<commit_message>
Added gameOffset, gameTotalResults, reviewOffset, reviewTotalResults, reviewLatest, articleOffset, articleTotalResults, articleLatest, along with an overloaded gameLatest(game_id) method, to APIFetcher.
</commit_message>
<xml_diff>
--- a/Project1 Requirements & Design.docx
+++ b/Project1 Requirements & Design.docx
@@ -1305,57 +1305,34 @@
     </w:p>
     <w:p>
       <w:r>
-        <w:rPr>
-          <w:noProof/>
-        </w:rPr>
-        <w:drawing>
-          <wp:inline distT="0" distB="0" distL="0" distR="0" wp14:anchorId="2625448A" wp14:editId="08A2E12D">
-            <wp:extent cx="3771900" cy="7886700"/>
-            <wp:effectExtent l="0" t="0" r="0" b="0"/>
-            <wp:docPr id="3" name="Picture 3"/>
-            <wp:cNvGraphicFramePr>
-              <a:graphicFrameLocks xmlns:a="http://schemas.openxmlformats.org/drawingml/2006/main" noChangeAspect="1"/>
-            </wp:cNvGraphicFramePr>
-            <a:graphic xmlns:a="http://schemas.openxmlformats.org/drawingml/2006/main">
-              <a:graphicData uri="http://schemas.openxmlformats.org/drawingml/2006/picture">
-                <pic:pic xmlns:pic="http://schemas.openxmlformats.org/drawingml/2006/picture">
-                  <pic:nvPicPr>
-                    <pic:cNvPr id="0" name="Picture 12"/>
-                    <pic:cNvPicPr>
-                      <a:picLocks noChangeAspect="1" noChangeArrowheads="1"/>
-                    </pic:cNvPicPr>
-                  </pic:nvPicPr>
-                  <pic:blipFill>
-                    <a:blip r:embed="rId8" cstate="print">
-                      <a:extLst>
-                        <a:ext uri="{28A0092B-C50C-407E-A947-70E740481C1C}">
-                          <a14:useLocalDpi xmlns:a14="http://schemas.microsoft.com/office/drawing/2010/main" val="0"/>
-                        </a:ext>
-                      </a:extLst>
-                    </a:blip>
-                    <a:srcRect/>
-                    <a:stretch>
-                      <a:fillRect/>
-                    </a:stretch>
-                  </pic:blipFill>
-                  <pic:spPr bwMode="auto">
-                    <a:xfrm>
-                      <a:off x="0" y="0"/>
-                      <a:ext cx="3771900" cy="7886700"/>
-                    </a:xfrm>
-                    <a:prstGeom prst="rect">
-                      <a:avLst/>
-                    </a:prstGeom>
-                    <a:noFill/>
-                    <a:ln>
-                      <a:noFill/>
-                    </a:ln>
-                  </pic:spPr>
-                </pic:pic>
-              </a:graphicData>
-            </a:graphic>
-          </wp:inline>
-        </w:drawing>
+        <w:object w:dxaOrig="13920" w:dyaOrig="30241" w14:anchorId="18F0D342">
+          <v:shapetype id="_x0000_t75" coordsize="21600,21600" o:spt="75" o:preferrelative="t" path="m@4@5l@4@11@9@11@9@5xe" filled="f" stroked="f">
+            <v:stroke joinstyle="miter"/>
+            <v:formulas>
+              <v:f eqn="if lineDrawn pixelLineWidth 0"/>
+              <v:f eqn="sum @0 1 0"/>
+              <v:f eqn="sum 0 0 @1"/>
+              <v:f eqn="prod @2 1 2"/>
+              <v:f eqn="prod @3 21600 pixelWidth"/>
+              <v:f eqn="prod @3 21600 pixelHeight"/>
+              <v:f eqn="sum @0 0 1"/>
+              <v:f eqn="prod @6 1 2"/>
+              <v:f eqn="prod @7 21600 pixelWidth"/>
+              <v:f eqn="sum @8 21600 0"/>
+              <v:f eqn="prod @7 21600 pixelHeight"/>
+              <v:f eqn="sum @10 21600 0"/>
+            </v:formulas>
+            <v:path o:extrusionok="f" gradientshapeok="t" o:connecttype="rect"/>
+            <o:lock v:ext="edit" aspectratio="t"/>
+          </v:shapetype>
+          <v:shape id="_x0000_i1025" type="#_x0000_t75" style="width:298pt;height:618.5pt" o:ole="">
+            <v:imagedata r:id="rId8" o:title=""/>
+          </v:shape>
+          <o:OLEObject Type="Embed" ProgID="Visio.Drawing.15" ShapeID="_x0000_i1025" DrawAspect="Content" ObjectID="_1701621865" r:id="rId9"/>
+        </w:object>
+      </w:r>
+      <w:r>
+        <w:t xml:space="preserve"> </w:t>
       </w:r>
       <w:r>
         <w:br w:type="page"/>
@@ -1393,7 +1370,7 @@
                     </pic:cNvPicPr>
                   </pic:nvPicPr>
                   <pic:blipFill>
-                    <a:blip r:embed="rId9">
+                    <a:blip r:embed="rId10">
                       <a:extLst>
                         <a:ext uri="{28A0092B-C50C-407E-A947-70E740481C1C}">
                           <a14:useLocalDpi xmlns:a14="http://schemas.microsoft.com/office/drawing/2010/main" val="0"/>

</xml_diff>

<commit_message>
Redesigned HiveConnection to hand out SparkSession and accept it in each method in order to get it working.
</commit_message>
<xml_diff>
--- a/Project1 Requirements & Design.docx
+++ b/Project1 Requirements & Design.docx
@@ -1305,7 +1305,7 @@
     </w:p>
     <w:p>
       <w:r>
-        <w:object w:dxaOrig="13920" w:dyaOrig="30241" w14:anchorId="18F0D342">
+        <w:object w:dxaOrig="13920" w:dyaOrig="30241" w14:anchorId="4460DE1A">
           <v:shapetype id="_x0000_t75" coordsize="21600,21600" o:spt="75" o:preferrelative="t" path="m@4@5l@4@11@9@11@9@5xe" filled="f" stroked="f">
             <v:stroke joinstyle="miter"/>
             <v:formulas>
@@ -1325,14 +1325,11 @@
             <v:path o:extrusionok="f" gradientshapeok="t" o:connecttype="rect"/>
             <o:lock v:ext="edit" aspectratio="t"/>
           </v:shapetype>
-          <v:shape id="_x0000_i1025" type="#_x0000_t75" style="width:298pt;height:618.5pt" o:ole="">
+          <v:shape id="_x0000_i1027" type="#_x0000_t75" style="width:298pt;height:623.05pt" o:ole="">
             <v:imagedata r:id="rId8" o:title=""/>
           </v:shape>
-          <o:OLEObject Type="Embed" ProgID="Visio.Drawing.15" ShapeID="_x0000_i1025" DrawAspect="Content" ObjectID="_1701621865" r:id="rId9"/>
+          <o:OLEObject Type="Embed" ProgID="Visio.Drawing.15" ShapeID="_x0000_i1027" DrawAspect="Content" ObjectID="_1701685732" r:id="rId9"/>
         </w:object>
-      </w:r>
-      <w:r>
-        <w:t xml:space="preserve"> </w:t>
       </w:r>
       <w:r>
         <w:br w:type="page"/>

</xml_diff>

<commit_message>
Added games, articles, reviews Boolean attributes. Added setAPIKey(String), getAPIKey() : String, getRequest() : HttpRequest methods.
</commit_message>
<xml_diff>
--- a/Project1 Requirements & Design.docx
+++ b/Project1 Requirements & Design.docx
@@ -1305,7 +1305,7 @@
     </w:p>
     <w:p>
       <w:r>
-        <w:object w:dxaOrig="13920" w:dyaOrig="30241" w14:anchorId="4460DE1A">
+        <w:object w:dxaOrig="13960" w:dyaOrig="30241" w14:anchorId="529E9FD1">
           <v:shapetype id="_x0000_t75" coordsize="21600,21600" o:spt="75" o:preferrelative="t" path="m@4@5l@4@11@9@11@9@5xe" filled="f" stroked="f">
             <v:stroke joinstyle="miter"/>
             <v:formulas>
@@ -1325,10 +1325,10 @@
             <v:path o:extrusionok="f" gradientshapeok="t" o:connecttype="rect"/>
             <o:lock v:ext="edit" aspectratio="t"/>
           </v:shapetype>
-          <v:shape id="_x0000_i1027" type="#_x0000_t75" style="width:298pt;height:623.05pt" o:ole="">
+          <v:shape id="_x0000_i1031" type="#_x0000_t75" style="width:298.8pt;height:620.1pt" o:ole="">
             <v:imagedata r:id="rId8" o:title=""/>
           </v:shape>
-          <o:OLEObject Type="Embed" ProgID="Visio.Drawing.15" ShapeID="_x0000_i1027" DrawAspect="Content" ObjectID="_1701685732" r:id="rId9"/>
+          <o:OLEObject Type="Embed" ProgID="Visio.Drawing.15" ShapeID="_x0000_i1031" DrawAspect="Content" ObjectID="_1701691952" r:id="rId9"/>
         </w:object>
       </w:r>
       <w:r>

</xml_diff>

<commit_message>
Added getURL() : String to GamespotAPI.
</commit_message>
<xml_diff>
--- a/Project1 Requirements & Design.docx
+++ b/Project1 Requirements & Design.docx
@@ -1305,7 +1305,7 @@
     </w:p>
     <w:p>
       <w:r>
-        <w:object w:dxaOrig="13960" w:dyaOrig="30241" w14:anchorId="529E9FD1">
+        <w:object w:dxaOrig="13960" w:dyaOrig="30241" w14:anchorId="4B523819">
           <v:shapetype id="_x0000_t75" coordsize="21600,21600" o:spt="75" o:preferrelative="t" path="m@4@5l@4@11@9@11@9@5xe" filled="f" stroked="f">
             <v:stroke joinstyle="miter"/>
             <v:formulas>
@@ -1325,10 +1325,10 @@
             <v:path o:extrusionok="f" gradientshapeok="t" o:connecttype="rect"/>
             <o:lock v:ext="edit" aspectratio="t"/>
           </v:shapetype>
-          <v:shape id="_x0000_i1031" type="#_x0000_t75" style="width:298.8pt;height:620.1pt" o:ole="">
+          <v:shape id="_x0000_i1035" type="#_x0000_t75" style="width:298.8pt;height:608.05pt" o:ole="">
             <v:imagedata r:id="rId8" o:title=""/>
           </v:shape>
-          <o:OLEObject Type="Embed" ProgID="Visio.Drawing.15" ShapeID="_x0000_i1031" DrawAspect="Content" ObjectID="_1701691952" r:id="rId9"/>
+          <o:OLEObject Type="Embed" ProgID="Visio.Drawing.15" ShapeID="_x0000_i1035" DrawAspect="Content" ObjectID="_1701692846" r:id="rId9"/>
         </w:object>
       </w:r>
       <w:r>

</xml_diff>

<commit_message>
Added init() : Unit and changed function of reset() : Unit in GamespotAPI.
</commit_message>
<xml_diff>
--- a/Project1 Requirements & Design.docx
+++ b/Project1 Requirements & Design.docx
@@ -1305,7 +1305,7 @@
     </w:p>
     <w:p>
       <w:r>
-        <w:object w:dxaOrig="13960" w:dyaOrig="30241" w14:anchorId="4B523819">
+        <w:object w:dxaOrig="13960" w:dyaOrig="30241" w14:anchorId="0EF4221F">
           <v:shapetype id="_x0000_t75" coordsize="21600,21600" o:spt="75" o:preferrelative="t" path="m@4@5l@4@11@9@11@9@5xe" filled="f" stroked="f">
             <v:stroke joinstyle="miter"/>
             <v:formulas>
@@ -1325,10 +1325,10 @@
             <v:path o:extrusionok="f" gradientshapeok="t" o:connecttype="rect"/>
             <o:lock v:ext="edit" aspectratio="t"/>
           </v:shapetype>
-          <v:shape id="_x0000_i1035" type="#_x0000_t75" style="width:298.8pt;height:608.05pt" o:ole="">
+          <v:shape id="_x0000_i1039" type="#_x0000_t75" style="width:298.8pt;height:618.45pt" o:ole="">
             <v:imagedata r:id="rId8" o:title=""/>
           </v:shape>
-          <o:OLEObject Type="Embed" ProgID="Visio.Drawing.15" ShapeID="_x0000_i1035" DrawAspect="Content" ObjectID="_1701692846" r:id="rId9"/>
+          <o:OLEObject Type="Embed" ProgID="Visio.Drawing.15" ShapeID="_x0000_i1039" DrawAspect="Content" ObjectID="_1701708310" r:id="rId9"/>
         </w:object>
       </w:r>
       <w:r>

</xml_diff>

<commit_message>
Added setLimit(Int) : Unit method to GamespotAPI in order to limit the number of records returned by the API.
</commit_message>
<xml_diff>
--- a/Project1 Requirements & Design.docx
+++ b/Project1 Requirements & Design.docx
@@ -1305,7 +1305,7 @@
     </w:p>
     <w:p>
       <w:r>
-        <w:object w:dxaOrig="13960" w:dyaOrig="30241" w14:anchorId="0EF4221F">
+        <w:object w:dxaOrig="13960" w:dyaOrig="30241" w14:anchorId="6987BB1B">
           <v:shapetype id="_x0000_t75" coordsize="21600,21600" o:spt="75" o:preferrelative="t" path="m@4@5l@4@11@9@11@9@5xe" filled="f" stroked="f">
             <v:stroke joinstyle="miter"/>
             <v:formulas>
@@ -1325,10 +1325,10 @@
             <v:path o:extrusionok="f" gradientshapeok="t" o:connecttype="rect"/>
             <o:lock v:ext="edit" aspectratio="t"/>
           </v:shapetype>
-          <v:shape id="_x0000_i1039" type="#_x0000_t75" style="width:298.8pt;height:618.45pt" o:ole="">
+          <v:shape id="_x0000_i1043" type="#_x0000_t75" style="width:298.8pt;height:610.95pt" o:ole="">
             <v:imagedata r:id="rId8" o:title=""/>
           </v:shape>
-          <o:OLEObject Type="Embed" ProgID="Visio.Drawing.15" ShapeID="_x0000_i1039" DrawAspect="Content" ObjectID="_1701708310" r:id="rId9"/>
+          <o:OLEObject Type="Embed" ProgID="Visio.Drawing.15" ShapeID="_x0000_i1043" DrawAspect="Content" ObjectID="_1701714131" r:id="rId9"/>
         </w:object>
       </w:r>
       <w:r>

</xml_diff>

<commit_message>
Added readAPIConfig(String) : Map[String, String] to GamespotAPI to read in the local config file containing the details necessary for connecting to the API.
</commit_message>
<xml_diff>
--- a/Project1 Requirements & Design.docx
+++ b/Project1 Requirements & Design.docx
@@ -1305,7 +1305,7 @@
     </w:p>
     <w:p>
       <w:r>
-        <w:object w:dxaOrig="13960" w:dyaOrig="30241" w14:anchorId="6987BB1B">
+        <w:object w:dxaOrig="13920" w:dyaOrig="30241" w14:anchorId="00F920C4">
           <v:shapetype id="_x0000_t75" coordsize="21600,21600" o:spt="75" o:preferrelative="t" path="m@4@5l@4@11@9@11@9@5xe" filled="f" stroked="f">
             <v:stroke joinstyle="miter"/>
             <v:formulas>
@@ -1325,10 +1325,10 @@
             <v:path o:extrusionok="f" gradientshapeok="t" o:connecttype="rect"/>
             <o:lock v:ext="edit" aspectratio="t"/>
           </v:shapetype>
-          <v:shape id="_x0000_i1043" type="#_x0000_t75" style="width:298.8pt;height:610.95pt" o:ole="">
+          <v:shape id="_x0000_i1027" type="#_x0000_t75" style="width:298.05pt;height:626.15pt" o:ole="">
             <v:imagedata r:id="rId8" o:title=""/>
           </v:shape>
-          <o:OLEObject Type="Embed" ProgID="Visio.Drawing.15" ShapeID="_x0000_i1043" DrawAspect="Content" ObjectID="_1701714131" r:id="rId9"/>
+          <o:OLEObject Type="Embed" ProgID="Visio.Drawing.15" ShapeID="_x0000_i1027" DrawAspect="Content" ObjectID="_1701773277" r:id="rId9"/>
         </w:object>
       </w:r>
       <w:r>

</xml_diff>

<commit_message>
Fixed HiveConnection.executeQuery(SparkSession, String) to correctly return a DataFrame, not an RDD.
</commit_message>
<xml_diff>
--- a/Project1 Requirements & Design.docx
+++ b/Project1 Requirements & Design.docx
@@ -1305,7 +1305,7 @@
     </w:p>
     <w:p>
       <w:r>
-        <w:object w:dxaOrig="13920" w:dyaOrig="30241" w14:anchorId="00F920C4">
+        <w:object w:dxaOrig="13920" w:dyaOrig="30370" w14:anchorId="67330258">
           <v:shapetype id="_x0000_t75" coordsize="21600,21600" o:spt="75" o:preferrelative="t" path="m@4@5l@4@11@9@11@9@5xe" filled="f" stroked="f">
             <v:stroke joinstyle="miter"/>
             <v:formulas>
@@ -1325,10 +1325,10 @@
             <v:path o:extrusionok="f" gradientshapeok="t" o:connecttype="rect"/>
             <o:lock v:ext="edit" aspectratio="t"/>
           </v:shapetype>
-          <v:shape id="_x0000_i1027" type="#_x0000_t75" style="width:298.05pt;height:626.15pt" o:ole="">
+          <v:shape id="_x0000_i1027" type="#_x0000_t75" style="width:296.5pt;height:616.5pt" o:ole="">
             <v:imagedata r:id="rId8" o:title=""/>
           </v:shape>
-          <o:OLEObject Type="Embed" ProgID="Visio.Drawing.15" ShapeID="_x0000_i1027" DrawAspect="Content" ObjectID="_1701773277" r:id="rId9"/>
+          <o:OLEObject Type="Embed" ProgID="Visio.Drawing.15" ShapeID="_x0000_i1027" DrawAspect="Content" ObjectID="_1701776890" r:id="rId9"/>
         </w:object>
       </w:r>
       <w:r>

</xml_diff>

<commit_message>
Added createDB() : Unit to HiveDBManager.
</commit_message>
<xml_diff>
--- a/Project1 Requirements & Design.docx
+++ b/Project1 Requirements & Design.docx
@@ -1305,7 +1305,7 @@
     </w:p>
     <w:p>
       <w:r>
-        <w:object w:dxaOrig="13920" w:dyaOrig="30370" w14:anchorId="67330258">
+        <w:object w:dxaOrig="13920" w:dyaOrig="30780" w14:anchorId="7796EB4C">
           <v:shapetype id="_x0000_t75" coordsize="21600,21600" o:spt="75" o:preferrelative="t" path="m@4@5l@4@11@9@11@9@5xe" filled="f" stroked="f">
             <v:stroke joinstyle="miter"/>
             <v:formulas>
@@ -1325,10 +1325,10 @@
             <v:path o:extrusionok="f" gradientshapeok="t" o:connecttype="rect"/>
             <o:lock v:ext="edit" aspectratio="t"/>
           </v:shapetype>
-          <v:shape id="_x0000_i1027" type="#_x0000_t75" style="width:296.5pt;height:616.5pt" o:ole="">
+          <v:shape id="_x0000_i1032" type="#_x0000_t75" style="width:293pt;height:618.5pt" o:ole="">
             <v:imagedata r:id="rId8" o:title=""/>
           </v:shape>
-          <o:OLEObject Type="Embed" ProgID="Visio.Drawing.15" ShapeID="_x0000_i1027" DrawAspect="Content" ObjectID="_1701776890" r:id="rId9"/>
+          <o:OLEObject Type="Embed" ProgID="Visio.Drawing.15" ShapeID="_x0000_i1032" DrawAspect="Content" ObjectID="_1701777120" r:id="rId9"/>
         </w:object>
       </w:r>
       <w:r>

</xml_diff>

<commit_message>
Added game column to reviews table.
</commit_message>
<xml_diff>
--- a/Project1 Requirements & Design.docx
+++ b/Project1 Requirements & Design.docx
@@ -209,15 +209,7 @@
         </w:numPr>
       </w:pPr>
       <w:r>
-        <w:t xml:space="preserve">Can use hive with screenshots but make as program in IntelliJ (or </w:t>
-      </w:r>
-      <w:proofErr w:type="spellStart"/>
-      <w:r>
-        <w:t>VSCode</w:t>
-      </w:r>
-      <w:proofErr w:type="spellEnd"/>
-      <w:r>
-        <w:t>) too with appropriate dependencies.</w:t>
+        <w:t>Can use hive with screenshots but make as program in IntelliJ (or VSCode) too with appropriate dependencies.</w:t>
       </w:r>
     </w:p>
     <w:p>
@@ -451,23 +443,27 @@
           <w:rStyle w:val="Strong"/>
           <w:rFonts w:cstheme="minorHAnsi"/>
         </w:rPr>
-        <w:t>http://www.gamespot.com/api/articles/?api_key</w:t>
-      </w:r>
-      <w:proofErr w:type="gramStart"/>
-      <w:r>
+        <w:t>http://www.gamespot.com/api/articles/?api_key=[YOUR API KEY]</w:t>
+      </w:r>
+    </w:p>
+    <w:p>
+      <w:pPr>
+        <w:pStyle w:val="ListParagraph"/>
+        <w:numPr>
+          <w:ilvl w:val="1"/>
+          <w:numId w:val="12"/>
+        </w:numPr>
         <w:rPr>
           <w:rStyle w:val="Strong"/>
           <w:rFonts w:cstheme="minorHAnsi"/>
         </w:rPr>
-        <w:t>=[</w:t>
-      </w:r>
-      <w:proofErr w:type="gramEnd"/>
+      </w:pPr>
       <w:r>
         <w:rPr>
           <w:rStyle w:val="Strong"/>
           <w:rFonts w:cstheme="minorHAnsi"/>
         </w:rPr>
-        <w:t>YOUR API KEY]</w:t>
+        <w:t>http://www.gamespot.com/api/games/?api_key=[YOUR API KEY]</w:t>
       </w:r>
     </w:p>
     <w:p>
@@ -487,59 +483,7 @@
           <w:rStyle w:val="Strong"/>
           <w:rFonts w:cstheme="minorHAnsi"/>
         </w:rPr>
-        <w:t>http://www.gamespot.com/api/games/?api_key</w:t>
-      </w:r>
-      <w:proofErr w:type="gramStart"/>
-      <w:r>
-        <w:rPr>
-          <w:rStyle w:val="Strong"/>
-          <w:rFonts w:cstheme="minorHAnsi"/>
-        </w:rPr>
-        <w:t>=[</w:t>
-      </w:r>
-      <w:proofErr w:type="gramEnd"/>
-      <w:r>
-        <w:rPr>
-          <w:rStyle w:val="Strong"/>
-          <w:rFonts w:cstheme="minorHAnsi"/>
-        </w:rPr>
-        <w:t>YOUR API KEY]</w:t>
-      </w:r>
-    </w:p>
-    <w:p>
-      <w:pPr>
-        <w:pStyle w:val="ListParagraph"/>
-        <w:numPr>
-          <w:ilvl w:val="1"/>
-          <w:numId w:val="12"/>
-        </w:numPr>
-        <w:rPr>
-          <w:rStyle w:val="Strong"/>
-          <w:rFonts w:cstheme="minorHAnsi"/>
-        </w:rPr>
-      </w:pPr>
-      <w:r>
-        <w:rPr>
-          <w:rStyle w:val="Strong"/>
-          <w:rFonts w:cstheme="minorHAnsi"/>
-        </w:rPr>
-        <w:t>http://www.gamespot.com/api/reviews/?api_key</w:t>
-      </w:r>
-      <w:proofErr w:type="gramStart"/>
-      <w:r>
-        <w:rPr>
-          <w:rStyle w:val="Strong"/>
-          <w:rFonts w:cstheme="minorHAnsi"/>
-        </w:rPr>
-        <w:t>=[</w:t>
-      </w:r>
-      <w:proofErr w:type="gramEnd"/>
-      <w:r>
-        <w:rPr>
-          <w:rStyle w:val="Strong"/>
-          <w:rFonts w:cstheme="minorHAnsi"/>
-        </w:rPr>
-        <w:t>YOUR API KEY]</w:t>
+        <w:t>http://www.gamespot.com/api/reviews/?api_key=[YOUR API KEY]</w:t>
       </w:r>
     </w:p>
     <w:p>
@@ -903,15 +847,7 @@
         </w:numPr>
       </w:pPr>
       <w:r>
-        <w:t xml:space="preserve">Press </w:t>
-      </w:r>
-      <w:proofErr w:type="gramStart"/>
-      <w:r>
-        <w:t>enter</w:t>
-      </w:r>
-      <w:proofErr w:type="gramEnd"/>
-      <w:r>
-        <w:t xml:space="preserve"> to go to main menu.</w:t>
+        <w:t>Press enter to go to main menu.</w:t>
       </w:r>
     </w:p>
     <w:p>
@@ -1325,10 +1261,10 @@
             <v:path o:extrusionok="f" gradientshapeok="t" o:connecttype="rect"/>
             <o:lock v:ext="edit" aspectratio="t"/>
           </v:shapetype>
-          <v:shape id="_x0000_i1032" type="#_x0000_t75" style="width:293pt;height:618.5pt" o:ole="">
+          <v:shape id="_x0000_i1025" type="#_x0000_t75" style="width:293pt;height:618.5pt" o:ole="">
             <v:imagedata r:id="rId8" o:title=""/>
           </v:shape>
-          <o:OLEObject Type="Embed" ProgID="Visio.Drawing.15" ShapeID="_x0000_i1032" DrawAspect="Content" ObjectID="_1701777120" r:id="rId9"/>
+          <o:OLEObject Type="Embed" ProgID="Visio.Drawing.15" ShapeID="_x0000_i1025" DrawAspect="Content" ObjectID="_1701790424" r:id="rId9"/>
         </w:object>
       </w:r>
       <w:r>
@@ -1346,57 +1282,12 @@
     </w:p>
     <w:p>
       <w:r>
-        <w:rPr>
-          <w:noProof/>
-        </w:rPr>
-        <w:drawing>
-          <wp:inline distT="0" distB="0" distL="0" distR="0" wp14:anchorId="3D70DDA8" wp14:editId="2DF4441C">
-            <wp:extent cx="4559300" cy="4495800"/>
-            <wp:effectExtent l="0" t="0" r="0" b="0"/>
-            <wp:docPr id="2" name="Picture 2"/>
-            <wp:cNvGraphicFramePr>
-              <a:graphicFrameLocks xmlns:a="http://schemas.openxmlformats.org/drawingml/2006/main" noChangeAspect="1"/>
-            </wp:cNvGraphicFramePr>
-            <a:graphic xmlns:a="http://schemas.openxmlformats.org/drawingml/2006/main">
-              <a:graphicData uri="http://schemas.openxmlformats.org/drawingml/2006/picture">
-                <pic:pic xmlns:pic="http://schemas.openxmlformats.org/drawingml/2006/picture">
-                  <pic:nvPicPr>
-                    <pic:cNvPr id="0" name="Picture 10"/>
-                    <pic:cNvPicPr>
-                      <a:picLocks noChangeAspect="1" noChangeArrowheads="1"/>
-                    </pic:cNvPicPr>
-                  </pic:nvPicPr>
-                  <pic:blipFill>
-                    <a:blip r:embed="rId10">
-                      <a:extLst>
-                        <a:ext uri="{28A0092B-C50C-407E-A947-70E740481C1C}">
-                          <a14:useLocalDpi xmlns:a14="http://schemas.microsoft.com/office/drawing/2010/main" val="0"/>
-                        </a:ext>
-                      </a:extLst>
-                    </a:blip>
-                    <a:srcRect/>
-                    <a:stretch>
-                      <a:fillRect/>
-                    </a:stretch>
-                  </pic:blipFill>
-                  <pic:spPr bwMode="auto">
-                    <a:xfrm>
-                      <a:off x="0" y="0"/>
-                      <a:ext cx="4559300" cy="4495800"/>
-                    </a:xfrm>
-                    <a:prstGeom prst="rect">
-                      <a:avLst/>
-                    </a:prstGeom>
-                    <a:noFill/>
-                    <a:ln>
-                      <a:noFill/>
-                    </a:ln>
-                  </pic:spPr>
-                </pic:pic>
-              </a:graphicData>
-            </a:graphic>
-          </wp:inline>
-        </w:drawing>
+        <w:object w:dxaOrig="5750" w:dyaOrig="6850" w14:anchorId="3D742A9F">
+          <v:shape id="_x0000_i1028" type="#_x0000_t75" style="width:287.5pt;height:342.5pt" o:ole="">
+            <v:imagedata r:id="rId10" o:title=""/>
+          </v:shape>
+          <o:OLEObject Type="Embed" ProgID="Visio.Drawing.15" ShapeID="_x0000_i1028" DrawAspect="Content" ObjectID="_1701790425" r:id="rId11"/>
+        </w:object>
       </w:r>
     </w:p>
     <w:sectPr>

</xml_diff>

<commit_message>
Changed addUser, updatePassword to pass in plaintexts because the hashing will be done on the "server-side".
</commit_message>
<xml_diff>
--- a/Project1 Requirements & Design.docx
+++ b/Project1 Requirements & Design.docx
@@ -209,7 +209,15 @@
         </w:numPr>
       </w:pPr>
       <w:r>
-        <w:t>Can use hive with screenshots but make as program in IntelliJ (or VSCode) too with appropriate dependencies.</w:t>
+        <w:t xml:space="preserve">Can use hive with screenshots but make as program in IntelliJ (or </w:t>
+      </w:r>
+      <w:proofErr w:type="spellStart"/>
+      <w:r>
+        <w:t>VSCode</w:t>
+      </w:r>
+      <w:proofErr w:type="spellEnd"/>
+      <w:r>
+        <w:t>) too with appropriate dependencies.</w:t>
       </w:r>
     </w:p>
     <w:p>
@@ -443,27 +451,23 @@
           <w:rStyle w:val="Strong"/>
           <w:rFonts w:cstheme="minorHAnsi"/>
         </w:rPr>
-        <w:t>http://www.gamespot.com/api/articles/?api_key=[YOUR API KEY]</w:t>
-      </w:r>
-    </w:p>
-    <w:p>
-      <w:pPr>
-        <w:pStyle w:val="ListParagraph"/>
-        <w:numPr>
-          <w:ilvl w:val="1"/>
-          <w:numId w:val="12"/>
-        </w:numPr>
+        <w:t>http://www.gamespot.com/api/articles/?api_key</w:t>
+      </w:r>
+      <w:proofErr w:type="gramStart"/>
+      <w:r>
         <w:rPr>
           <w:rStyle w:val="Strong"/>
           <w:rFonts w:cstheme="minorHAnsi"/>
         </w:rPr>
-      </w:pPr>
+        <w:t>=[</w:t>
+      </w:r>
+      <w:proofErr w:type="gramEnd"/>
       <w:r>
         <w:rPr>
           <w:rStyle w:val="Strong"/>
           <w:rFonts w:cstheme="minorHAnsi"/>
         </w:rPr>
-        <w:t>http://www.gamespot.com/api/games/?api_key=[YOUR API KEY]</w:t>
+        <w:t>YOUR API KEY]</w:t>
       </w:r>
     </w:p>
     <w:p>
@@ -483,7 +487,59 @@
           <w:rStyle w:val="Strong"/>
           <w:rFonts w:cstheme="minorHAnsi"/>
         </w:rPr>
-        <w:t>http://www.gamespot.com/api/reviews/?api_key=[YOUR API KEY]</w:t>
+        <w:t>http://www.gamespot.com/api/games/?api_key</w:t>
+      </w:r>
+      <w:proofErr w:type="gramStart"/>
+      <w:r>
+        <w:rPr>
+          <w:rStyle w:val="Strong"/>
+          <w:rFonts w:cstheme="minorHAnsi"/>
+        </w:rPr>
+        <w:t>=[</w:t>
+      </w:r>
+      <w:proofErr w:type="gramEnd"/>
+      <w:r>
+        <w:rPr>
+          <w:rStyle w:val="Strong"/>
+          <w:rFonts w:cstheme="minorHAnsi"/>
+        </w:rPr>
+        <w:t>YOUR API KEY]</w:t>
+      </w:r>
+    </w:p>
+    <w:p>
+      <w:pPr>
+        <w:pStyle w:val="ListParagraph"/>
+        <w:numPr>
+          <w:ilvl w:val="1"/>
+          <w:numId w:val="12"/>
+        </w:numPr>
+        <w:rPr>
+          <w:rStyle w:val="Strong"/>
+          <w:rFonts w:cstheme="minorHAnsi"/>
+        </w:rPr>
+      </w:pPr>
+      <w:r>
+        <w:rPr>
+          <w:rStyle w:val="Strong"/>
+          <w:rFonts w:cstheme="minorHAnsi"/>
+        </w:rPr>
+        <w:t>http://www.gamespot.com/api/reviews/?api_key</w:t>
+      </w:r>
+      <w:proofErr w:type="gramStart"/>
+      <w:r>
+        <w:rPr>
+          <w:rStyle w:val="Strong"/>
+          <w:rFonts w:cstheme="minorHAnsi"/>
+        </w:rPr>
+        <w:t>=[</w:t>
+      </w:r>
+      <w:proofErr w:type="gramEnd"/>
+      <w:r>
+        <w:rPr>
+          <w:rStyle w:val="Strong"/>
+          <w:rFonts w:cstheme="minorHAnsi"/>
+        </w:rPr>
+        <w:t>YOUR API KEY]</w:t>
       </w:r>
     </w:p>
     <w:p>
@@ -847,7 +903,15 @@
         </w:numPr>
       </w:pPr>
       <w:r>
-        <w:t>Press enter to go to main menu.</w:t>
+        <w:t xml:space="preserve">Press </w:t>
+      </w:r>
+      <w:proofErr w:type="gramStart"/>
+      <w:r>
+        <w:t>enter</w:t>
+      </w:r>
+      <w:proofErr w:type="gramEnd"/>
+      <w:r>
+        <w:t xml:space="preserve"> to go to main menu.</w:t>
       </w:r>
     </w:p>
     <w:p>
@@ -1241,7 +1305,7 @@
     </w:p>
     <w:p>
       <w:r>
-        <w:object w:dxaOrig="13920" w:dyaOrig="30780" w14:anchorId="7796EB4C">
+        <w:object w:dxaOrig="13920" w:dyaOrig="30780" w14:anchorId="616A959D">
           <v:shapetype id="_x0000_t75" coordsize="21600,21600" o:spt="75" o:preferrelative="t" path="m@4@5l@4@11@9@11@9@5xe" filled="f" stroked="f">
             <v:stroke joinstyle="miter"/>
             <v:formulas>
@@ -1261,10 +1325,10 @@
             <v:path o:extrusionok="f" gradientshapeok="t" o:connecttype="rect"/>
             <o:lock v:ext="edit" aspectratio="t"/>
           </v:shapetype>
-          <v:shape id="_x0000_i1025" type="#_x0000_t75" style="width:293pt;height:618.5pt" o:ole="">
+          <v:shape id="_x0000_i1028" type="#_x0000_t75" style="width:293pt;height:621.55pt" o:ole="">
             <v:imagedata r:id="rId8" o:title=""/>
           </v:shape>
-          <o:OLEObject Type="Embed" ProgID="Visio.Drawing.15" ShapeID="_x0000_i1025" DrawAspect="Content" ObjectID="_1701790424" r:id="rId9"/>
+          <o:OLEObject Type="Embed" ProgID="Visio.Drawing.15" ShapeID="_x0000_i1028" DrawAspect="Content" ObjectID="_1701797160" r:id="rId9"/>
         </w:object>
       </w:r>
       <w:r>
@@ -1283,10 +1347,10 @@
     <w:p>
       <w:r>
         <w:object w:dxaOrig="5750" w:dyaOrig="6850" w14:anchorId="3D742A9F">
-          <v:shape id="_x0000_i1028" type="#_x0000_t75" style="width:287.5pt;height:342.5pt" o:ole="">
+          <v:shape id="_x0000_i1026" type="#_x0000_t75" style="width:287.55pt;height:342.7pt" o:ole="">
             <v:imagedata r:id="rId10" o:title=""/>
           </v:shape>
-          <o:OLEObject Type="Embed" ProgID="Visio.Drawing.15" ShapeID="_x0000_i1028" DrawAspect="Content" ObjectID="_1701790425" r:id="rId11"/>
+          <o:OLEObject Type="Embed" ProgID="Visio.Drawing.15" ShapeID="_x0000_i1026" DrawAspect="Content" ObjectID="_1701797161" r:id="rId11"/>
         </w:object>
       </w:r>
     </w:p>

</xml_diff>

<commit_message>
For HiveDBManager: Redefined getUsernames() : List[String] to getUsers() : Map[Int, String]. Added getNextUserId(): Int. Renamed usernameExists to userExists. Redefined updateUsername and updatePassword to return a Boolean.
</commit_message>
<xml_diff>
--- a/Project1 Requirements & Design.docx
+++ b/Project1 Requirements & Design.docx
@@ -1305,7 +1305,7 @@
     </w:p>
     <w:p>
       <w:r>
-        <w:object w:dxaOrig="13920" w:dyaOrig="30780" w14:anchorId="616A959D">
+        <w:object w:dxaOrig="13920" w:dyaOrig="31140" w14:anchorId="5B829CFE">
           <v:shapetype id="_x0000_t75" coordsize="21600,21600" o:spt="75" o:preferrelative="t" path="m@4@5l@4@11@9@11@9@5xe" filled="f" stroked="f">
             <v:stroke joinstyle="miter"/>
             <v:formulas>
@@ -1325,10 +1325,10 @@
             <v:path o:extrusionok="f" gradientshapeok="t" o:connecttype="rect"/>
             <o:lock v:ext="edit" aspectratio="t"/>
           </v:shapetype>
-          <v:shape id="_x0000_i1028" type="#_x0000_t75" style="width:293pt;height:621.55pt" o:ole="">
+          <v:shape id="_x0000_i1028" type="#_x0000_t75" style="width:289.5pt;height:618pt" o:ole="">
             <v:imagedata r:id="rId8" o:title=""/>
           </v:shape>
-          <o:OLEObject Type="Embed" ProgID="Visio.Drawing.15" ShapeID="_x0000_i1028" DrawAspect="Content" ObjectID="_1701797160" r:id="rId9"/>
+          <o:OLEObject Type="Embed" ProgID="Visio.Drawing.15" ShapeID="_x0000_i1028" DrawAspect="Content" ObjectID="_1701845989" r:id="rId9"/>
         </w:object>
       </w:r>
       <w:r>
@@ -1347,10 +1347,10 @@
     <w:p>
       <w:r>
         <w:object w:dxaOrig="5750" w:dyaOrig="6850" w14:anchorId="3D742A9F">
-          <v:shape id="_x0000_i1026" type="#_x0000_t75" style="width:287.55pt;height:342.7pt" o:ole="">
+          <v:shape id="_x0000_i1026" type="#_x0000_t75" style="width:287.5pt;height:343pt" o:ole="">
             <v:imagedata r:id="rId10" o:title=""/>
           </v:shape>
-          <o:OLEObject Type="Embed" ProgID="Visio.Drawing.15" ShapeID="_x0000_i1026" DrawAspect="Content" ObjectID="_1701797161" r:id="rId11"/>
+          <o:OLEObject Type="Embed" ProgID="Visio.Drawing.15" ShapeID="_x0000_i1026" DrawAspect="Content" ObjectID="_1701845990" r:id="rId11"/>
         </w:object>
       </w:r>
     </w:p>

</xml_diff>

<commit_message>
Removed getUserId(String) : Int from HiveDBManager. authenticate(String, String, Boolean) : Int already does the same job but in a more secure way.
</commit_message>
<xml_diff>
--- a/Project1 Requirements & Design.docx
+++ b/Project1 Requirements & Design.docx
@@ -1305,7 +1305,7 @@
     </w:p>
     <w:p>
       <w:r>
-        <w:object w:dxaOrig="13920" w:dyaOrig="31140" w14:anchorId="5B829CFE">
+        <w:object w:dxaOrig="13920" w:dyaOrig="30780" w14:anchorId="7BF99A6B">
           <v:shapetype id="_x0000_t75" coordsize="21600,21600" o:spt="75" o:preferrelative="t" path="m@4@5l@4@11@9@11@9@5xe" filled="f" stroked="f">
             <v:stroke joinstyle="miter"/>
             <v:formulas>
@@ -1325,10 +1325,10 @@
             <v:path o:extrusionok="f" gradientshapeok="t" o:connecttype="rect"/>
             <o:lock v:ext="edit" aspectratio="t"/>
           </v:shapetype>
-          <v:shape id="_x0000_i1028" type="#_x0000_t75" style="width:289.5pt;height:618pt" o:ole="">
+          <v:shape id="_x0000_i1032" type="#_x0000_t75" style="width:293pt;height:624.9pt" o:ole="">
             <v:imagedata r:id="rId8" o:title=""/>
           </v:shape>
-          <o:OLEObject Type="Embed" ProgID="Visio.Drawing.15" ShapeID="_x0000_i1028" DrawAspect="Content" ObjectID="_1701845989" r:id="rId9"/>
+          <o:OLEObject Type="Embed" ProgID="Visio.Drawing.15" ShapeID="_x0000_i1032" DrawAspect="Content" ObjectID="_1701848960" r:id="rId9"/>
         </w:object>
       </w:r>
       <w:r>
@@ -1347,10 +1347,10 @@
     <w:p>
       <w:r>
         <w:object w:dxaOrig="5750" w:dyaOrig="6850" w14:anchorId="3D742A9F">
-          <v:shape id="_x0000_i1026" type="#_x0000_t75" style="width:287.5pt;height:343pt" o:ole="">
+          <v:shape id="_x0000_i1026" type="#_x0000_t75" style="width:287.6pt;height:342.65pt" o:ole="">
             <v:imagedata r:id="rId10" o:title=""/>
           </v:shape>
-          <o:OLEObject Type="Embed" ProgID="Visio.Drawing.15" ShapeID="_x0000_i1026" DrawAspect="Content" ObjectID="_1701845990" r:id="rId11"/>
+          <o:OLEObject Type="Embed" ProgID="Visio.Drawing.15" ShapeID="_x0000_i1026" DrawAspect="Content" ObjectID="_1701848961" r:id="rId11"/>
         </w:object>
       </w:r>
     </w:p>

</xml_diff>

<commit_message>
Reorganized UML Class Diagram.
</commit_message>
<xml_diff>
--- a/Project1 Requirements & Design.docx
+++ b/Project1 Requirements & Design.docx
@@ -1305,7 +1305,7 @@
     </w:p>
     <w:p>
       <w:r>
-        <w:object w:dxaOrig="13920" w:dyaOrig="30780" w14:anchorId="7BF99A6B">
+        <w:object w:dxaOrig="13920" w:dyaOrig="30780" w14:anchorId="559F54BF">
           <v:shapetype id="_x0000_t75" coordsize="21600,21600" o:spt="75" o:preferrelative="t" path="m@4@5l@4@11@9@11@9@5xe" filled="f" stroked="f">
             <v:stroke joinstyle="miter"/>
             <v:formulas>
@@ -1325,10 +1325,10 @@
             <v:path o:extrusionok="f" gradientshapeok="t" o:connecttype="rect"/>
             <o:lock v:ext="edit" aspectratio="t"/>
           </v:shapetype>
-          <v:shape id="_x0000_i1032" type="#_x0000_t75" style="width:293pt;height:624.9pt" o:ole="">
+          <v:shape id="_x0000_i1028" type="#_x0000_t75" style="width:293pt;height:597.25pt" o:ole="">
             <v:imagedata r:id="rId8" o:title=""/>
           </v:shape>
-          <o:OLEObject Type="Embed" ProgID="Visio.Drawing.15" ShapeID="_x0000_i1032" DrawAspect="Content" ObjectID="_1701848960" r:id="rId9"/>
+          <o:OLEObject Type="Embed" ProgID="Visio.Drawing.15" ShapeID="_x0000_i1028" DrawAspect="Content" ObjectID="_1701887295" r:id="rId9"/>
         </w:object>
       </w:r>
       <w:r>
@@ -1347,10 +1347,10 @@
     <w:p>
       <w:r>
         <w:object w:dxaOrig="5750" w:dyaOrig="6850" w14:anchorId="3D742A9F">
-          <v:shape id="_x0000_i1026" type="#_x0000_t75" style="width:287.6pt;height:342.65pt" o:ole="">
+          <v:shape id="_x0000_i1026" type="#_x0000_t75" style="width:287.6pt;height:342.5pt" o:ole="">
             <v:imagedata r:id="rId10" o:title=""/>
           </v:shape>
-          <o:OLEObject Type="Embed" ProgID="Visio.Drawing.15" ShapeID="_x0000_i1026" DrawAspect="Content" ObjectID="_1701848961" r:id="rId11"/>
+          <o:OLEObject Type="Embed" ProgID="Visio.Drawing.15" ShapeID="_x0000_i1026" DrawAspect="Content" ObjectID="_1701887296" r:id="rId11"/>
         </w:object>
       </w:r>
     </w:p>

</xml_diff>

<commit_message>
In HiveDBManager: Correct parameter list types for addGame, addGames, deleteGame, deleteGames, addReviews, getGameReviews, deleteGameReviews, addArticle, addArticles, getGameArticles, deleteGameArticles.
</commit_message>
<xml_diff>
--- a/Project1 Requirements & Design.docx
+++ b/Project1 Requirements & Design.docx
@@ -1305,7 +1305,7 @@
     </w:p>
     <w:p>
       <w:r>
-        <w:object w:dxaOrig="13920" w:dyaOrig="30780" w14:anchorId="559F54BF">
+        <w:object w:dxaOrig="13920" w:dyaOrig="29620" w14:anchorId="3F277587">
           <v:shapetype id="_x0000_t75" coordsize="21600,21600" o:spt="75" o:preferrelative="t" path="m@4@5l@4@11@9@11@9@5xe" filled="f" stroked="f">
             <v:stroke joinstyle="miter"/>
             <v:formulas>
@@ -1325,10 +1325,10 @@
             <v:path o:extrusionok="f" gradientshapeok="t" o:connecttype="rect"/>
             <o:lock v:ext="edit" aspectratio="t"/>
           </v:shapetype>
-          <v:shape id="_x0000_i1028" type="#_x0000_t75" style="width:293pt;height:597.25pt" o:ole="">
+          <v:shape id="_x0000_i1028" type="#_x0000_t75" style="width:304.25pt;height:625.1pt" o:ole="">
             <v:imagedata r:id="rId8" o:title=""/>
           </v:shape>
-          <o:OLEObject Type="Embed" ProgID="Visio.Drawing.15" ShapeID="_x0000_i1028" DrawAspect="Content" ObjectID="_1701887295" r:id="rId9"/>
+          <o:OLEObject Type="Embed" ProgID="Visio.Drawing.15" ShapeID="_x0000_i1028" DrawAspect="Content" ObjectID="_1701937262" r:id="rId9"/>
         </w:object>
       </w:r>
       <w:r>
@@ -1350,7 +1350,7 @@
           <v:shape id="_x0000_i1026" type="#_x0000_t75" style="width:287.6pt;height:342.5pt" o:ole="">
             <v:imagedata r:id="rId10" o:title=""/>
           </v:shape>
-          <o:OLEObject Type="Embed" ProgID="Visio.Drawing.15" ShapeID="_x0000_i1026" DrawAspect="Content" ObjectID="_1701887296" r:id="rId11"/>
+          <o:OLEObject Type="Embed" ProgID="Visio.Drawing.15" ShapeID="_x0000_i1026" DrawAspect="Content" ObjectID="_1701937263" r:id="rId11"/>
         </w:object>
       </w:r>
     </w:p>

</xml_diff>

<commit_message>
In HiveDBManager: Set the following methods to public visibility: addGame, addGames, updateAvgScore, updateArticleCount, updateReviewCount, deleteGames, addReview, addReviews, getGameReviews, deleteGameReviews, addArticle, addArticles, getGameArticles, deleteGameArticles.
</commit_message>
<xml_diff>
--- a/Project1 Requirements & Design.docx
+++ b/Project1 Requirements & Design.docx
@@ -1305,7 +1305,7 @@
     </w:p>
     <w:p>
       <w:r>
-        <w:object w:dxaOrig="13920" w:dyaOrig="29620" w14:anchorId="3F277587">
+        <w:object w:dxaOrig="13920" w:dyaOrig="29620" w14:anchorId="76848505">
           <v:shapetype id="_x0000_t75" coordsize="21600,21600" o:spt="75" o:preferrelative="t" path="m@4@5l@4@11@9@11@9@5xe" filled="f" stroked="f">
             <v:stroke joinstyle="miter"/>
             <v:formulas>
@@ -1325,10 +1325,10 @@
             <v:path o:extrusionok="f" gradientshapeok="t" o:connecttype="rect"/>
             <o:lock v:ext="edit" aspectratio="t"/>
           </v:shapetype>
-          <v:shape id="_x0000_i1028" type="#_x0000_t75" style="width:304.25pt;height:625.1pt" o:ole="">
+          <v:shape id="_x0000_i1032" type="#_x0000_t75" style="width:304.15pt;height:616.05pt" o:ole="">
             <v:imagedata r:id="rId8" o:title=""/>
           </v:shape>
-          <o:OLEObject Type="Embed" ProgID="Visio.Drawing.15" ShapeID="_x0000_i1028" DrawAspect="Content" ObjectID="_1701937262" r:id="rId9"/>
+          <o:OLEObject Type="Embed" ProgID="Visio.Drawing.15" ShapeID="_x0000_i1032" DrawAspect="Content" ObjectID="_1701937835" r:id="rId9"/>
         </w:object>
       </w:r>
       <w:r>
@@ -1347,10 +1347,10 @@
     <w:p>
       <w:r>
         <w:object w:dxaOrig="5750" w:dyaOrig="6850" w14:anchorId="3D742A9F">
-          <v:shape id="_x0000_i1026" type="#_x0000_t75" style="width:287.6pt;height:342.5pt" o:ole="">
+          <v:shape id="_x0000_i1026" type="#_x0000_t75" style="width:287.6pt;height:342.65pt" o:ole="">
             <v:imagedata r:id="rId10" o:title=""/>
           </v:shape>
-          <o:OLEObject Type="Embed" ProgID="Visio.Drawing.15" ShapeID="_x0000_i1026" DrawAspect="Content" ObjectID="_1701937263" r:id="rId11"/>
+          <o:OLEObject Type="Embed" ProgID="Visio.Drawing.15" ShapeID="_x0000_i1026" DrawAspect="Content" ObjectID="_1701937836" r:id="rId11"/>
         </w:object>
       </w:r>
     </w:p>

</xml_diff>

<commit_message>
In HiveDBManager: Added queryExists(Int) in case a user tries to execute a query that was deleted by an admin.
</commit_message>
<xml_diff>
--- a/Project1 Requirements & Design.docx
+++ b/Project1 Requirements & Design.docx
@@ -1305,7 +1305,7 @@
     </w:p>
     <w:p>
       <w:r>
-        <w:object w:dxaOrig="13920" w:dyaOrig="29620" w14:anchorId="76848505">
+        <w:object w:dxaOrig="13920" w:dyaOrig="30060" w14:anchorId="21CA2401">
           <v:shapetype id="_x0000_t75" coordsize="21600,21600" o:spt="75" o:preferrelative="t" path="m@4@5l@4@11@9@11@9@5xe" filled="f" stroked="f">
             <v:stroke joinstyle="miter"/>
             <v:formulas>
@@ -1325,10 +1325,10 @@
             <v:path o:extrusionok="f" gradientshapeok="t" o:connecttype="rect"/>
             <o:lock v:ext="edit" aspectratio="t"/>
           </v:shapetype>
-          <v:shape id="_x0000_i1032" type="#_x0000_t75" style="width:304.15pt;height:616.05pt" o:ole="">
+          <v:shape id="_x0000_i1036" type="#_x0000_t75" style="width:299.95pt;height:623.75pt" o:ole="">
             <v:imagedata r:id="rId8" o:title=""/>
           </v:shape>
-          <o:OLEObject Type="Embed" ProgID="Visio.Drawing.15" ShapeID="_x0000_i1032" DrawAspect="Content" ObjectID="_1701937835" r:id="rId9"/>
+          <o:OLEObject Type="Embed" ProgID="Visio.Drawing.15" ShapeID="_x0000_i1036" DrawAspect="Content" ObjectID="_1701938559" r:id="rId9"/>
         </w:object>
       </w:r>
       <w:r>
@@ -1350,7 +1350,7 @@
           <v:shape id="_x0000_i1026" type="#_x0000_t75" style="width:287.6pt;height:342.65pt" o:ole="">
             <v:imagedata r:id="rId10" o:title=""/>
           </v:shape>
-          <o:OLEObject Type="Embed" ProgID="Visio.Drawing.15" ShapeID="_x0000_i1026" DrawAspect="Content" ObjectID="_1701937836" r:id="rId11"/>
+          <o:OLEObject Type="Embed" ProgID="Visio.Drawing.15" ShapeID="_x0000_i1026" DrawAspect="Content" ObjectID="_1701938560" r:id="rId11"/>
         </w:object>
       </w:r>
     </w:p>

</xml_diff>

<commit_message>
In HiveDBManager: Added getNextQueryId().
</commit_message>
<xml_diff>
--- a/Project1 Requirements & Design.docx
+++ b/Project1 Requirements & Design.docx
@@ -1305,7 +1305,7 @@
     </w:p>
     <w:p>
       <w:r>
-        <w:object w:dxaOrig="13920" w:dyaOrig="30060" w14:anchorId="21CA2401">
+        <w:object w:dxaOrig="13920" w:dyaOrig="30420" w14:anchorId="1FC4D90F">
           <v:shapetype id="_x0000_t75" coordsize="21600,21600" o:spt="75" o:preferrelative="t" path="m@4@5l@4@11@9@11@9@5xe" filled="f" stroked="f">
             <v:stroke joinstyle="miter"/>
             <v:formulas>
@@ -1325,10 +1325,10 @@
             <v:path o:extrusionok="f" gradientshapeok="t" o:connecttype="rect"/>
             <o:lock v:ext="edit" aspectratio="t"/>
           </v:shapetype>
-          <v:shape id="_x0000_i1036" type="#_x0000_t75" style="width:299.95pt;height:623.75pt" o:ole="">
+          <v:shape id="_x0000_i1040" type="#_x0000_t75" style="width:296.45pt;height:626.8pt" o:ole="">
             <v:imagedata r:id="rId8" o:title=""/>
           </v:shape>
-          <o:OLEObject Type="Embed" ProgID="Visio.Drawing.15" ShapeID="_x0000_i1036" DrawAspect="Content" ObjectID="_1701938559" r:id="rId9"/>
+          <o:OLEObject Type="Embed" ProgID="Visio.Drawing.15" ShapeID="_x0000_i1040" DrawAspect="Content" ObjectID="_1701939780" r:id="rId9"/>
         </w:object>
       </w:r>
       <w:r>
@@ -1350,7 +1350,7 @@
           <v:shape id="_x0000_i1026" type="#_x0000_t75" style="width:287.6pt;height:342.65pt" o:ole="">
             <v:imagedata r:id="rId10" o:title=""/>
           </v:shape>
-          <o:OLEObject Type="Embed" ProgID="Visio.Drawing.15" ShapeID="_x0000_i1026" DrawAspect="Content" ObjectID="_1701938560" r:id="rId11"/>
+          <o:OLEObject Type="Embed" ProgID="Visio.Drawing.15" ShapeID="_x0000_i1026" DrawAspect="Content" ObjectID="_1701939781" r:id="rId11"/>
         </w:object>
       </w:r>
     </w:p>

</xml_diff>

<commit_message>
In HiveDBManager: Updated datetime parameters to LocalDateTime for addGame, addGames, getLatestGame's return value, deleteGame, deleteGames, addReview, AddReviews, getGameReviews, getLatestReview, deleteGameReviews, addArticle, addArticles, getGameArticles, getLatestArticle, deleteGameArticles.
</commit_message>
<xml_diff>
--- a/Project1 Requirements & Design.docx
+++ b/Project1 Requirements & Design.docx
@@ -1305,7 +1305,7 @@
     </w:p>
     <w:p>
       <w:r>
-        <w:object w:dxaOrig="13920" w:dyaOrig="30420" w14:anchorId="1FC4D90F">
+        <w:object w:dxaOrig="13920" w:dyaOrig="30900" w14:anchorId="74DEE02B">
           <v:shapetype id="_x0000_t75" coordsize="21600,21600" o:spt="75" o:preferrelative="t" path="m@4@5l@4@11@9@11@9@5xe" filled="f" stroked="f">
             <v:stroke joinstyle="miter"/>
             <v:formulas>
@@ -1325,10 +1325,10 @@
             <v:path o:extrusionok="f" gradientshapeok="t" o:connecttype="rect"/>
             <o:lock v:ext="edit" aspectratio="t"/>
           </v:shapetype>
-          <v:shape id="_x0000_i1040" type="#_x0000_t75" style="width:296.45pt;height:626.8pt" o:ole="">
+          <v:shape id="_x0000_i1044" type="#_x0000_t75" style="width:291.45pt;height:624.15pt" o:ole="">
             <v:imagedata r:id="rId8" o:title=""/>
           </v:shape>
-          <o:OLEObject Type="Embed" ProgID="Visio.Drawing.15" ShapeID="_x0000_i1040" DrawAspect="Content" ObjectID="_1701939780" r:id="rId9"/>
+          <o:OLEObject Type="Embed" ProgID="Visio.Drawing.15" ShapeID="_x0000_i1044" DrawAspect="Content" ObjectID="_1701941434" r:id="rId9"/>
         </w:object>
       </w:r>
       <w:r>
@@ -1350,7 +1350,7 @@
           <v:shape id="_x0000_i1026" type="#_x0000_t75" style="width:287.6pt;height:342.65pt" o:ole="">
             <v:imagedata r:id="rId10" o:title=""/>
           </v:shape>
-          <o:OLEObject Type="Embed" ProgID="Visio.Drawing.15" ShapeID="_x0000_i1026" DrawAspect="Content" ObjectID="_1701939781" r:id="rId11"/>
+          <o:OLEObject Type="Embed" ProgID="Visio.Drawing.15" ShapeID="_x0000_i1026" DrawAspect="Content" ObjectID="_1701941435" r:id="rId11"/>
         </w:object>
       </w:r>
     </w:p>

</xml_diff>

<commit_message>
In HiveDBManager: Added user_id, queryName parameters to saveQuery. Redefined queryExists(Int) to queryNameExists(String).
</commit_message>
<xml_diff>
--- a/Project1 Requirements & Design.docx
+++ b/Project1 Requirements & Design.docx
@@ -1305,7 +1305,7 @@
     </w:p>
     <w:p>
       <w:r>
-        <w:object w:dxaOrig="13920" w:dyaOrig="30900" w14:anchorId="74DEE02B">
+        <w:object w:dxaOrig="13920" w:dyaOrig="31260" w14:anchorId="2F6A86FB">
           <v:shapetype id="_x0000_t75" coordsize="21600,21600" o:spt="75" o:preferrelative="t" path="m@4@5l@4@11@9@11@9@5xe" filled="f" stroked="f">
             <v:stroke joinstyle="miter"/>
             <v:formulas>
@@ -1325,10 +1325,10 @@
             <v:path o:extrusionok="f" gradientshapeok="t" o:connecttype="rect"/>
             <o:lock v:ext="edit" aspectratio="t"/>
           </v:shapetype>
-          <v:shape id="_x0000_i1044" type="#_x0000_t75" style="width:291.45pt;height:624.15pt" o:ole="">
+          <v:shape id="_x0000_i1051" type="#_x0000_t75" style="width:4in;height:625.1pt" o:ole="">
             <v:imagedata r:id="rId8" o:title=""/>
           </v:shape>
-          <o:OLEObject Type="Embed" ProgID="Visio.Drawing.15" ShapeID="_x0000_i1044" DrawAspect="Content" ObjectID="_1701941434" r:id="rId9"/>
+          <o:OLEObject Type="Embed" ProgID="Visio.Drawing.15" ShapeID="_x0000_i1051" DrawAspect="Content" ObjectID="_1701942176" r:id="rId9"/>
         </w:object>
       </w:r>
       <w:r>
@@ -1347,10 +1347,10 @@
     <w:p>
       <w:r>
         <w:object w:dxaOrig="5750" w:dyaOrig="6850" w14:anchorId="3D742A9F">
-          <v:shape id="_x0000_i1026" type="#_x0000_t75" style="width:287.6pt;height:342.65pt" o:ole="">
+          <v:shape id="_x0000_i1026" type="#_x0000_t75" style="width:287.6pt;height:342.5pt" o:ole="">
             <v:imagedata r:id="rId10" o:title=""/>
           </v:shape>
-          <o:OLEObject Type="Embed" ProgID="Visio.Drawing.15" ShapeID="_x0000_i1026" DrawAspect="Content" ObjectID="_1701941435" r:id="rId11"/>
+          <o:OLEObject Type="Embed" ProgID="Visio.Drawing.15" ShapeID="_x0000_i1026" DrawAspect="Content" ObjectID="_1701942177" r:id="rId11"/>
         </w:object>
       </w:r>
     </w:p>

</xml_diff>

<commit_message>
In HiveDBManager: Redefined getUsers() to return a list of 4-Tuples containing id, username, hashed password, and isAdmin.
</commit_message>
<xml_diff>
--- a/Project1 Requirements & Design.docx
+++ b/Project1 Requirements & Design.docx
@@ -1305,7 +1305,7 @@
     </w:p>
     <w:p>
       <w:r>
-        <w:object w:dxaOrig="13920" w:dyaOrig="31260" w14:anchorId="2F6A86FB">
+        <w:object w:dxaOrig="13920" w:dyaOrig="31380" w14:anchorId="708D2B48">
           <v:shapetype id="_x0000_t75" coordsize="21600,21600" o:spt="75" o:preferrelative="t" path="m@4@5l@4@11@9@11@9@5xe" filled="f" stroked="f">
             <v:stroke joinstyle="miter"/>
             <v:formulas>
@@ -1325,10 +1325,10 @@
             <v:path o:extrusionok="f" gradientshapeok="t" o:connecttype="rect"/>
             <o:lock v:ext="edit" aspectratio="t"/>
           </v:shapetype>
-          <v:shape id="_x0000_i1051" type="#_x0000_t75" style="width:4in;height:625.1pt" o:ole="">
+          <v:shape id="_x0000_i1055" type="#_x0000_t75" style="width:287.55pt;height:613.35pt" o:ole="">
             <v:imagedata r:id="rId8" o:title=""/>
           </v:shape>
-          <o:OLEObject Type="Embed" ProgID="Visio.Drawing.15" ShapeID="_x0000_i1051" DrawAspect="Content" ObjectID="_1701942176" r:id="rId9"/>
+          <o:OLEObject Type="Embed" ProgID="Visio.Drawing.15" ShapeID="_x0000_i1055" DrawAspect="Content" ObjectID="_1701943952" r:id="rId9"/>
         </w:object>
       </w:r>
       <w:r>
@@ -1347,10 +1347,10 @@
     <w:p>
       <w:r>
         <w:object w:dxaOrig="5750" w:dyaOrig="6850" w14:anchorId="3D742A9F">
-          <v:shape id="_x0000_i1026" type="#_x0000_t75" style="width:287.6pt;height:342.5pt" o:ole="">
+          <v:shape id="_x0000_i1026" type="#_x0000_t75" style="width:287.55pt;height:342.7pt" o:ole="">
             <v:imagedata r:id="rId10" o:title=""/>
           </v:shape>
-          <o:OLEObject Type="Embed" ProgID="Visio.Drawing.15" ShapeID="_x0000_i1026" DrawAspect="Content" ObjectID="_1701942177" r:id="rId11"/>
+          <o:OLEObject Type="Embed" ProgID="Visio.Drawing.15" ShapeID="_x0000_i1026" DrawAspect="Content" ObjectID="_1701943953" r:id="rId11"/>
         </w:object>
       </w:r>
     </w:p>

</xml_diff>

<commit_message>
In HiveDBManager: Renamed executeQuery(Int) to showQuery(Int).
</commit_message>
<xml_diff>
--- a/Project1 Requirements & Design.docx
+++ b/Project1 Requirements & Design.docx
@@ -1305,7 +1305,7 @@
     </w:p>
     <w:p>
       <w:r>
-        <w:object w:dxaOrig="13920" w:dyaOrig="31380" w14:anchorId="708D2B48">
+        <w:object w:dxaOrig="13920" w:dyaOrig="31260" w14:anchorId="36074DC6">
           <v:shapetype id="_x0000_t75" coordsize="21600,21600" o:spt="75" o:preferrelative="t" path="m@4@5l@4@11@9@11@9@5xe" filled="f" stroked="f">
             <v:stroke joinstyle="miter"/>
             <v:formulas>
@@ -1325,10 +1325,10 @@
             <v:path o:extrusionok="f" gradientshapeok="t" o:connecttype="rect"/>
             <o:lock v:ext="edit" aspectratio="t"/>
           </v:shapetype>
-          <v:shape id="_x0000_i1055" type="#_x0000_t75" style="width:287.55pt;height:613.35pt" o:ole="">
+          <v:shape id="_x0000_i1059" type="#_x0000_t75" style="width:4in;height:620.65pt" o:ole="">
             <v:imagedata r:id="rId8" o:title=""/>
           </v:shape>
-          <o:OLEObject Type="Embed" ProgID="Visio.Drawing.15" ShapeID="_x0000_i1055" DrawAspect="Content" ObjectID="_1701943952" r:id="rId9"/>
+          <o:OLEObject Type="Embed" ProgID="Visio.Drawing.15" ShapeID="_x0000_i1059" DrawAspect="Content" ObjectID="_1701944265" r:id="rId9"/>
         </w:object>
       </w:r>
       <w:r>
@@ -1350,7 +1350,7 @@
           <v:shape id="_x0000_i1026" type="#_x0000_t75" style="width:287.55pt;height:342.7pt" o:ole="">
             <v:imagedata r:id="rId10" o:title=""/>
           </v:shape>
-          <o:OLEObject Type="Embed" ProgID="Visio.Drawing.15" ShapeID="_x0000_i1026" DrawAspect="Content" ObjectID="_1701943953" r:id="rId11"/>
+          <o:OLEObject Type="Embed" ProgID="Visio.Drawing.15" ShapeID="_x0000_i1026" DrawAspect="Content" ObjectID="_1701944266" r:id="rId11"/>
         </w:object>
       </w:r>
     </w:p>

</xml_diff>

<commit_message>
In HiveDBManager: Changed queryName parameter to query_name in queryNameExists, saveQuery.
</commit_message>
<xml_diff>
--- a/Project1 Requirements & Design.docx
+++ b/Project1 Requirements & Design.docx
@@ -1305,7 +1305,7 @@
     </w:p>
     <w:p>
       <w:r>
-        <w:object w:dxaOrig="13920" w:dyaOrig="31260" w14:anchorId="36074DC6">
+        <w:object w:dxaOrig="13920" w:dyaOrig="31260" w14:anchorId="0E0A5435">
           <v:shapetype id="_x0000_t75" coordsize="21600,21600" o:spt="75" o:preferrelative="t" path="m@4@5l@4@11@9@11@9@5xe" filled="f" stroked="f">
             <v:stroke joinstyle="miter"/>
             <v:formulas>
@@ -1325,10 +1325,10 @@
             <v:path o:extrusionok="f" gradientshapeok="t" o:connecttype="rect"/>
             <o:lock v:ext="edit" aspectratio="t"/>
           </v:shapetype>
-          <v:shape id="_x0000_i1059" type="#_x0000_t75" style="width:4in;height:620.65pt" o:ole="">
+          <v:shape id="_x0000_i1063" type="#_x0000_t75" style="width:4in;height:622.2pt" o:ole="">
             <v:imagedata r:id="rId8" o:title=""/>
           </v:shape>
-          <o:OLEObject Type="Embed" ProgID="Visio.Drawing.15" ShapeID="_x0000_i1059" DrawAspect="Content" ObjectID="_1701944265" r:id="rId9"/>
+          <o:OLEObject Type="Embed" ProgID="Visio.Drawing.15" ShapeID="_x0000_i1063" DrawAspect="Content" ObjectID="_1701945513" r:id="rId9"/>
         </w:object>
       </w:r>
       <w:r>
@@ -1347,10 +1347,10 @@
     <w:p>
       <w:r>
         <w:object w:dxaOrig="5750" w:dyaOrig="6850" w14:anchorId="3D742A9F">
-          <v:shape id="_x0000_i1026" type="#_x0000_t75" style="width:287.55pt;height:342.7pt" o:ole="">
+          <v:shape id="_x0000_i1026" type="#_x0000_t75" style="width:287.6pt;height:342.65pt" o:ole="">
             <v:imagedata r:id="rId10" o:title=""/>
           </v:shape>
-          <o:OLEObject Type="Embed" ProgID="Visio.Drawing.15" ShapeID="_x0000_i1026" DrawAspect="Content" ObjectID="_1701944266" r:id="rId11"/>
+          <o:OLEObject Type="Embed" ProgID="Visio.Drawing.15" ShapeID="_x0000_i1026" DrawAspect="Content" ObjectID="_1701945514" r:id="rId11"/>
         </w:object>
       </w:r>
     </w:p>

</xml_diff>

<commit_message>
In HiveDBManager: Renamed executeQuery(String) to showQuery(String).
</commit_message>
<xml_diff>
--- a/Project1 Requirements & Design.docx
+++ b/Project1 Requirements & Design.docx
@@ -1305,7 +1305,7 @@
     </w:p>
     <w:p>
       <w:r>
-        <w:object w:dxaOrig="13920" w:dyaOrig="31260" w14:anchorId="0E0A5435">
+        <w:object w:dxaOrig="13920" w:dyaOrig="31140" w14:anchorId="5ED3C585">
           <v:shapetype id="_x0000_t75" coordsize="21600,21600" o:spt="75" o:preferrelative="t" path="m@4@5l@4@11@9@11@9@5xe" filled="f" stroked="f">
             <v:stroke joinstyle="miter"/>
             <v:formulas>
@@ -1325,10 +1325,10 @@
             <v:path o:extrusionok="f" gradientshapeok="t" o:connecttype="rect"/>
             <o:lock v:ext="edit" aspectratio="t"/>
           </v:shapetype>
-          <v:shape id="_x0000_i1063" type="#_x0000_t75" style="width:4in;height:622.2pt" o:ole="">
+          <v:shape id="_x0000_i1067" type="#_x0000_t75" style="width:289.65pt;height:625.95pt" o:ole="">
             <v:imagedata r:id="rId8" o:title=""/>
           </v:shape>
-          <o:OLEObject Type="Embed" ProgID="Visio.Drawing.15" ShapeID="_x0000_i1063" DrawAspect="Content" ObjectID="_1701945513" r:id="rId9"/>
+          <o:OLEObject Type="Embed" ProgID="Visio.Drawing.15" ShapeID="_x0000_i1067" DrawAspect="Content" ObjectID="_1701945743" r:id="rId9"/>
         </w:object>
       </w:r>
       <w:r>
@@ -1347,10 +1347,10 @@
     <w:p>
       <w:r>
         <w:object w:dxaOrig="5750" w:dyaOrig="6850" w14:anchorId="3D742A9F">
-          <v:shape id="_x0000_i1026" type="#_x0000_t75" style="width:287.6pt;height:342.65pt" o:ole="">
+          <v:shape id="_x0000_i1026" type="#_x0000_t75" style="width:287.6pt;height:342.5pt" o:ole="">
             <v:imagedata r:id="rId10" o:title=""/>
           </v:shape>
-          <o:OLEObject Type="Embed" ProgID="Visio.Drawing.15" ShapeID="_x0000_i1026" DrawAspect="Content" ObjectID="_1701945514" r:id="rId11"/>
+          <o:OLEObject Type="Embed" ProgID="Visio.Drawing.15" ShapeID="_x0000_i1026" DrawAspect="Content" ObjectID="_1701945744" r:id="rId11"/>
         </w:object>
       </w:r>
     </w:p>

</xml_diff>

<commit_message>
In HiveDBManager: Added private methods createUsersCopy(String), createQueriesCopy(String), createUsersCopy(String) to assist in modifying records.
</commit_message>
<xml_diff>
--- a/Project1 Requirements & Design.docx
+++ b/Project1 Requirements & Design.docx
@@ -1305,7 +1305,7 @@
     </w:p>
     <w:p>
       <w:r>
-        <w:object w:dxaOrig="13920" w:dyaOrig="31140" w14:anchorId="5ED3C585">
+        <w:object w:dxaOrig="6960" w:dyaOrig="16290" w14:anchorId="5E5F4BB1">
           <v:shapetype id="_x0000_t75" coordsize="21600,21600" o:spt="75" o:preferrelative="t" path="m@4@5l@4@11@9@11@9@5xe" filled="f" stroked="f">
             <v:stroke joinstyle="miter"/>
             <v:formulas>
@@ -1325,10 +1325,10 @@
             <v:path o:extrusionok="f" gradientshapeok="t" o:connecttype="rect"/>
             <o:lock v:ext="edit" aspectratio="t"/>
           </v:shapetype>
-          <v:shape id="_x0000_i1067" type="#_x0000_t75" style="width:289.65pt;height:625.95pt" o:ole="">
+          <v:shape id="_x0000_i1071" type="#_x0000_t75" style="width:276.75pt;height:617.2pt" o:ole="">
             <v:imagedata r:id="rId8" o:title=""/>
           </v:shape>
-          <o:OLEObject Type="Embed" ProgID="Visio.Drawing.15" ShapeID="_x0000_i1067" DrawAspect="Content" ObjectID="_1701945743" r:id="rId9"/>
+          <o:OLEObject Type="Embed" ProgID="Visio.Drawing.15" ShapeID="_x0000_i1071" DrawAspect="Content" ObjectID="_1701958574" r:id="rId9"/>
         </w:object>
       </w:r>
       <w:r>
@@ -1350,7 +1350,7 @@
           <v:shape id="_x0000_i1026" type="#_x0000_t75" style="width:287.6pt;height:342.5pt" o:ole="">
             <v:imagedata r:id="rId10" o:title=""/>
           </v:shape>
-          <o:OLEObject Type="Embed" ProgID="Visio.Drawing.15" ShapeID="_x0000_i1026" DrawAspect="Content" ObjectID="_1701945744" r:id="rId11"/>
+          <o:OLEObject Type="Embed" ProgID="Visio.Drawing.15" ShapeID="_x0000_i1026" DrawAspect="Content" ObjectID="_1701958575" r:id="rId11"/>
         </w:object>
       </w:r>
     </w:p>

</xml_diff>

<commit_message>
In HiveDBManager: Added method getGame(Int) that returns all of a game's details. Redefined method getLatestGame() : LocalDateTime to return all the game details for all the games that match the latest datetime in the games table.
</commit_message>
<xml_diff>
--- a/Project1 Requirements & Design.docx
+++ b/Project1 Requirements & Design.docx
@@ -1305,7 +1305,7 @@
     </w:p>
     <w:p>
       <w:r>
-        <w:object w:dxaOrig="6960" w:dyaOrig="16290" w14:anchorId="5E5F4BB1">
+        <w:object w:dxaOrig="6960" w:dyaOrig="17070" w14:anchorId="473C5E24">
           <v:shapetype id="_x0000_t75" coordsize="21600,21600" o:spt="75" o:preferrelative="t" path="m@4@5l@4@11@9@11@9@5xe" filled="f" stroked="f">
             <v:stroke joinstyle="miter"/>
             <v:formulas>
@@ -1325,10 +1325,10 @@
             <v:path o:extrusionok="f" gradientshapeok="t" o:connecttype="rect"/>
             <o:lock v:ext="edit" aspectratio="t"/>
           </v:shapetype>
-          <v:shape id="_x0000_i1071" type="#_x0000_t75" style="width:276.75pt;height:617.2pt" o:ole="">
+          <v:shape id="_x0000_i1075" type="#_x0000_t75" style="width:264.15pt;height:626.45pt" o:ole="">
             <v:imagedata r:id="rId8" o:title=""/>
           </v:shape>
-          <o:OLEObject Type="Embed" ProgID="Visio.Drawing.15" ShapeID="_x0000_i1071" DrawAspect="Content" ObjectID="_1701958574" r:id="rId9"/>
+          <o:OLEObject Type="Embed" ProgID="Visio.Drawing.15" ShapeID="_x0000_i1075" DrawAspect="Content" ObjectID="_1701960103" r:id="rId9"/>
         </w:object>
       </w:r>
       <w:r>
@@ -1347,10 +1347,10 @@
     <w:p>
       <w:r>
         <w:object w:dxaOrig="5750" w:dyaOrig="6850" w14:anchorId="3D742A9F">
-          <v:shape id="_x0000_i1026" type="#_x0000_t75" style="width:287.6pt;height:342.5pt" o:ole="">
+          <v:shape id="_x0000_i1026" type="#_x0000_t75" style="width:287.6pt;height:342.65pt" o:ole="">
             <v:imagedata r:id="rId10" o:title=""/>
           </v:shape>
-          <o:OLEObject Type="Embed" ProgID="Visio.Drawing.15" ShapeID="_x0000_i1026" DrawAspect="Content" ObjectID="_1701958575" r:id="rId11"/>
+          <o:OLEObject Type="Embed" ProgID="Visio.Drawing.15" ShapeID="_x0000_i1026" DrawAspect="Content" ObjectID="_1701960104" r:id="rId11"/>
         </w:object>
       </w:r>
     </w:p>

</xml_diff>

<commit_message>
In HiveDBManager: Added method reviewExists(Int) : Boolean to check for reviews before adding them.
</commit_message>
<xml_diff>
--- a/Project1 Requirements & Design.docx
+++ b/Project1 Requirements & Design.docx
@@ -1305,7 +1305,7 @@
     </w:p>
     <w:p>
       <w:r>
-        <w:object w:dxaOrig="6960" w:dyaOrig="17070" w14:anchorId="473C5E24">
+        <w:object w:dxaOrig="6960" w:dyaOrig="17310" w14:anchorId="393A1E07">
           <v:shapetype id="_x0000_t75" coordsize="21600,21600" o:spt="75" o:preferrelative="t" path="m@4@5l@4@11@9@11@9@5xe" filled="f" stroked="f">
             <v:stroke joinstyle="miter"/>
             <v:formulas>
@@ -1325,10 +1325,10 @@
             <v:path o:extrusionok="f" gradientshapeok="t" o:connecttype="rect"/>
             <o:lock v:ext="edit" aspectratio="t"/>
           </v:shapetype>
-          <v:shape id="_x0000_i1075" type="#_x0000_t75" style="width:264.15pt;height:626.45pt" o:ole="">
+          <v:shape id="_x0000_i1079" type="#_x0000_t75" style="width:260.1pt;height:623.05pt" o:ole="">
             <v:imagedata r:id="rId8" o:title=""/>
           </v:shape>
-          <o:OLEObject Type="Embed" ProgID="Visio.Drawing.15" ShapeID="_x0000_i1075" DrawAspect="Content" ObjectID="_1701960103" r:id="rId9"/>
+          <o:OLEObject Type="Embed" ProgID="Visio.Drawing.15" ShapeID="_x0000_i1079" DrawAspect="Content" ObjectID="_1701970431" r:id="rId9"/>
         </w:object>
       </w:r>
       <w:r>
@@ -1347,10 +1347,10 @@
     <w:p>
       <w:r>
         <w:object w:dxaOrig="5750" w:dyaOrig="6850" w14:anchorId="3D742A9F">
-          <v:shape id="_x0000_i1026" type="#_x0000_t75" style="width:287.6pt;height:342.65pt" o:ole="">
+          <v:shape id="_x0000_i1026" type="#_x0000_t75" style="width:287.6pt;height:342.5pt" o:ole="">
             <v:imagedata r:id="rId10" o:title=""/>
           </v:shape>
-          <o:OLEObject Type="Embed" ProgID="Visio.Drawing.15" ShapeID="_x0000_i1026" DrawAspect="Content" ObjectID="_1701960104" r:id="rId11"/>
+          <o:OLEObject Type="Embed" ProgID="Visio.Drawing.15" ShapeID="_x0000_i1026" DrawAspect="Content" ObjectID="_1701970432" r:id="rId11"/>
         </w:object>
       </w:r>
     </w:p>

</xml_diff>

<commit_message>
In HiveDBManager: Added private methods createArticlesCopy(String) and createReviewsCopy(String) for when we ever drop reviews or articles.
</commit_message>
<xml_diff>
--- a/Project1 Requirements & Design.docx
+++ b/Project1 Requirements & Design.docx
@@ -1305,7 +1305,7 @@
     </w:p>
     <w:p>
       <w:r>
-        <w:object w:dxaOrig="6960" w:dyaOrig="17310" w14:anchorId="393A1E07">
+        <w:object w:dxaOrig="6960" w:dyaOrig="17790" w14:anchorId="10510999">
           <v:shapetype id="_x0000_t75" coordsize="21600,21600" o:spt="75" o:preferrelative="t" path="m@4@5l@4@11@9@11@9@5xe" filled="f" stroked="f">
             <v:stroke joinstyle="miter"/>
             <v:formulas>
@@ -1325,10 +1325,10 @@
             <v:path o:extrusionok="f" gradientshapeok="t" o:connecttype="rect"/>
             <o:lock v:ext="edit" aspectratio="t"/>
           </v:shapetype>
-          <v:shape id="_x0000_i1079" type="#_x0000_t75" style="width:260.1pt;height:623.05pt" o:ole="">
+          <v:shape id="_x0000_i1085" type="#_x0000_t75" style="width:253.35pt;height:617.45pt" o:ole="">
             <v:imagedata r:id="rId8" o:title=""/>
           </v:shape>
-          <o:OLEObject Type="Embed" ProgID="Visio.Drawing.15" ShapeID="_x0000_i1079" DrawAspect="Content" ObjectID="_1701970431" r:id="rId9"/>
+          <o:OLEObject Type="Embed" ProgID="Visio.Drawing.15" ShapeID="_x0000_i1085" DrawAspect="Content" ObjectID="_1701971173" r:id="rId9"/>
         </w:object>
       </w:r>
       <w:r>
@@ -1347,10 +1347,10 @@
     <w:p>
       <w:r>
         <w:object w:dxaOrig="5750" w:dyaOrig="6850" w14:anchorId="3D742A9F">
-          <v:shape id="_x0000_i1026" type="#_x0000_t75" style="width:287.6pt;height:342.5pt" o:ole="">
+          <v:shape id="_x0000_i1026" type="#_x0000_t75" style="width:287.55pt;height:342.7pt" o:ole="">
             <v:imagedata r:id="rId10" o:title=""/>
           </v:shape>
-          <o:OLEObject Type="Embed" ProgID="Visio.Drawing.15" ShapeID="_x0000_i1026" DrawAspect="Content" ObjectID="_1701970432" r:id="rId11"/>
+          <o:OLEObject Type="Embed" ProgID="Visio.Drawing.15" ShapeID="_x0000_i1026" DrawAspect="Content" ObjectID="_1701971174" r:id="rId11"/>
         </w:object>
       </w:r>
     </w:p>

</xml_diff>

<commit_message>
In HiveDBManager: Shifted game to end of parameters for addReview, addReviews, getGameReviews, and deleteGameReviews.
</commit_message>
<xml_diff>
--- a/Project1 Requirements & Design.docx
+++ b/Project1 Requirements & Design.docx
@@ -1305,7 +1305,7 @@
     </w:p>
     <w:p>
       <w:r>
-        <w:object w:dxaOrig="6960" w:dyaOrig="17790" w14:anchorId="10510999">
+        <w:object w:dxaOrig="6960" w:dyaOrig="17670" w14:anchorId="3BF2E810">
           <v:shapetype id="_x0000_t75" coordsize="21600,21600" o:spt="75" o:preferrelative="t" path="m@4@5l@4@11@9@11@9@5xe" filled="f" stroked="f">
             <v:stroke joinstyle="miter"/>
             <v:formulas>
@@ -1325,10 +1325,10 @@
             <v:path o:extrusionok="f" gradientshapeok="t" o:connecttype="rect"/>
             <o:lock v:ext="edit" aspectratio="t"/>
           </v:shapetype>
-          <v:shape id="_x0000_i1085" type="#_x0000_t75" style="width:253.35pt;height:617.45pt" o:ole="">
+          <v:shape id="_x0000_i1028" type="#_x0000_t75" style="width:255.1pt;height:620.95pt" o:ole="">
             <v:imagedata r:id="rId8" o:title=""/>
           </v:shape>
-          <o:OLEObject Type="Embed" ProgID="Visio.Drawing.15" ShapeID="_x0000_i1085" DrawAspect="Content" ObjectID="_1701971173" r:id="rId9"/>
+          <o:OLEObject Type="Embed" ProgID="Visio.Drawing.15" ShapeID="_x0000_i1028" DrawAspect="Content" ObjectID="_1702016555" r:id="rId9"/>
         </w:object>
       </w:r>
       <w:r>
@@ -1347,10 +1347,10 @@
     <w:p>
       <w:r>
         <w:object w:dxaOrig="5750" w:dyaOrig="6850" w14:anchorId="3D742A9F">
-          <v:shape id="_x0000_i1026" type="#_x0000_t75" style="width:287.55pt;height:342.7pt" o:ole="">
+          <v:shape id="_x0000_i1026" type="#_x0000_t75" style="width:287.6pt;height:342.95pt" o:ole="">
             <v:imagedata r:id="rId10" o:title=""/>
           </v:shape>
-          <o:OLEObject Type="Embed" ProgID="Visio.Drawing.15" ShapeID="_x0000_i1026" DrawAspect="Content" ObjectID="_1701971174" r:id="rId11"/>
+          <o:OLEObject Type="Embed" ProgID="Visio.Drawing.15" ShapeID="_x0000_i1026" DrawAspect="Content" ObjectID="_1702016556" r:id="rId11"/>
         </w:object>
       </w:r>
     </w:p>

</xml_diff>

<commit_message>
In HiveDBManager: Added getLatestGameReviewDate(game_id : Int) : LocalDateTime. Renamed getLatestReview() to getLatestReviewDate(). Added getLatestGameArticleDate(game_id : Int) : LocalDateTime. Renamed getLatestArticle() to getLatestArticleDate().
</commit_message>
<xml_diff>
--- a/Project1 Requirements & Design.docx
+++ b/Project1 Requirements & Design.docx
@@ -1305,7 +1305,7 @@
     </w:p>
     <w:p>
       <w:r>
-        <w:object w:dxaOrig="6960" w:dyaOrig="17670" w14:anchorId="3BF2E810">
+        <w:object w:dxaOrig="6960" w:dyaOrig="18270" w14:anchorId="29CA3431">
           <v:shapetype id="_x0000_t75" coordsize="21600,21600" o:spt="75" o:preferrelative="t" path="m@4@5l@4@11@9@11@9@5xe" filled="f" stroked="f">
             <v:stroke joinstyle="miter"/>
             <v:formulas>
@@ -1325,10 +1325,10 @@
             <v:path o:extrusionok="f" gradientshapeok="t" o:connecttype="rect"/>
             <o:lock v:ext="edit" aspectratio="t"/>
           </v:shapetype>
-          <v:shape id="_x0000_i1028" type="#_x0000_t75" style="width:255.1pt;height:620.95pt" o:ole="">
+          <v:shape id="_x0000_i1036" type="#_x0000_t75" style="width:246.8pt;height:619.5pt" o:ole="">
             <v:imagedata r:id="rId8" o:title=""/>
           </v:shape>
-          <o:OLEObject Type="Embed" ProgID="Visio.Drawing.15" ShapeID="_x0000_i1028" DrawAspect="Content" ObjectID="_1702016555" r:id="rId9"/>
+          <o:OLEObject Type="Embed" ProgID="Visio.Drawing.15" ShapeID="_x0000_i1036" DrawAspect="Content" ObjectID="_1702019913" r:id="rId9"/>
         </w:object>
       </w:r>
       <w:r>
@@ -1347,10 +1347,10 @@
     <w:p>
       <w:r>
         <w:object w:dxaOrig="5750" w:dyaOrig="6850" w14:anchorId="3D742A9F">
-          <v:shape id="_x0000_i1026" type="#_x0000_t75" style="width:287.6pt;height:342.95pt" o:ole="">
+          <v:shape id="_x0000_i1026" type="#_x0000_t75" style="width:287.6pt;height:342.65pt" o:ole="">
             <v:imagedata r:id="rId10" o:title=""/>
           </v:shape>
-          <o:OLEObject Type="Embed" ProgID="Visio.Drawing.15" ShapeID="_x0000_i1026" DrawAspect="Content" ObjectID="_1702016556" r:id="rId11"/>
+          <o:OLEObject Type="Embed" ProgID="Visio.Drawing.15" ShapeID="_x0000_i1026" DrawAspect="Content" ObjectID="_1702019914" r:id="rId11"/>
         </w:object>
       </w:r>
     </w:p>

</xml_diff>

<commit_message>
In HiveDBManager: Added name parameter to gameExists.
</commit_message>
<xml_diff>
--- a/Project1 Requirements & Design.docx
+++ b/Project1 Requirements & Design.docx
@@ -1305,7 +1305,7 @@
     </w:p>
     <w:p>
       <w:r>
-        <w:object w:dxaOrig="6960" w:dyaOrig="18270" w14:anchorId="29CA3431">
+        <w:object w:dxaOrig="6960" w:dyaOrig="18270" w14:anchorId="21FEA848">
           <v:shapetype id="_x0000_t75" coordsize="21600,21600" o:spt="75" o:preferrelative="t" path="m@4@5l@4@11@9@11@9@5xe" filled="f" stroked="f">
             <v:stroke joinstyle="miter"/>
             <v:formulas>
@@ -1325,10 +1325,10 @@
             <v:path o:extrusionok="f" gradientshapeok="t" o:connecttype="rect"/>
             <o:lock v:ext="edit" aspectratio="t"/>
           </v:shapetype>
-          <v:shape id="_x0000_i1036" type="#_x0000_t75" style="width:246.8pt;height:619.5pt" o:ole="">
+          <v:shape id="_x0000_i1040" type="#_x0000_t75" style="width:246.8pt;height:618.35pt" o:ole="">
             <v:imagedata r:id="rId8" o:title=""/>
           </v:shape>
-          <o:OLEObject Type="Embed" ProgID="Visio.Drawing.15" ShapeID="_x0000_i1036" DrawAspect="Content" ObjectID="_1702019913" r:id="rId9"/>
+          <o:OLEObject Type="Embed" ProgID="Visio.Drawing.15" ShapeID="_x0000_i1040" DrawAspect="Content" ObjectID="_1702020306" r:id="rId9"/>
         </w:object>
       </w:r>
       <w:r>
@@ -1350,7 +1350,7 @@
           <v:shape id="_x0000_i1026" type="#_x0000_t75" style="width:287.6pt;height:342.65pt" o:ole="">
             <v:imagedata r:id="rId10" o:title=""/>
           </v:shape>
-          <o:OLEObject Type="Embed" ProgID="Visio.Drawing.15" ShapeID="_x0000_i1026" DrawAspect="Content" ObjectID="_1702019914" r:id="rId11"/>
+          <o:OLEObject Type="Embed" ProgID="Visio.Drawing.15" ShapeID="_x0000_i1026" DrawAspect="Content" ObjectID="_1702020307" r:id="rId11"/>
         </w:object>
       </w:r>
     </w:p>

</xml_diff>

<commit_message>
In Database Diagram, renamed game column in reviews table to game_id.
</commit_message>
<xml_diff>
--- a/Project1 Requirements & Design.docx
+++ b/Project1 Requirements & Design.docx
@@ -209,15 +209,7 @@
         </w:numPr>
       </w:pPr>
       <w:r>
-        <w:t xml:space="preserve">Can use hive with screenshots but make as program in IntelliJ (or </w:t>
-      </w:r>
-      <w:proofErr w:type="spellStart"/>
-      <w:r>
-        <w:t>VSCode</w:t>
-      </w:r>
-      <w:proofErr w:type="spellEnd"/>
-      <w:r>
-        <w:t>) too with appropriate dependencies.</w:t>
+        <w:t>Can use hive with screenshots but make as program in IntelliJ (or VSCode) too with appropriate dependencies.</w:t>
       </w:r>
     </w:p>
     <w:p>
@@ -1325,10 +1317,10 @@
             <v:path o:extrusionok="f" gradientshapeok="t" o:connecttype="rect"/>
             <o:lock v:ext="edit" aspectratio="t"/>
           </v:shapetype>
-          <v:shape id="_x0000_i1040" type="#_x0000_t75" style="width:246.8pt;height:618.35pt" o:ole="">
+          <v:shape id="_x0000_i1040" type="#_x0000_t75" style="width:246.85pt;height:618.3pt" o:ole="">
             <v:imagedata r:id="rId8" o:title=""/>
           </v:shape>
-          <o:OLEObject Type="Embed" ProgID="Visio.Drawing.15" ShapeID="_x0000_i1040" DrawAspect="Content" ObjectID="_1702020306" r:id="rId9"/>
+          <o:OLEObject Type="Embed" ProgID="Visio.Drawing.15" ShapeID="_x0000_i1040" DrawAspect="Content" ObjectID="_1702022936" r:id="rId9"/>
         </w:object>
       </w:r>
       <w:r>
@@ -1346,11 +1338,11 @@
     </w:p>
     <w:p>
       <w:r>
-        <w:object w:dxaOrig="5750" w:dyaOrig="6850" w14:anchorId="3D742A9F">
-          <v:shape id="_x0000_i1026" type="#_x0000_t75" style="width:287.6pt;height:342.65pt" o:ole="">
+        <w:object w:dxaOrig="5750" w:dyaOrig="6850" w14:anchorId="73A7230A">
+          <v:shape id="_x0000_i1044" type="#_x0000_t75" style="width:287.4pt;height:342.35pt" o:ole="">
             <v:imagedata r:id="rId10" o:title=""/>
           </v:shape>
-          <o:OLEObject Type="Embed" ProgID="Visio.Drawing.15" ShapeID="_x0000_i1026" DrawAspect="Content" ObjectID="_1702020307" r:id="rId11"/>
+          <o:OLEObject Type="Embed" ProgID="Visio.Drawing.15" ShapeID="_x0000_i1044" DrawAspect="Content" ObjectID="_1702022937" r:id="rId11"/>
         </w:object>
       </w:r>
     </w:p>

</xml_diff>

<commit_message>
In HiveDBManager: Replaced associations List of Tuples with game_id (ultimately the only thing that matters from associations) in addArticle, addArticles, getGameArticles, deleteGameArticles. In Database Diagram, for articles, replaced associations with game_id.
</commit_message>
<xml_diff>
--- a/Project1 Requirements & Design.docx
+++ b/Project1 Requirements & Design.docx
@@ -1297,7 +1297,7 @@
     </w:p>
     <w:p>
       <w:r>
-        <w:object w:dxaOrig="6960" w:dyaOrig="18270" w14:anchorId="21FEA848">
+        <w:object w:dxaOrig="6960" w:dyaOrig="18030" w14:anchorId="7AB99ED9">
           <v:shapetype id="_x0000_t75" coordsize="21600,21600" o:spt="75" o:preferrelative="t" path="m@4@5l@4@11@9@11@9@5xe" filled="f" stroked="f">
             <v:stroke joinstyle="miter"/>
             <v:formulas>
@@ -1317,10 +1317,10 @@
             <v:path o:extrusionok="f" gradientshapeok="t" o:connecttype="rect"/>
             <o:lock v:ext="edit" aspectratio="t"/>
           </v:shapetype>
-          <v:shape id="_x0000_i1040" type="#_x0000_t75" style="width:246.85pt;height:618.3pt" o:ole="">
+          <v:shape id="_x0000_i1046" type="#_x0000_t75" style="width:249.7pt;height:624.7pt" o:ole="">
             <v:imagedata r:id="rId8" o:title=""/>
           </v:shape>
-          <o:OLEObject Type="Embed" ProgID="Visio.Drawing.15" ShapeID="_x0000_i1040" DrawAspect="Content" ObjectID="_1702022936" r:id="rId9"/>
+          <o:OLEObject Type="Embed" ProgID="Visio.Drawing.15" ShapeID="_x0000_i1046" DrawAspect="Content" ObjectID="_1702027527" r:id="rId9"/>
         </w:object>
       </w:r>
       <w:r>
@@ -1338,11 +1338,11 @@
     </w:p>
     <w:p>
       <w:r>
-        <w:object w:dxaOrig="5750" w:dyaOrig="6850" w14:anchorId="73A7230A">
-          <v:shape id="_x0000_i1044" type="#_x0000_t75" style="width:287.4pt;height:342.35pt" o:ole="">
+        <w:object w:dxaOrig="5750" w:dyaOrig="6850" w14:anchorId="53D4BC85">
+          <v:shape id="_x0000_i1050" type="#_x0000_t75" style="width:287.6pt;height:342.5pt" o:ole="">
             <v:imagedata r:id="rId10" o:title=""/>
           </v:shape>
-          <o:OLEObject Type="Embed" ProgID="Visio.Drawing.15" ShapeID="_x0000_i1044" DrawAspect="Content" ObjectID="_1702022937" r:id="rId11"/>
+          <o:OLEObject Type="Embed" ProgID="Visio.Drawing.15" ShapeID="_x0000_i1050" DrawAspect="Content" ObjectID="_1702027528" r:id="rId11"/>
         </w:object>
       </w:r>
     </w:p>

</xml_diff>

<commit_message>
In HiveDBManager: Added method articleExists(article_id : Int) : Boolean.
</commit_message>
<xml_diff>
--- a/Project1 Requirements & Design.docx
+++ b/Project1 Requirements & Design.docx
@@ -209,7 +209,15 @@
         </w:numPr>
       </w:pPr>
       <w:r>
-        <w:t>Can use hive with screenshots but make as program in IntelliJ (or VSCode) too with appropriate dependencies.</w:t>
+        <w:t xml:space="preserve">Can use hive with screenshots but make as program in IntelliJ (or </w:t>
+      </w:r>
+      <w:proofErr w:type="spellStart"/>
+      <w:r>
+        <w:t>VSCode</w:t>
+      </w:r>
+      <w:proofErr w:type="spellEnd"/>
+      <w:r>
+        <w:t>) too with appropriate dependencies.</w:t>
       </w:r>
     </w:p>
     <w:p>
@@ -1297,7 +1305,7 @@
     </w:p>
     <w:p>
       <w:r>
-        <w:object w:dxaOrig="6960" w:dyaOrig="18030" w14:anchorId="7AB99ED9">
+        <w:object w:dxaOrig="6960" w:dyaOrig="18270" w14:anchorId="23F70B32">
           <v:shapetype id="_x0000_t75" coordsize="21600,21600" o:spt="75" o:preferrelative="t" path="m@4@5l@4@11@9@11@9@5xe" filled="f" stroked="f">
             <v:stroke joinstyle="miter"/>
             <v:formulas>
@@ -1317,10 +1325,10 @@
             <v:path o:extrusionok="f" gradientshapeok="t" o:connecttype="rect"/>
             <o:lock v:ext="edit" aspectratio="t"/>
           </v:shapetype>
-          <v:shape id="_x0000_i1046" type="#_x0000_t75" style="width:249.7pt;height:624.7pt" o:ole="">
+          <v:shape id="_x0000_i1052" type="#_x0000_t75" style="width:246.8pt;height:622.2pt" o:ole="">
             <v:imagedata r:id="rId8" o:title=""/>
           </v:shape>
-          <o:OLEObject Type="Embed" ProgID="Visio.Drawing.15" ShapeID="_x0000_i1046" DrawAspect="Content" ObjectID="_1702027527" r:id="rId9"/>
+          <o:OLEObject Type="Embed" ProgID="Visio.Drawing.15" ShapeID="_x0000_i1052" DrawAspect="Content" ObjectID="_1702028207" r:id="rId9"/>
         </w:object>
       </w:r>
       <w:r>
@@ -1342,7 +1350,7 @@
           <v:shape id="_x0000_i1050" type="#_x0000_t75" style="width:287.6pt;height:342.5pt" o:ole="">
             <v:imagedata r:id="rId10" o:title=""/>
           </v:shape>
-          <o:OLEObject Type="Embed" ProgID="Visio.Drawing.15" ShapeID="_x0000_i1050" DrawAspect="Content" ObjectID="_1702027528" r:id="rId11"/>
+          <o:OLEObject Type="Embed" ProgID="Visio.Drawing.15" ShapeID="_x0000_i1050" DrawAspect="Content" ObjectID="_1702028208" r:id="rId11"/>
         </w:object>
       </w:r>
     </w:p>

</xml_diff>

<commit_message>
In HiveDBManager: Removed original position for game_id Int in parameters for: addArticle, AddArticles, getGameArticles, deleteGameArticles.
</commit_message>
<xml_diff>
--- a/Project1 Requirements & Design.docx
+++ b/Project1 Requirements & Design.docx
@@ -1305,7 +1305,7 @@
     </w:p>
     <w:p>
       <w:r>
-        <w:object w:dxaOrig="6960" w:dyaOrig="18270" w14:anchorId="23F70B32">
+        <w:object w:dxaOrig="6960" w:dyaOrig="18150" w14:anchorId="75318DE0">
           <v:shapetype id="_x0000_t75" coordsize="21600,21600" o:spt="75" o:preferrelative="t" path="m@4@5l@4@11@9@11@9@5xe" filled="f" stroked="f">
             <v:stroke joinstyle="miter"/>
             <v:formulas>
@@ -1325,10 +1325,10 @@
             <v:path o:extrusionok="f" gradientshapeok="t" o:connecttype="rect"/>
             <o:lock v:ext="edit" aspectratio="t"/>
           </v:shapetype>
-          <v:shape id="_x0000_i1052" type="#_x0000_t75" style="width:246.8pt;height:622.2pt" o:ole="">
+          <v:shape id="_x0000_i1056" type="#_x0000_t75" style="width:248.45pt;height:618.05pt" o:ole="">
             <v:imagedata r:id="rId8" o:title=""/>
           </v:shape>
-          <o:OLEObject Type="Embed" ProgID="Visio.Drawing.15" ShapeID="_x0000_i1052" DrawAspect="Content" ObjectID="_1702028207" r:id="rId9"/>
+          <o:OLEObject Type="Embed" ProgID="Visio.Drawing.15" ShapeID="_x0000_i1056" DrawAspect="Content" ObjectID="_1702031331" r:id="rId9"/>
         </w:object>
       </w:r>
       <w:r>
@@ -1350,7 +1350,7 @@
           <v:shape id="_x0000_i1050" type="#_x0000_t75" style="width:287.6pt;height:342.5pt" o:ole="">
             <v:imagedata r:id="rId10" o:title=""/>
           </v:shape>
-          <o:OLEObject Type="Embed" ProgID="Visio.Drawing.15" ShapeID="_x0000_i1050" DrawAspect="Content" ObjectID="_1702028208" r:id="rId11"/>
+          <o:OLEObject Type="Embed" ProgID="Visio.Drawing.15" ShapeID="_x0000_i1050" DrawAspect="Content" ObjectID="_1702031332" r:id="rId11"/>
         </w:object>
       </w:r>
     </w:p>

</xml_diff>

<commit_message>
For APIFetcher: Changed type to LocalDateTime for: latestArticle, latestGame, latestReview, reviewLatest, articleLatest.
</commit_message>
<xml_diff>
--- a/Project1 Requirements & Design.docx
+++ b/Project1 Requirements & Design.docx
@@ -1305,7 +1305,7 @@
     </w:p>
     <w:p>
       <w:r>
-        <w:object w:dxaOrig="6960" w:dyaOrig="18150" w14:anchorId="75318DE0">
+        <w:object w:dxaOrig="6960" w:dyaOrig="18150" w14:anchorId="5740EE07">
           <v:shapetype id="_x0000_t75" coordsize="21600,21600" o:spt="75" o:preferrelative="t" path="m@4@5l@4@11@9@11@9@5xe" filled="f" stroked="f">
             <v:stroke joinstyle="miter"/>
             <v:formulas>
@@ -1325,10 +1325,10 @@
             <v:path o:extrusionok="f" gradientshapeok="t" o:connecttype="rect"/>
             <o:lock v:ext="edit" aspectratio="t"/>
           </v:shapetype>
-          <v:shape id="_x0000_i1056" type="#_x0000_t75" style="width:248.45pt;height:618.05pt" o:ole="">
+          <v:shape id="_x0000_i1060" type="#_x0000_t75" style="width:248.45pt;height:613.45pt" o:ole="">
             <v:imagedata r:id="rId8" o:title=""/>
           </v:shape>
-          <o:OLEObject Type="Embed" ProgID="Visio.Drawing.15" ShapeID="_x0000_i1056" DrawAspect="Content" ObjectID="_1702031331" r:id="rId9"/>
+          <o:OLEObject Type="Embed" ProgID="Visio.Drawing.15" ShapeID="_x0000_i1060" DrawAspect="Content" ObjectID="_1702031943" r:id="rId9"/>
         </w:object>
       </w:r>
       <w:r>
@@ -1350,7 +1350,7 @@
           <v:shape id="_x0000_i1050" type="#_x0000_t75" style="width:287.6pt;height:342.5pt" o:ole="">
             <v:imagedata r:id="rId10" o:title=""/>
           </v:shape>
-          <o:OLEObject Type="Embed" ProgID="Visio.Drawing.15" ShapeID="_x0000_i1050" DrawAspect="Content" ObjectID="_1702031332" r:id="rId11"/>
+          <o:OLEObject Type="Embed" ProgID="Visio.Drawing.15" ShapeID="_x0000_i1050" DrawAspect="Content" ObjectID="_1702031944" r:id="rId11"/>
         </w:object>
       </w:r>
     </w:p>

</xml_diff>

<commit_message>
For APIFetcher: Added private methods getGameArticleAPICount(Int), getGameReviewAPICount(Int), getGamesAfterDate(LocalDateTime), getGameArticlesAfterDate(Int, LocalDateTime), getGameReviewsAfterDate(Int, LocalDateTime), reportFindings(String).
</commit_message>
<xml_diff>
--- a/Project1 Requirements & Design.docx
+++ b/Project1 Requirements & Design.docx
@@ -1305,7 +1305,7 @@
     </w:p>
     <w:p>
       <w:r>
-        <w:object w:dxaOrig="6960" w:dyaOrig="18150" w14:anchorId="5740EE07">
+        <w:object w:dxaOrig="6960" w:dyaOrig="18150" w14:anchorId="18EB9118">
           <v:shapetype id="_x0000_t75" coordsize="21600,21600" o:spt="75" o:preferrelative="t" path="m@4@5l@4@11@9@11@9@5xe" filled="f" stroked="f">
             <v:stroke joinstyle="miter"/>
             <v:formulas>
@@ -1325,10 +1325,10 @@
             <v:path o:extrusionok="f" gradientshapeok="t" o:connecttype="rect"/>
             <o:lock v:ext="edit" aspectratio="t"/>
           </v:shapetype>
-          <v:shape id="_x0000_i1060" type="#_x0000_t75" style="width:248.45pt;height:613.45pt" o:ole="">
+          <v:shape id="_x0000_i1064" type="#_x0000_t75" style="width:248.5pt;height:613.5pt" o:ole="">
             <v:imagedata r:id="rId8" o:title=""/>
           </v:shape>
-          <o:OLEObject Type="Embed" ProgID="Visio.Drawing.15" ShapeID="_x0000_i1060" DrawAspect="Content" ObjectID="_1702031943" r:id="rId9"/>
+          <o:OLEObject Type="Embed" ProgID="Visio.Drawing.15" ShapeID="_x0000_i1064" DrawAspect="Content" ObjectID="_1702034098" r:id="rId9"/>
         </w:object>
       </w:r>
       <w:r>
@@ -1347,10 +1347,10 @@
     <w:p>
       <w:r>
         <w:object w:dxaOrig="5750" w:dyaOrig="6850" w14:anchorId="53D4BC85">
-          <v:shape id="_x0000_i1050" type="#_x0000_t75" style="width:287.6pt;height:342.5pt" o:ole="">
+          <v:shape id="_x0000_i1050" type="#_x0000_t75" style="width:287.5pt;height:342.5pt" o:ole="">
             <v:imagedata r:id="rId10" o:title=""/>
           </v:shape>
-          <o:OLEObject Type="Embed" ProgID="Visio.Drawing.15" ShapeID="_x0000_i1050" DrawAspect="Content" ObjectID="_1702031944" r:id="rId11"/>
+          <o:OLEObject Type="Embed" ProgID="Visio.Drawing.15" ShapeID="_x0000_i1050" DrawAspect="Content" ObjectID="_1702034099" r:id="rId11"/>
         </w:object>
       </w:r>
     </w:p>

</xml_diff>

<commit_message>
For APIFetcher: Added methods getLatest(String) and getGamesBesides(List[Int]).
</commit_message>
<xml_diff>
--- a/Project1 Requirements & Design.docx
+++ b/Project1 Requirements & Design.docx
@@ -1305,7 +1305,7 @@
     </w:p>
     <w:p>
       <w:r>
-        <w:object w:dxaOrig="6960" w:dyaOrig="18150" w14:anchorId="18EB9118">
+        <w:object w:dxaOrig="6960" w:dyaOrig="18150" w14:anchorId="3E2C601E">
           <v:shapetype id="_x0000_t75" coordsize="21600,21600" o:spt="75" o:preferrelative="t" path="m@4@5l@4@11@9@11@9@5xe" filled="f" stroked="f">
             <v:stroke joinstyle="miter"/>
             <v:formulas>
@@ -1325,10 +1325,10 @@
             <v:path o:extrusionok="f" gradientshapeok="t" o:connecttype="rect"/>
             <o:lock v:ext="edit" aspectratio="t"/>
           </v:shapetype>
-          <v:shape id="_x0000_i1064" type="#_x0000_t75" style="width:248.5pt;height:613.5pt" o:ole="">
+          <v:shape id="_x0000_i1072" type="#_x0000_t75" style="width:248.5pt;height:623.5pt" o:ole="">
             <v:imagedata r:id="rId8" o:title=""/>
           </v:shape>
-          <o:OLEObject Type="Embed" ProgID="Visio.Drawing.15" ShapeID="_x0000_i1064" DrawAspect="Content" ObjectID="_1702034098" r:id="rId9"/>
+          <o:OLEObject Type="Embed" ProgID="Visio.Drawing.15" ShapeID="_x0000_i1072" DrawAspect="Content" ObjectID="_1702034334" r:id="rId9"/>
         </w:object>
       </w:r>
       <w:r>
@@ -1350,7 +1350,7 @@
           <v:shape id="_x0000_i1050" type="#_x0000_t75" style="width:287.5pt;height:342.5pt" o:ole="">
             <v:imagedata r:id="rId10" o:title=""/>
           </v:shape>
-          <o:OLEObject Type="Embed" ProgID="Visio.Drawing.15" ShapeID="_x0000_i1050" DrawAspect="Content" ObjectID="_1702034099" r:id="rId11"/>
+          <o:OLEObject Type="Embed" ProgID="Visio.Drawing.15" ShapeID="_x0000_i1050" DrawAspect="Content" ObjectID="_1702034335" r:id="rId11"/>
         </w:object>
       </w:r>
     </w:p>

</xml_diff>

<commit_message>
For APIFetcher: Added method getGamesBesides(List[String]).
</commit_message>
<xml_diff>
--- a/Project1 Requirements & Design.docx
+++ b/Project1 Requirements & Design.docx
@@ -1305,7 +1305,7 @@
     </w:p>
     <w:p>
       <w:r>
-        <w:object w:dxaOrig="6960" w:dyaOrig="18150" w14:anchorId="3E2C601E">
+        <w:object w:dxaOrig="6960" w:dyaOrig="18150" w14:anchorId="5764CA3B">
           <v:shapetype id="_x0000_t75" coordsize="21600,21600" o:spt="75" o:preferrelative="t" path="m@4@5l@4@11@9@11@9@5xe" filled="f" stroked="f">
             <v:stroke joinstyle="miter"/>
             <v:formulas>
@@ -1325,10 +1325,10 @@
             <v:path o:extrusionok="f" gradientshapeok="t" o:connecttype="rect"/>
             <o:lock v:ext="edit" aspectratio="t"/>
           </v:shapetype>
-          <v:shape id="_x0000_i1072" type="#_x0000_t75" style="width:248.5pt;height:623.5pt" o:ole="">
+          <v:shape id="_x0000_i1076" type="#_x0000_t75" style="width:248.5pt;height:619pt" o:ole="">
             <v:imagedata r:id="rId8" o:title=""/>
           </v:shape>
-          <o:OLEObject Type="Embed" ProgID="Visio.Drawing.15" ShapeID="_x0000_i1072" DrawAspect="Content" ObjectID="_1702034334" r:id="rId9"/>
+          <o:OLEObject Type="Embed" ProgID="Visio.Drawing.15" ShapeID="_x0000_i1076" DrawAspect="Content" ObjectID="_1702034425" r:id="rId9"/>
         </w:object>
       </w:r>
       <w:r>
@@ -1350,7 +1350,7 @@
           <v:shape id="_x0000_i1050" type="#_x0000_t75" style="width:287.5pt;height:342.5pt" o:ole="">
             <v:imagedata r:id="rId10" o:title=""/>
           </v:shape>
-          <o:OLEObject Type="Embed" ProgID="Visio.Drawing.15" ShapeID="_x0000_i1050" DrawAspect="Content" ObjectID="_1702034335" r:id="rId11"/>
+          <o:OLEObject Type="Embed" ProgID="Visio.Drawing.15" ShapeID="_x0000_i1050" DrawAspect="Content" ObjectID="_1702034426" r:id="rId11"/>
         </w:object>
       </w:r>
     </w:p>

</xml_diff>

<commit_message>
In HiveDBManager: Added method getGame(String).
In TestHiveDBManager:
Fixed formatting in addReviews.
Added tests for getGame(String).
</commit_message>
<xml_diff>
--- a/Project1 Requirements & Design.docx
+++ b/Project1 Requirements & Design.docx
@@ -1305,7 +1305,7 @@
     </w:p>
     <w:p>
       <w:r>
-        <w:object w:dxaOrig="6960" w:dyaOrig="18150" w14:anchorId="5764CA3B">
+        <w:object w:dxaOrig="6960" w:dyaOrig="18630" w14:anchorId="03CC068E">
           <v:shapetype id="_x0000_t75" coordsize="21600,21600" o:spt="75" o:preferrelative="t" path="m@4@5l@4@11@9@11@9@5xe" filled="f" stroked="f">
             <v:stroke joinstyle="miter"/>
             <v:formulas>
@@ -1325,10 +1325,10 @@
             <v:path o:extrusionok="f" gradientshapeok="t" o:connecttype="rect"/>
             <o:lock v:ext="edit" aspectratio="t"/>
           </v:shapetype>
-          <v:shape id="_x0000_i1076" type="#_x0000_t75" style="width:248.5pt;height:619pt" o:ole="">
+          <v:shape id="_x0000_i1080" type="#_x0000_t75" style="width:242pt;height:612pt" o:ole="">
             <v:imagedata r:id="rId8" o:title=""/>
           </v:shape>
-          <o:OLEObject Type="Embed" ProgID="Visio.Drawing.15" ShapeID="_x0000_i1076" DrawAspect="Content" ObjectID="_1702034425" r:id="rId9"/>
+          <o:OLEObject Type="Embed" ProgID="Visio.Drawing.15" ShapeID="_x0000_i1080" DrawAspect="Content" ObjectID="_1702035762" r:id="rId9"/>
         </w:object>
       </w:r>
       <w:r>
@@ -1347,10 +1347,10 @@
     <w:p>
       <w:r>
         <w:object w:dxaOrig="5750" w:dyaOrig="6850" w14:anchorId="53D4BC85">
-          <v:shape id="_x0000_i1050" type="#_x0000_t75" style="width:287.5pt;height:342.5pt" o:ole="">
+          <v:shape id="_x0000_i1050" type="#_x0000_t75" style="width:287.65pt;height:342.55pt" o:ole="">
             <v:imagedata r:id="rId10" o:title=""/>
           </v:shape>
-          <o:OLEObject Type="Embed" ProgID="Visio.Drawing.15" ShapeID="_x0000_i1050" DrawAspect="Content" ObjectID="_1702034426" r:id="rId11"/>
+          <o:OLEObject Type="Embed" ProgID="Visio.Drawing.15" ShapeID="_x0000_i1050" DrawAspect="Content" ObjectID="_1702035763" r:id="rId11"/>
         </w:object>
       </w:r>
     </w:p>

</xml_diff>

<commit_message>
In APIFetcher: Changed visibility to protected for getGameArticlesAfterDate, getGameArticlesBesides, getGameArticleAPICount, getGameReviewsAfterDate, getGameReviewsBesides, getGamereviewAPICount, reportFindings(String). Renamed reportFindings(String) to outputFinding.
</commit_message>
<xml_diff>
--- a/Project1 Requirements & Design.docx
+++ b/Project1 Requirements & Design.docx
@@ -1305,7 +1305,7 @@
     </w:p>
     <w:p>
       <w:r>
-        <w:object w:dxaOrig="6960" w:dyaOrig="18630" w14:anchorId="03CC068E">
+        <w:object w:dxaOrig="6960" w:dyaOrig="18630" w14:anchorId="6B68255E">
           <v:shapetype id="_x0000_t75" coordsize="21600,21600" o:spt="75" o:preferrelative="t" path="m@4@5l@4@11@9@11@9@5xe" filled="f" stroked="f">
             <v:stroke joinstyle="miter"/>
             <v:formulas>
@@ -1325,10 +1325,10 @@
             <v:path o:extrusionok="f" gradientshapeok="t" o:connecttype="rect"/>
             <o:lock v:ext="edit" aspectratio="t"/>
           </v:shapetype>
-          <v:shape id="_x0000_i1080" type="#_x0000_t75" style="width:242pt;height:612pt" o:ole="">
+          <v:shape id="_x0000_i1084" type="#_x0000_t75" style="width:242pt;height:598.1pt" o:ole="">
             <v:imagedata r:id="rId8" o:title=""/>
           </v:shape>
-          <o:OLEObject Type="Embed" ProgID="Visio.Drawing.15" ShapeID="_x0000_i1080" DrawAspect="Content" ObjectID="_1702035762" r:id="rId9"/>
+          <o:OLEObject Type="Embed" ProgID="Visio.Drawing.15" ShapeID="_x0000_i1084" DrawAspect="Content" ObjectID="_1702036056" r:id="rId9"/>
         </w:object>
       </w:r>
       <w:r>
@@ -1350,7 +1350,7 @@
           <v:shape id="_x0000_i1050" type="#_x0000_t75" style="width:287.65pt;height:342.55pt" o:ole="">
             <v:imagedata r:id="rId10" o:title=""/>
           </v:shape>
-          <o:OLEObject Type="Embed" ProgID="Visio.Drawing.15" ShapeID="_x0000_i1050" DrawAspect="Content" ObjectID="_1702035763" r:id="rId11"/>
+          <o:OLEObject Type="Embed" ProgID="Visio.Drawing.15" ShapeID="_x0000_i1050" DrawAspect="Content" ObjectID="_1702036057" r:id="rId11"/>
         </w:object>
       </w:r>
     </w:p>

</xml_diff>

<commit_message>
In APIFetcher: Changed gameOffset, gameTotalResults, reviewOffset, reviewTotalResults, articleOffset, and articleTotalResults to Long. In HiveDBManager: Changed all Ints to Longs. For database DDL (create*Copy methods), it means using BIGINT. For all else, I changed: Games: addGame, addGames, gameExists, getGame(Int->Long, plus return values), getGame(String), getLatestGames, updateAvgScore, updateArticleCount, updateReviewCount, deleteGame, deleteGames. Reviews: addReview, addReviews, reviewExists, getGameReviews, getLatestGameReviewDate, deleteGameReviews. Articles: addArticle, addArticles, articleExists, getGameArticles, getLatestGameArticleDate, deleteGameArticles.
</commit_message>
<xml_diff>
--- a/Project1 Requirements & Design.docx
+++ b/Project1 Requirements & Design.docx
@@ -1305,7 +1305,7 @@
     </w:p>
     <w:p>
       <w:r>
-        <w:object w:dxaOrig="6960" w:dyaOrig="18630" w14:anchorId="6B68255E">
+        <w:object w:dxaOrig="11635" w:dyaOrig="22860" w14:anchorId="5A68C8F0">
           <v:shapetype id="_x0000_t75" coordsize="21600,21600" o:spt="75" o:preferrelative="t" path="m@4@5l@4@11@9@11@9@5xe" filled="f" stroked="f">
             <v:stroke joinstyle="miter"/>
             <v:formulas>
@@ -1325,10 +1325,10 @@
             <v:path o:extrusionok="f" gradientshapeok="t" o:connecttype="rect"/>
             <o:lock v:ext="edit" aspectratio="t"/>
           </v:shapetype>
-          <v:shape id="_x0000_i1084" type="#_x0000_t75" style="width:242pt;height:598.1pt" o:ole="">
+          <v:shape id="_x0000_i1098" type="#_x0000_t75" style="width:329.2pt;height:574.85pt" o:ole="">
             <v:imagedata r:id="rId8" o:title=""/>
           </v:shape>
-          <o:OLEObject Type="Embed" ProgID="Visio.Drawing.15" ShapeID="_x0000_i1084" DrawAspect="Content" ObjectID="_1702036056" r:id="rId9"/>
+          <o:OLEObject Type="Embed" ProgID="Visio.Drawing.15" ShapeID="_x0000_i1098" DrawAspect="Content" ObjectID="_1702042970" r:id="rId9"/>
         </w:object>
       </w:r>
       <w:r>
@@ -1347,10 +1347,10 @@
     <w:p>
       <w:r>
         <w:object w:dxaOrig="5750" w:dyaOrig="6850" w14:anchorId="53D4BC85">
-          <v:shape id="_x0000_i1050" type="#_x0000_t75" style="width:287.65pt;height:342.55pt" o:ole="">
+          <v:shape id="_x0000_i1050" type="#_x0000_t75" style="width:287.6pt;height:342.65pt" o:ole="">
             <v:imagedata r:id="rId10" o:title=""/>
           </v:shape>
-          <o:OLEObject Type="Embed" ProgID="Visio.Drawing.15" ShapeID="_x0000_i1050" DrawAspect="Content" ObjectID="_1702036057" r:id="rId11"/>
+          <o:OLEObject Type="Embed" ProgID="Visio.Drawing.15" ShapeID="_x0000_i1050" DrawAspect="Content" ObjectID="_1702042971" r:id="rId11"/>
         </w:object>
       </w:r>
     </w:p>

</xml_diff>

<commit_message>
For GamespotAPI: Changed setOffset to accept a Long instead of an Int.
</commit_message>
<xml_diff>
--- a/Project1 Requirements & Design.docx
+++ b/Project1 Requirements & Design.docx
@@ -1305,7 +1305,7 @@
     </w:p>
     <w:p>
       <w:r>
-        <w:object w:dxaOrig="11635" w:dyaOrig="22860" w14:anchorId="5A68C8F0">
+        <w:object w:dxaOrig="11635" w:dyaOrig="22860" w14:anchorId="7B568C96">
           <v:shapetype id="_x0000_t75" coordsize="21600,21600" o:spt="75" o:preferrelative="t" path="m@4@5l@4@11@9@11@9@5xe" filled="f" stroked="f">
             <v:stroke joinstyle="miter"/>
             <v:formulas>
@@ -1325,10 +1325,10 @@
             <v:path o:extrusionok="f" gradientshapeok="t" o:connecttype="rect"/>
             <o:lock v:ext="edit" aspectratio="t"/>
           </v:shapetype>
-          <v:shape id="_x0000_i1098" type="#_x0000_t75" style="width:329.2pt;height:574.85pt" o:ole="">
+          <v:shape id="_x0000_i1102" type="#_x0000_t75" style="width:329.2pt;height:592.15pt" o:ole="">
             <v:imagedata r:id="rId8" o:title=""/>
           </v:shape>
-          <o:OLEObject Type="Embed" ProgID="Visio.Drawing.15" ShapeID="_x0000_i1098" DrawAspect="Content" ObjectID="_1702042970" r:id="rId9"/>
+          <o:OLEObject Type="Embed" ProgID="Visio.Drawing.15" ShapeID="_x0000_i1102" DrawAspect="Content" ObjectID="_1702057319" r:id="rId9"/>
         </w:object>
       </w:r>
       <w:r>
@@ -1350,7 +1350,7 @@
           <v:shape id="_x0000_i1050" type="#_x0000_t75" style="width:287.6pt;height:342.65pt" o:ole="">
             <v:imagedata r:id="rId10" o:title=""/>
           </v:shape>
-          <o:OLEObject Type="Embed" ProgID="Visio.Drawing.15" ShapeID="_x0000_i1050" DrawAspect="Content" ObjectID="_1702042971" r:id="rId11"/>
+          <o:OLEObject Type="Embed" ProgID="Visio.Drawing.15" ShapeID="_x0000_i1050" DrawAspect="Content" ObjectID="_1702057320" r:id="rId11"/>
         </w:object>
       </w:r>
     </w:p>

</xml_diff>

<commit_message>
In GamespotAPI: Added method setURL(String) for when we want to access a game's reviews or articles directly. In APIFetcher: Changed Ints to Longs in parameters in: getLatest(Int->Long), getGamesBesides(List[Int]->List[Long]), getGameArticlesAfterDate, getGameArticlesBesides, getGameArticleAPICount, getGameReviewsAfterDate, getGameReviewsBesides, getGameReviewsAPICount.
</commit_message>
<xml_diff>
--- a/Project1 Requirements & Design.docx
+++ b/Project1 Requirements & Design.docx
@@ -1305,7 +1305,7 @@
     </w:p>
     <w:p>
       <w:r>
-        <w:object w:dxaOrig="11635" w:dyaOrig="22860" w14:anchorId="7B568C96">
+        <w:object w:dxaOrig="11635" w:dyaOrig="22860" w14:anchorId="20162912">
           <v:shapetype id="_x0000_t75" coordsize="21600,21600" o:spt="75" o:preferrelative="t" path="m@4@5l@4@11@9@11@9@5xe" filled="f" stroked="f">
             <v:stroke joinstyle="miter"/>
             <v:formulas>
@@ -1325,10 +1325,10 @@
             <v:path o:extrusionok="f" gradientshapeok="t" o:connecttype="rect"/>
             <o:lock v:ext="edit" aspectratio="t"/>
           </v:shapetype>
-          <v:shape id="_x0000_i1102" type="#_x0000_t75" style="width:329.2pt;height:592.15pt" o:ole="">
+          <v:shape id="_x0000_i1106" type="#_x0000_t75" style="width:329.2pt;height:613.85pt" o:ole="">
             <v:imagedata r:id="rId8" o:title=""/>
           </v:shape>
-          <o:OLEObject Type="Embed" ProgID="Visio.Drawing.15" ShapeID="_x0000_i1102" DrawAspect="Content" ObjectID="_1702057319" r:id="rId9"/>
+          <o:OLEObject Type="Embed" ProgID="Visio.Drawing.15" ShapeID="_x0000_i1106" DrawAspect="Content" ObjectID="_1702060134" r:id="rId9"/>
         </w:object>
       </w:r>
       <w:r>
@@ -1347,10 +1347,10 @@
     <w:p>
       <w:r>
         <w:object w:dxaOrig="5750" w:dyaOrig="6850" w14:anchorId="53D4BC85">
-          <v:shape id="_x0000_i1050" type="#_x0000_t75" style="width:287.6pt;height:342.65pt" o:ole="">
+          <v:shape id="_x0000_i1050" type="#_x0000_t75" style="width:287.6pt;height:342.5pt" o:ole="">
             <v:imagedata r:id="rId10" o:title=""/>
           </v:shape>
-          <o:OLEObject Type="Embed" ProgID="Visio.Drawing.15" ShapeID="_x0000_i1050" DrawAspect="Content" ObjectID="_1702057320" r:id="rId11"/>
+          <o:OLEObject Type="Embed" ProgID="Visio.Drawing.15" ShapeID="_x0000_i1050" DrawAspect="Content" ObjectID="_1702060135" r:id="rId11"/>
         </w:object>
       </w:r>
     </w:p>

</xml_diff>

<commit_message>
In APIFetcher: Removed attributes reviewLatest, articleLatest. Added method getGamesBetween(startDate : LocalDateTime, endDate : LocalDateTime). In HiveDBManager: Added method getGamesBetween(startDate : LocalDateTime, endDate : LocalDateTime).
</commit_message>
<xml_diff>
--- a/Project1 Requirements & Design.docx
+++ b/Project1 Requirements & Design.docx
@@ -1305,7 +1305,7 @@
     </w:p>
     <w:p>
       <w:r>
-        <w:object w:dxaOrig="11635" w:dyaOrig="22860" w14:anchorId="20162912">
+        <w:object w:dxaOrig="6960" w:dyaOrig="20070" w14:anchorId="5BFD058E">
           <v:shapetype id="_x0000_t75" coordsize="21600,21600" o:spt="75" o:preferrelative="t" path="m@4@5l@4@11@9@11@9@5xe" filled="f" stroked="f">
             <v:stroke joinstyle="miter"/>
             <v:formulas>
@@ -1325,10 +1325,10 @@
             <v:path o:extrusionok="f" gradientshapeok="t" o:connecttype="rect"/>
             <o:lock v:ext="edit" aspectratio="t"/>
           </v:shapetype>
-          <v:shape id="_x0000_i1106" type="#_x0000_t75" style="width:329.2pt;height:613.85pt" o:ole="">
+          <v:shape id="_x0000_i1028" type="#_x0000_t75" style="width:224.5pt;height:617pt" o:ole="">
             <v:imagedata r:id="rId8" o:title=""/>
           </v:shape>
-          <o:OLEObject Type="Embed" ProgID="Visio.Drawing.15" ShapeID="_x0000_i1106" DrawAspect="Content" ObjectID="_1702060134" r:id="rId9"/>
+          <o:OLEObject Type="Embed" ProgID="Visio.Drawing.15" ShapeID="_x0000_i1028" DrawAspect="Content" ObjectID="_1702100805" r:id="rId9"/>
         </w:object>
       </w:r>
       <w:r>
@@ -1347,10 +1347,10 @@
     <w:p>
       <w:r>
         <w:object w:dxaOrig="5750" w:dyaOrig="6850" w14:anchorId="53D4BC85">
-          <v:shape id="_x0000_i1050" type="#_x0000_t75" style="width:287.6pt;height:342.5pt" o:ole="">
+          <v:shape id="_x0000_i1026" type="#_x0000_t75" style="width:287.5pt;height:342.5pt" o:ole="">
             <v:imagedata r:id="rId10" o:title=""/>
           </v:shape>
-          <o:OLEObject Type="Embed" ProgID="Visio.Drawing.15" ShapeID="_x0000_i1050" DrawAspect="Content" ObjectID="_1702060135" r:id="rId11"/>
+          <o:OLEObject Type="Embed" ProgID="Visio.Drawing.15" ShapeID="_x0000_i1026" DrawAspect="Content" ObjectID="_1702100806" r:id="rId11"/>
         </w:object>
       </w:r>
     </w:p>

</xml_diff>

<commit_message>
In APIFetcher: Redefined latestGame, gameOffset, gameTotalResults, latestReview, reviewOffest, reviewTotalResults, latestArticle, articleOffset, articleTotalResults to be Longs. In HiveDBManager: Added methods getMaxGameIdBetween(startDate : LocalDateTime, endDate : LocalDateTime), getGameCountBetween(startDate : LocalDateTime, endDate : LocalDateTime), getMaxGameId(), getGameCount(), getGameReviewCount(Long), and getGameArticleCount(Long).
</commit_message>
<xml_diff>
--- a/Project1 Requirements & Design.docx
+++ b/Project1 Requirements & Design.docx
@@ -1305,7 +1305,7 @@
     </w:p>
     <w:p>
       <w:r>
-        <w:object w:dxaOrig="6960" w:dyaOrig="20070" w14:anchorId="5BFD058E">
+        <w:object w:dxaOrig="6960" w:dyaOrig="21630" w14:anchorId="4F642F57">
           <v:shapetype id="_x0000_t75" coordsize="21600,21600" o:spt="75" o:preferrelative="t" path="m@4@5l@4@11@9@11@9@5xe" filled="f" stroked="f">
             <v:stroke joinstyle="miter"/>
             <v:formulas>
@@ -1325,10 +1325,10 @@
             <v:path o:extrusionok="f" gradientshapeok="t" o:connecttype="rect"/>
             <o:lock v:ext="edit" aspectratio="t"/>
           </v:shapetype>
-          <v:shape id="_x0000_i1028" type="#_x0000_t75" style="width:224.5pt;height:617pt" o:ole="">
+          <v:shape id="_x0000_i1032" type="#_x0000_t75" style="width:208.5pt;height:612pt" o:ole="">
             <v:imagedata r:id="rId8" o:title=""/>
           </v:shape>
-          <o:OLEObject Type="Embed" ProgID="Visio.Drawing.15" ShapeID="_x0000_i1028" DrawAspect="Content" ObjectID="_1702100805" r:id="rId9"/>
+          <o:OLEObject Type="Embed" ProgID="Visio.Drawing.15" ShapeID="_x0000_i1032" DrawAspect="Content" ObjectID="_1702117888" r:id="rId9"/>
         </w:object>
       </w:r>
       <w:r>
@@ -1350,7 +1350,7 @@
           <v:shape id="_x0000_i1026" type="#_x0000_t75" style="width:287.5pt;height:342.5pt" o:ole="">
             <v:imagedata r:id="rId10" o:title=""/>
           </v:shape>
-          <o:OLEObject Type="Embed" ProgID="Visio.Drawing.15" ShapeID="_x0000_i1026" DrawAspect="Content" ObjectID="_1702100806" r:id="rId11"/>
+          <o:OLEObject Type="Embed" ProgID="Visio.Drawing.15" ShapeID="_x0000_i1026" DrawAspect="Content" ObjectID="_1702117889" r:id="rId11"/>
         </w:object>
       </w:r>
     </w:p>

</xml_diff>

<commit_message>
In APIFetcher: Removed latestGame, latestReview, latestArticle.
</commit_message>
<xml_diff>
--- a/Project1 Requirements & Design.docx
+++ b/Project1 Requirements & Design.docx
@@ -1305,7 +1305,7 @@
     </w:p>
     <w:p>
       <w:r>
-        <w:object w:dxaOrig="6960" w:dyaOrig="21630" w14:anchorId="4F642F57">
+        <w:object w:dxaOrig="6960" w:dyaOrig="21630" w14:anchorId="102B882A">
           <v:shapetype id="_x0000_t75" coordsize="21600,21600" o:spt="75" o:preferrelative="t" path="m@4@5l@4@11@9@11@9@5xe" filled="f" stroked="f">
             <v:stroke joinstyle="miter"/>
             <v:formulas>
@@ -1325,10 +1325,10 @@
             <v:path o:extrusionok="f" gradientshapeok="t" o:connecttype="rect"/>
             <o:lock v:ext="edit" aspectratio="t"/>
           </v:shapetype>
-          <v:shape id="_x0000_i1032" type="#_x0000_t75" style="width:208.5pt;height:612pt" o:ole="">
+          <v:shape id="_x0000_i1036" type="#_x0000_t75" style="width:208.5pt;height:624pt" o:ole="">
             <v:imagedata r:id="rId8" o:title=""/>
           </v:shape>
-          <o:OLEObject Type="Embed" ProgID="Visio.Drawing.15" ShapeID="_x0000_i1032" DrawAspect="Content" ObjectID="_1702117888" r:id="rId9"/>
+          <o:OLEObject Type="Embed" ProgID="Visio.Drawing.15" ShapeID="_x0000_i1036" DrawAspect="Content" ObjectID="_1702122648" r:id="rId9"/>
         </w:object>
       </w:r>
       <w:r>
@@ -1350,7 +1350,7 @@
           <v:shape id="_x0000_i1026" type="#_x0000_t75" style="width:287.5pt;height:342.5pt" o:ole="">
             <v:imagedata r:id="rId10" o:title=""/>
           </v:shape>
-          <o:OLEObject Type="Embed" ProgID="Visio.Drawing.15" ShapeID="_x0000_i1026" DrawAspect="Content" ObjectID="_1702117889" r:id="rId11"/>
+          <o:OLEObject Type="Embed" ProgID="Visio.Drawing.15" ShapeID="_x0000_i1026" DrawAspect="Content" ObjectID="_1702122649" r:id="rId11"/>
         </w:object>
       </w:r>
     </w:p>

</xml_diff>

<commit_message>
In GamespotAPI: Removed method setURL. Added .copy(headers = Seq(("User-Agent", "ryanmgrum"))); to set the correct User-Agent in selectEndpoint.
</commit_message>
<xml_diff>
--- a/Project1 Requirements & Design.docx
+++ b/Project1 Requirements & Design.docx
@@ -1305,7 +1305,7 @@
     </w:p>
     <w:p>
       <w:r>
-        <w:object w:dxaOrig="6960" w:dyaOrig="21630" w14:anchorId="102B882A">
+        <w:object w:dxaOrig="6960" w:dyaOrig="21630" w14:anchorId="73D2108D">
           <v:shapetype id="_x0000_t75" coordsize="21600,21600" o:spt="75" o:preferrelative="t" path="m@4@5l@4@11@9@11@9@5xe" filled="f" stroked="f">
             <v:stroke joinstyle="miter"/>
             <v:formulas>
@@ -1325,10 +1325,10 @@
             <v:path o:extrusionok="f" gradientshapeok="t" o:connecttype="rect"/>
             <o:lock v:ext="edit" aspectratio="t"/>
           </v:shapetype>
-          <v:shape id="_x0000_i1036" type="#_x0000_t75" style="width:208.5pt;height:624pt" o:ole="">
+          <v:shape id="_x0000_i1040" type="#_x0000_t75" style="width:208.5pt;height:621pt" o:ole="">
             <v:imagedata r:id="rId8" o:title=""/>
           </v:shape>
-          <o:OLEObject Type="Embed" ProgID="Visio.Drawing.15" ShapeID="_x0000_i1036" DrawAspect="Content" ObjectID="_1702122648" r:id="rId9"/>
+          <o:OLEObject Type="Embed" ProgID="Visio.Drawing.15" ShapeID="_x0000_i1040" DrawAspect="Content" ObjectID="_1702128952" r:id="rId9"/>
         </w:object>
       </w:r>
       <w:r>
@@ -1350,7 +1350,7 @@
           <v:shape id="_x0000_i1026" type="#_x0000_t75" style="width:287.5pt;height:342.5pt" o:ole="">
             <v:imagedata r:id="rId10" o:title=""/>
           </v:shape>
-          <o:OLEObject Type="Embed" ProgID="Visio.Drawing.15" ShapeID="_x0000_i1026" DrawAspect="Content" ObjectID="_1702122649" r:id="rId11"/>
+          <o:OLEObject Type="Embed" ProgID="Visio.Drawing.15" ShapeID="_x0000_i1026" DrawAspect="Content" ObjectID="_1702128953" r:id="rId11"/>
         </w:object>
       </w:r>
     </w:p>

</xml_diff>

<commit_message>
In GamespotAPI: Redefined setURL to also include the endpoint boolean. Added .copy(headers = Seq(("User-Agent", "ryanmgrum"))); to set the correct User-Agent in selectEndpoint. Added "association" to article and review filter fields.
</commit_message>
<xml_diff>
--- a/Project1 Requirements & Design.docx
+++ b/Project1 Requirements & Design.docx
@@ -1305,7 +1305,7 @@
     </w:p>
     <w:p>
       <w:r>
-        <w:object w:dxaOrig="6960" w:dyaOrig="21630" w14:anchorId="73D2108D">
+        <w:object w:dxaOrig="6960" w:dyaOrig="21630" w14:anchorId="6EF49B17">
           <v:shapetype id="_x0000_t75" coordsize="21600,21600" o:spt="75" o:preferrelative="t" path="m@4@5l@4@11@9@11@9@5xe" filled="f" stroked="f">
             <v:stroke joinstyle="miter"/>
             <v:formulas>
@@ -1325,10 +1325,10 @@
             <v:path o:extrusionok="f" gradientshapeok="t" o:connecttype="rect"/>
             <o:lock v:ext="edit" aspectratio="t"/>
           </v:shapetype>
-          <v:shape id="_x0000_i1040" type="#_x0000_t75" style="width:208.5pt;height:621pt" o:ole="">
+          <v:shape id="_x0000_i1049" type="#_x0000_t75" style="width:208.5pt;height:618.5pt" o:ole="">
             <v:imagedata r:id="rId8" o:title=""/>
           </v:shape>
-          <o:OLEObject Type="Embed" ProgID="Visio.Drawing.15" ShapeID="_x0000_i1040" DrawAspect="Content" ObjectID="_1702128952" r:id="rId9"/>
+          <o:OLEObject Type="Embed" ProgID="Visio.Drawing.15" ShapeID="_x0000_i1049" DrawAspect="Content" ObjectID="_1702131300" r:id="rId9"/>
         </w:object>
       </w:r>
       <w:r>
@@ -1350,7 +1350,7 @@
           <v:shape id="_x0000_i1026" type="#_x0000_t75" style="width:287.5pt;height:342.5pt" o:ole="">
             <v:imagedata r:id="rId10" o:title=""/>
           </v:shape>
-          <o:OLEObject Type="Embed" ProgID="Visio.Drawing.15" ShapeID="_x0000_i1026" DrawAspect="Content" ObjectID="_1702128953" r:id="rId11"/>
+          <o:OLEObject Type="Embed" ProgID="Visio.Drawing.15" ShapeID="_x0000_i1026" DrawAspect="Content" ObjectID="_1702131301" r:id="rId11"/>
         </w:object>
       </w:r>
     </w:p>

</xml_diff>

<commit_message>
In HiveDBManager: Added methods calculateAvgScore(Long), getAvgScore(Long).
</commit_message>
<xml_diff>
--- a/Project1 Requirements & Design.docx
+++ b/Project1 Requirements & Design.docx
@@ -1305,7 +1305,7 @@
     </w:p>
     <w:p>
       <w:r>
-        <w:object w:dxaOrig="6960" w:dyaOrig="21630" w14:anchorId="6EF49B17">
+        <w:object w:dxaOrig="6960" w:dyaOrig="22110" w14:anchorId="54514F93">
           <v:shapetype id="_x0000_t75" coordsize="21600,21600" o:spt="75" o:preferrelative="t" path="m@4@5l@4@11@9@11@9@5xe" filled="f" stroked="f">
             <v:stroke joinstyle="miter"/>
             <v:formulas>
@@ -1325,10 +1325,10 @@
             <v:path o:extrusionok="f" gradientshapeok="t" o:connecttype="rect"/>
             <o:lock v:ext="edit" aspectratio="t"/>
           </v:shapetype>
-          <v:shape id="_x0000_i1049" type="#_x0000_t75" style="width:208.5pt;height:618.5pt" o:ole="">
+          <v:shape id="_x0000_i1053" type="#_x0000_t75" style="width:204pt;height:613.5pt" o:ole="">
             <v:imagedata r:id="rId8" o:title=""/>
           </v:shape>
-          <o:OLEObject Type="Embed" ProgID="Visio.Drawing.15" ShapeID="_x0000_i1049" DrawAspect="Content" ObjectID="_1702131300" r:id="rId9"/>
+          <o:OLEObject Type="Embed" ProgID="Visio.Drawing.15" ShapeID="_x0000_i1053" DrawAspect="Content" ObjectID="_1702136544" r:id="rId9"/>
         </w:object>
       </w:r>
       <w:r>
@@ -1350,7 +1350,7 @@
           <v:shape id="_x0000_i1026" type="#_x0000_t75" style="width:287.5pt;height:342.5pt" o:ole="">
             <v:imagedata r:id="rId10" o:title=""/>
           </v:shape>
-          <o:OLEObject Type="Embed" ProgID="Visio.Drawing.15" ShapeID="_x0000_i1026" DrawAspect="Content" ObjectID="_1702131301" r:id="rId11"/>
+          <o:OLEObject Type="Embed" ProgID="Visio.Drawing.15" ShapeID="_x0000_i1026" DrawAspect="Content" ObjectID="_1702136545" r:id="rId11"/>
         </w:object>
       </w:r>
     </w:p>

</xml_diff>

<commit_message>
In HiveDBManager: Added methods calculateAvgScore(Long), getAvgScore(Long), getPreviousGameArticleCount(Long), and getPreviousGameReviewCount(Long).
</commit_message>
<xml_diff>
--- a/Project1 Requirements & Design.docx
+++ b/Project1 Requirements & Design.docx
@@ -1305,7 +1305,7 @@
     </w:p>
     <w:p>
       <w:r>
-        <w:object w:dxaOrig="6960" w:dyaOrig="22110" w14:anchorId="54514F93">
+        <w:object w:dxaOrig="6960" w:dyaOrig="22590" w14:anchorId="3C1C1A7D">
           <v:shapetype id="_x0000_t75" coordsize="21600,21600" o:spt="75" o:preferrelative="t" path="m@4@5l@4@11@9@11@9@5xe" filled="f" stroked="f">
             <v:stroke joinstyle="miter"/>
             <v:formulas>
@@ -1325,10 +1325,10 @@
             <v:path o:extrusionok="f" gradientshapeok="t" o:connecttype="rect"/>
             <o:lock v:ext="edit" aspectratio="t"/>
           </v:shapetype>
-          <v:shape id="_x0000_i1053" type="#_x0000_t75" style="width:204pt;height:613.5pt" o:ole="">
+          <v:shape id="_x0000_i1028" type="#_x0000_t75" style="width:199.35pt;height:610.95pt" o:ole="">
             <v:imagedata r:id="rId8" o:title=""/>
           </v:shape>
-          <o:OLEObject Type="Embed" ProgID="Visio.Drawing.15" ShapeID="_x0000_i1053" DrawAspect="Content" ObjectID="_1702136544" r:id="rId9"/>
+          <o:OLEObject Type="Embed" ProgID="Visio.Drawing.15" ShapeID="_x0000_i1028" DrawAspect="Content" ObjectID="_1702183903" r:id="rId9"/>
         </w:object>
       </w:r>
       <w:r>
@@ -1347,10 +1347,10 @@
     <w:p>
       <w:r>
         <w:object w:dxaOrig="5750" w:dyaOrig="6850" w14:anchorId="53D4BC85">
-          <v:shape id="_x0000_i1026" type="#_x0000_t75" style="width:287.5pt;height:342.5pt" o:ole="">
+          <v:shape id="_x0000_i1026" type="#_x0000_t75" style="width:287.6pt;height:342.5pt" o:ole="">
             <v:imagedata r:id="rId10" o:title=""/>
           </v:shape>
-          <o:OLEObject Type="Embed" ProgID="Visio.Drawing.15" ShapeID="_x0000_i1026" DrawAspect="Content" ObjectID="_1702136545" r:id="rId11"/>
+          <o:OLEObject Type="Embed" ProgID="Visio.Drawing.15" ShapeID="_x0000_i1026" DrawAspect="Content" ObjectID="_1702183904" r:id="rId11"/>
         </w:object>
       </w:r>
     </w:p>

</xml_diff>

<commit_message>
In APIFetcher: Added Boolean attribute summarize, and added methods summaryOutput() and detailedOutput().
</commit_message>
<xml_diff>
--- a/Project1 Requirements & Design.docx
+++ b/Project1 Requirements & Design.docx
@@ -1305,7 +1305,7 @@
     </w:p>
     <w:p>
       <w:r>
-        <w:object w:dxaOrig="6960" w:dyaOrig="22590" w14:anchorId="3C1C1A7D">
+        <w:object w:dxaOrig="11635" w:dyaOrig="22860" w14:anchorId="50CDA03E">
           <v:shapetype id="_x0000_t75" coordsize="21600,21600" o:spt="75" o:preferrelative="t" path="m@4@5l@4@11@9@11@9@5xe" filled="f" stroked="f">
             <v:stroke joinstyle="miter"/>
             <v:formulas>
@@ -1325,10 +1325,10 @@
             <v:path o:extrusionok="f" gradientshapeok="t" o:connecttype="rect"/>
             <o:lock v:ext="edit" aspectratio="t"/>
           </v:shapetype>
-          <v:shape id="_x0000_i1028" type="#_x0000_t75" style="width:199.35pt;height:610.95pt" o:ole="">
+          <v:shape id="_x0000_i1032" type="#_x0000_t75" style="width:329.2pt;height:612.6pt" o:ole="">
             <v:imagedata r:id="rId8" o:title=""/>
           </v:shape>
-          <o:OLEObject Type="Embed" ProgID="Visio.Drawing.15" ShapeID="_x0000_i1028" DrawAspect="Content" ObjectID="_1702183903" r:id="rId9"/>
+          <o:OLEObject Type="Embed" ProgID="Visio.Drawing.15" ShapeID="_x0000_i1032" DrawAspect="Content" ObjectID="_1702184404" r:id="rId9"/>
         </w:object>
       </w:r>
       <w:r>
@@ -1350,7 +1350,7 @@
           <v:shape id="_x0000_i1026" type="#_x0000_t75" style="width:287.6pt;height:342.5pt" o:ole="">
             <v:imagedata r:id="rId10" o:title=""/>
           </v:shape>
-          <o:OLEObject Type="Embed" ProgID="Visio.Drawing.15" ShapeID="_x0000_i1026" DrawAspect="Content" ObjectID="_1702183904" r:id="rId11"/>
+          <o:OLEObject Type="Embed" ProgID="Visio.Drawing.15" ShapeID="_x0000_i1026" DrawAspect="Content" ObjectID="_1702184405" r:id="rId11"/>
         </w:object>
       </w:r>
     </w:p>

</xml_diff>

<commit_message>
In APIFetcher: Added getGameReviews(Long), getGameArticles(Long). Removed getGameArticlesAfterDate(Long, LocalDateTime), getGameArticlesBesides(Long, List[Long]), getGameArticleAPICount(Long), getGameReviewsAfterDate(Long, LocalDatTime), getGameReviewsBesides(Long, LocalDateTime), getGameReviewsAPICount(Long).
</commit_message>
<xml_diff>
--- a/Project1 Requirements & Design.docx
+++ b/Project1 Requirements & Design.docx
@@ -1305,7 +1305,7 @@
     </w:p>
     <w:p>
       <w:r>
-        <w:object w:dxaOrig="11635" w:dyaOrig="22860" w14:anchorId="50CDA03E">
+        <w:object w:dxaOrig="6960" w:dyaOrig="22590" w14:anchorId="48694B14">
           <v:shapetype id="_x0000_t75" coordsize="21600,21600" o:spt="75" o:preferrelative="t" path="m@4@5l@4@11@9@11@9@5xe" filled="f" stroked="f">
             <v:stroke joinstyle="miter"/>
             <v:formulas>
@@ -1325,10 +1325,10 @@
             <v:path o:extrusionok="f" gradientshapeok="t" o:connecttype="rect"/>
             <o:lock v:ext="edit" aspectratio="t"/>
           </v:shapetype>
-          <v:shape id="_x0000_i1032" type="#_x0000_t75" style="width:329.2pt;height:612.6pt" o:ole="">
+          <v:shape id="_x0000_i1036" type="#_x0000_t75" style="width:199.35pt;height:626.75pt" o:ole="">
             <v:imagedata r:id="rId8" o:title=""/>
           </v:shape>
-          <o:OLEObject Type="Embed" ProgID="Visio.Drawing.15" ShapeID="_x0000_i1032" DrawAspect="Content" ObjectID="_1702184404" r:id="rId9"/>
+          <o:OLEObject Type="Embed" ProgID="Visio.Drawing.15" ShapeID="_x0000_i1036" DrawAspect="Content" ObjectID="_1702193837" r:id="rId9"/>
         </w:object>
       </w:r>
       <w:r>
@@ -1350,7 +1350,7 @@
           <v:shape id="_x0000_i1026" type="#_x0000_t75" style="width:287.6pt;height:342.5pt" o:ole="">
             <v:imagedata r:id="rId10" o:title=""/>
           </v:shape>
-          <o:OLEObject Type="Embed" ProgID="Visio.Drawing.15" ShapeID="_x0000_i1026" DrawAspect="Content" ObjectID="_1702184405" r:id="rId11"/>
+          <o:OLEObject Type="Embed" ProgID="Visio.Drawing.15" ShapeID="_x0000_i1026" DrawAspect="Content" ObjectID="_1702193838" r:id="rId11"/>
         </w:object>
       </w:r>
     </w:p>

</xml_diff>

<commit_message>
In APIFetcher: Renamed getLatest(Long) and getLatest(String) to getGame.
</commit_message>
<xml_diff>
--- a/Project1 Requirements & Design.docx
+++ b/Project1 Requirements & Design.docx
@@ -1305,7 +1305,7 @@
     </w:p>
     <w:p>
       <w:r>
-        <w:object w:dxaOrig="6960" w:dyaOrig="22590" w14:anchorId="48694B14">
+        <w:object w:dxaOrig="6960" w:dyaOrig="22590" w14:anchorId="4D66ECC9">
           <v:shapetype id="_x0000_t75" coordsize="21600,21600" o:spt="75" o:preferrelative="t" path="m@4@5l@4@11@9@11@9@5xe" filled="f" stroked="f">
             <v:stroke joinstyle="miter"/>
             <v:formulas>
@@ -1325,10 +1325,10 @@
             <v:path o:extrusionok="f" gradientshapeok="t" o:connecttype="rect"/>
             <o:lock v:ext="edit" aspectratio="t"/>
           </v:shapetype>
-          <v:shape id="_x0000_i1036" type="#_x0000_t75" style="width:199.35pt;height:626.75pt" o:ole="">
+          <v:shape id="_x0000_i1040" type="#_x0000_t75" style="width:199.35pt;height:625.95pt" o:ole="">
             <v:imagedata r:id="rId8" o:title=""/>
           </v:shape>
-          <o:OLEObject Type="Embed" ProgID="Visio.Drawing.15" ShapeID="_x0000_i1036" DrawAspect="Content" ObjectID="_1702193837" r:id="rId9"/>
+          <o:OLEObject Type="Embed" ProgID="Visio.Drawing.15" ShapeID="_x0000_i1040" DrawAspect="Content" ObjectID="_1702194689" r:id="rId9"/>
         </w:object>
       </w:r>
       <w:r>
@@ -1350,7 +1350,7 @@
           <v:shape id="_x0000_i1026" type="#_x0000_t75" style="width:287.6pt;height:342.5pt" o:ole="">
             <v:imagedata r:id="rId10" o:title=""/>
           </v:shape>
-          <o:OLEObject Type="Embed" ProgID="Visio.Drawing.15" ShapeID="_x0000_i1026" DrawAspect="Content" ObjectID="_1702193838" r:id="rId11"/>
+          <o:OLEObject Type="Embed" ProgID="Visio.Drawing.15" ShapeID="_x0000_i1026" DrawAspect="Content" ObjectID="_1702194690" r:id="rId11"/>
         </w:object>
       </w:r>
     </w:p>

</xml_diff>

<commit_message>
In APIFetcher: Renamed reportFindings() to outputFindings.
</commit_message>
<xml_diff>
--- a/Project1 Requirements & Design.docx
+++ b/Project1 Requirements & Design.docx
@@ -1305,7 +1305,7 @@
     </w:p>
     <w:p>
       <w:r>
-        <w:object w:dxaOrig="6960" w:dyaOrig="22590" w14:anchorId="4D66ECC9">
+        <w:object w:dxaOrig="6960" w:dyaOrig="22590" w14:anchorId="2105CEF1">
           <v:shapetype id="_x0000_t75" coordsize="21600,21600" o:spt="75" o:preferrelative="t" path="m@4@5l@4@11@9@11@9@5xe" filled="f" stroked="f">
             <v:stroke joinstyle="miter"/>
             <v:formulas>
@@ -1325,10 +1325,10 @@
             <v:path o:extrusionok="f" gradientshapeok="t" o:connecttype="rect"/>
             <o:lock v:ext="edit" aspectratio="t"/>
           </v:shapetype>
-          <v:shape id="_x0000_i1040" type="#_x0000_t75" style="width:199.35pt;height:625.95pt" o:ole="">
+          <v:shape id="_x0000_i1044" type="#_x0000_t75" style="width:199.35pt;height:621.35pt" o:ole="">
             <v:imagedata r:id="rId8" o:title=""/>
           </v:shape>
-          <o:OLEObject Type="Embed" ProgID="Visio.Drawing.15" ShapeID="_x0000_i1040" DrawAspect="Content" ObjectID="_1702194689" r:id="rId9"/>
+          <o:OLEObject Type="Embed" ProgID="Visio.Drawing.15" ShapeID="_x0000_i1044" DrawAspect="Content" ObjectID="_1702194925" r:id="rId9"/>
         </w:object>
       </w:r>
       <w:r>
@@ -1350,7 +1350,7 @@
           <v:shape id="_x0000_i1026" type="#_x0000_t75" style="width:287.6pt;height:342.5pt" o:ole="">
             <v:imagedata r:id="rId10" o:title=""/>
           </v:shape>
-          <o:OLEObject Type="Embed" ProgID="Visio.Drawing.15" ShapeID="_x0000_i1026" DrawAspect="Content" ObjectID="_1702194690" r:id="rId11"/>
+          <o:OLEObject Type="Embed" ProgID="Visio.Drawing.15" ShapeID="_x0000_i1026" DrawAspect="Content" ObjectID="_1702194926" r:id="rId11"/>
         </w:object>
       </w:r>
     </w:p>

</xml_diff>

<commit_message>
In APIFetcher: Renamed outputFindings Boolean to output.
</commit_message>
<xml_diff>
--- a/Project1 Requirements & Design.docx
+++ b/Project1 Requirements & Design.docx
@@ -1305,7 +1305,7 @@
     </w:p>
     <w:p>
       <w:r>
-        <w:object w:dxaOrig="6960" w:dyaOrig="22590" w14:anchorId="2105CEF1">
+        <w:object w:dxaOrig="6960" w:dyaOrig="22590" w14:anchorId="42F7DE5D">
           <v:shapetype id="_x0000_t75" coordsize="21600,21600" o:spt="75" o:preferrelative="t" path="m@4@5l@4@11@9@11@9@5xe" filled="f" stroked="f">
             <v:stroke joinstyle="miter"/>
             <v:formulas>
@@ -1325,10 +1325,10 @@
             <v:path o:extrusionok="f" gradientshapeok="t" o:connecttype="rect"/>
             <o:lock v:ext="edit" aspectratio="t"/>
           </v:shapetype>
-          <v:shape id="_x0000_i1044" type="#_x0000_t75" style="width:199.35pt;height:621.35pt" o:ole="">
+          <v:shape id="_x0000_i1048" type="#_x0000_t75" style="width:199.35pt;height:615.55pt" o:ole="">
             <v:imagedata r:id="rId8" o:title=""/>
           </v:shape>
-          <o:OLEObject Type="Embed" ProgID="Visio.Drawing.15" ShapeID="_x0000_i1044" DrawAspect="Content" ObjectID="_1702194925" r:id="rId9"/>
+          <o:OLEObject Type="Embed" ProgID="Visio.Drawing.15" ShapeID="_x0000_i1048" DrawAspect="Content" ObjectID="_1702195111" r:id="rId9"/>
         </w:object>
       </w:r>
       <w:r>
@@ -1350,7 +1350,7 @@
           <v:shape id="_x0000_i1026" type="#_x0000_t75" style="width:287.6pt;height:342.5pt" o:ole="">
             <v:imagedata r:id="rId10" o:title=""/>
           </v:shape>
-          <o:OLEObject Type="Embed" ProgID="Visio.Drawing.15" ShapeID="_x0000_i1026" DrawAspect="Content" ObjectID="_1702194926" r:id="rId11"/>
+          <o:OLEObject Type="Embed" ProgID="Visio.Drawing.15" ShapeID="_x0000_i1026" DrawAspect="Content" ObjectID="_1702195112" r:id="rId11"/>
         </w:object>
       </w:r>
     </w:p>

</xml_diff>

<commit_message>
In APIFetcher: Added method getGamesLike(String). Removed getGamesBesides(List[Long]), getGamesBesides(List[String]) methods.
</commit_message>
<xml_diff>
--- a/Project1 Requirements & Design.docx
+++ b/Project1 Requirements & Design.docx
@@ -1305,7 +1305,7 @@
     </w:p>
     <w:p>
       <w:r>
-        <w:object w:dxaOrig="6960" w:dyaOrig="22590" w14:anchorId="42F7DE5D">
+        <w:object w:dxaOrig="6960" w:dyaOrig="22590" w14:anchorId="48879EC9">
           <v:shapetype id="_x0000_t75" coordsize="21600,21600" o:spt="75" o:preferrelative="t" path="m@4@5l@4@11@9@11@9@5xe" filled="f" stroked="f">
             <v:stroke joinstyle="miter"/>
             <v:formulas>
@@ -1325,10 +1325,10 @@
             <v:path o:extrusionok="f" gradientshapeok="t" o:connecttype="rect"/>
             <o:lock v:ext="edit" aspectratio="t"/>
           </v:shapetype>
-          <v:shape id="_x0000_i1048" type="#_x0000_t75" style="width:199.35pt;height:615.55pt" o:ole="">
+          <v:shape id="_x0000_i1052" type="#_x0000_t75" style="width:199.35pt;height:612.2pt" o:ole="">
             <v:imagedata r:id="rId8" o:title=""/>
           </v:shape>
-          <o:OLEObject Type="Embed" ProgID="Visio.Drawing.15" ShapeID="_x0000_i1048" DrawAspect="Content" ObjectID="_1702195111" r:id="rId9"/>
+          <o:OLEObject Type="Embed" ProgID="Visio.Drawing.15" ShapeID="_x0000_i1052" DrawAspect="Content" ObjectID="_1702199130" r:id="rId9"/>
         </w:object>
       </w:r>
       <w:r>
@@ -1350,7 +1350,7 @@
           <v:shape id="_x0000_i1026" type="#_x0000_t75" style="width:287.6pt;height:342.5pt" o:ole="">
             <v:imagedata r:id="rId10" o:title=""/>
           </v:shape>
-          <o:OLEObject Type="Embed" ProgID="Visio.Drawing.15" ShapeID="_x0000_i1026" DrawAspect="Content" ObjectID="_1702195112" r:id="rId11"/>
+          <o:OLEObject Type="Embed" ProgID="Visio.Drawing.15" ShapeID="_x0000_i1026" DrawAspect="Content" ObjectID="_1702199131" r:id="rId11"/>
         </w:object>
       </w:r>
     </w:p>

</xml_diff>

<commit_message>
In APIFetcher: Added method getAllReviews() because Gamespot's API for game review URLs is broken.
</commit_message>
<xml_diff>
--- a/Project1 Requirements & Design.docx
+++ b/Project1 Requirements & Design.docx
@@ -1305,7 +1305,7 @@
     </w:p>
     <w:p>
       <w:r>
-        <w:object w:dxaOrig="6960" w:dyaOrig="22590" w14:anchorId="48879EC9">
+        <w:object w:dxaOrig="11635" w:dyaOrig="22860" w14:anchorId="18C3E58C">
           <v:shapetype id="_x0000_t75" coordsize="21600,21600" o:spt="75" o:preferrelative="t" path="m@4@5l@4@11@9@11@9@5xe" filled="f" stroked="f">
             <v:stroke joinstyle="miter"/>
             <v:formulas>
@@ -1325,10 +1325,10 @@
             <v:path o:extrusionok="f" gradientshapeok="t" o:connecttype="rect"/>
             <o:lock v:ext="edit" aspectratio="t"/>
           </v:shapetype>
-          <v:shape id="_x0000_i1052" type="#_x0000_t75" style="width:199.35pt;height:612.2pt" o:ole="">
+          <v:shape id="_x0000_i1056" type="#_x0000_t75" style="width:329.2pt;height:617.2pt" o:ole="">
             <v:imagedata r:id="rId8" o:title=""/>
           </v:shape>
-          <o:OLEObject Type="Embed" ProgID="Visio.Drawing.15" ShapeID="_x0000_i1052" DrawAspect="Content" ObjectID="_1702199130" r:id="rId9"/>
+          <o:OLEObject Type="Embed" ProgID="Visio.Drawing.15" ShapeID="_x0000_i1056" DrawAspect="Content" ObjectID="_1702211862" r:id="rId9"/>
         </w:object>
       </w:r>
       <w:r>
@@ -1350,7 +1350,7 @@
           <v:shape id="_x0000_i1026" type="#_x0000_t75" style="width:287.6pt;height:342.5pt" o:ole="">
             <v:imagedata r:id="rId10" o:title=""/>
           </v:shape>
-          <o:OLEObject Type="Embed" ProgID="Visio.Drawing.15" ShapeID="_x0000_i1026" DrawAspect="Content" ObjectID="_1702199131" r:id="rId11"/>
+          <o:OLEObject Type="Embed" ProgID="Visio.Drawing.15" ShapeID="_x0000_i1026" DrawAspect="Content" ObjectID="_1702211863" r:id="rId11"/>
         </w:object>
       </w:r>
     </w:p>

</xml_diff>

<commit_message>
In HiveDBManager: Added method getReviewCount() in order to fetch current offset to use when fetching all reviews (because Gamespot's API for game review URLs is broken).
</commit_message>
<xml_diff>
--- a/Project1 Requirements & Design.docx
+++ b/Project1 Requirements & Design.docx
@@ -1305,7 +1305,7 @@
     </w:p>
     <w:p>
       <w:r>
-        <w:object w:dxaOrig="11635" w:dyaOrig="22860" w14:anchorId="18C3E58C">
+        <w:object w:dxaOrig="11635" w:dyaOrig="22860" w14:anchorId="6741A518">
           <v:shapetype id="_x0000_t75" coordsize="21600,21600" o:spt="75" o:preferrelative="t" path="m@4@5l@4@11@9@11@9@5xe" filled="f" stroked="f">
             <v:stroke joinstyle="miter"/>
             <v:formulas>
@@ -1325,10 +1325,10 @@
             <v:path o:extrusionok="f" gradientshapeok="t" o:connecttype="rect"/>
             <o:lock v:ext="edit" aspectratio="t"/>
           </v:shapetype>
-          <v:shape id="_x0000_i1056" type="#_x0000_t75" style="width:329.2pt;height:617.2pt" o:ole="">
+          <v:shape id="_x0000_i1060" type="#_x0000_t75" style="width:329.2pt;height:609.3pt" o:ole="">
             <v:imagedata r:id="rId8" o:title=""/>
           </v:shape>
-          <o:OLEObject Type="Embed" ProgID="Visio.Drawing.15" ShapeID="_x0000_i1056" DrawAspect="Content" ObjectID="_1702211862" r:id="rId9"/>
+          <o:OLEObject Type="Embed" ProgID="Visio.Drawing.15" ShapeID="_x0000_i1060" DrawAspect="Content" ObjectID="_1702212062" r:id="rId9"/>
         </w:object>
       </w:r>
       <w:r>
@@ -1350,7 +1350,7 @@
           <v:shape id="_x0000_i1026" type="#_x0000_t75" style="width:287.6pt;height:342.5pt" o:ole="">
             <v:imagedata r:id="rId10" o:title=""/>
           </v:shape>
-          <o:OLEObject Type="Embed" ProgID="Visio.Drawing.15" ShapeID="_x0000_i1026" DrawAspect="Content" ObjectID="_1702211863" r:id="rId11"/>
+          <o:OLEObject Type="Embed" ProgID="Visio.Drawing.15" ShapeID="_x0000_i1026" DrawAspect="Content" ObjectID="_1702212063" r:id="rId11"/>
         </w:object>
       </w:r>
     </w:p>

</xml_diff>

<commit_message>
In HiveDBManager: Added methods getReview(Long), getArticle(Long). Removed methods getLatestReviewDate, getLatestGameReviewDate, getLatestGameArticleDate, getLatestArticleDate.
</commit_message>
<xml_diff>
--- a/Project1 Requirements & Design.docx
+++ b/Project1 Requirements & Design.docx
@@ -1305,7 +1305,7 @@
     </w:p>
     <w:p>
       <w:r>
-        <w:object w:dxaOrig="11635" w:dyaOrig="22860" w14:anchorId="6741A518">
+        <w:object w:dxaOrig="6960" w:dyaOrig="23010" w14:anchorId="3D5E3E50">
           <v:shapetype id="_x0000_t75" coordsize="21600,21600" o:spt="75" o:preferrelative="t" path="m@4@5l@4@11@9@11@9@5xe" filled="f" stroked="f">
             <v:stroke joinstyle="miter"/>
             <v:formulas>
@@ -1325,10 +1325,10 @@
             <v:path o:extrusionok="f" gradientshapeok="t" o:connecttype="rect"/>
             <o:lock v:ext="edit" aspectratio="t"/>
           </v:shapetype>
-          <v:shape id="_x0000_i1060" type="#_x0000_t75" style="width:329.2pt;height:609.3pt" o:ole="">
+          <v:shape id="_x0000_i1064" type="#_x0000_t75" style="width:196pt;height:617.6pt" o:ole="">
             <v:imagedata r:id="rId8" o:title=""/>
           </v:shape>
-          <o:OLEObject Type="Embed" ProgID="Visio.Drawing.15" ShapeID="_x0000_i1060" DrawAspect="Content" ObjectID="_1702212062" r:id="rId9"/>
+          <o:OLEObject Type="Embed" ProgID="Visio.Drawing.15" ShapeID="_x0000_i1064" DrawAspect="Content" ObjectID="_1702220617" r:id="rId9"/>
         </w:object>
       </w:r>
       <w:r>
@@ -1350,7 +1350,7 @@
           <v:shape id="_x0000_i1026" type="#_x0000_t75" style="width:287.6pt;height:342.5pt" o:ole="">
             <v:imagedata r:id="rId10" o:title=""/>
           </v:shape>
-          <o:OLEObject Type="Embed" ProgID="Visio.Drawing.15" ShapeID="_x0000_i1026" DrawAspect="Content" ObjectID="_1702212063" r:id="rId11"/>
+          <o:OLEObject Type="Embed" ProgID="Visio.Drawing.15" ShapeID="_x0000_i1026" DrawAspect="Content" ObjectID="_1702220618" r:id="rId11"/>
         </w:object>
       </w:r>
     </w:p>

</xml_diff>

<commit_message>
In Controller: Added state : String attribute to managing application state within the controller. In AdminController, BasicController: Made state a private attribute. Added password : String parameter to authorize method to ease checking admin status in each.
</commit_message>
<xml_diff>
--- a/Project1 Requirements & Design.docx
+++ b/Project1 Requirements & Design.docx
@@ -1305,7 +1305,7 @@
     </w:p>
     <w:p>
       <w:r>
-        <w:object w:dxaOrig="6960" w:dyaOrig="23010" w14:anchorId="3D5E3E50">
+        <w:object w:dxaOrig="6960" w:dyaOrig="23010" w14:anchorId="3DC8C59D">
           <v:shapetype id="_x0000_t75" coordsize="21600,21600" o:spt="75" o:preferrelative="t" path="m@4@5l@4@11@9@11@9@5xe" filled="f" stroked="f">
             <v:stroke joinstyle="miter"/>
             <v:formulas>
@@ -1325,10 +1325,10 @@
             <v:path o:extrusionok="f" gradientshapeok="t" o:connecttype="rect"/>
             <o:lock v:ext="edit" aspectratio="t"/>
           </v:shapetype>
-          <v:shape id="_x0000_i1064" type="#_x0000_t75" style="width:196pt;height:617.6pt" o:ole="">
+          <v:shape id="_x0000_i1068" type="#_x0000_t75" style="width:196pt;height:618.85pt" o:ole="">
             <v:imagedata r:id="rId8" o:title=""/>
           </v:shape>
-          <o:OLEObject Type="Embed" ProgID="Visio.Drawing.15" ShapeID="_x0000_i1064" DrawAspect="Content" ObjectID="_1702220617" r:id="rId9"/>
+          <o:OLEObject Type="Embed" ProgID="Visio.Drawing.15" ShapeID="_x0000_i1068" DrawAspect="Content" ObjectID="_1702226229" r:id="rId9"/>
         </w:object>
       </w:r>
       <w:r>
@@ -1350,7 +1350,7 @@
           <v:shape id="_x0000_i1026" type="#_x0000_t75" style="width:287.6pt;height:342.5pt" o:ole="">
             <v:imagedata r:id="rId10" o:title=""/>
           </v:shape>
-          <o:OLEObject Type="Embed" ProgID="Visio.Drawing.15" ShapeID="_x0000_i1026" DrawAspect="Content" ObjectID="_1702220618" r:id="rId11"/>
+          <o:OLEObject Type="Embed" ProgID="Visio.Drawing.15" ShapeID="_x0000_i1026" DrawAspect="Content" ObjectID="_1702226230" r:id="rId11"/>
         </w:object>
       </w:r>
     </w:p>

</xml_diff>

<commit_message>
In HiveDBManager: Added method getGameIds(). In APIFetcher: Added notification when method ends for user methods.
</commit_message>
<xml_diff>
--- a/Project1 Requirements & Design.docx
+++ b/Project1 Requirements & Design.docx
@@ -1305,7 +1305,7 @@
     </w:p>
     <w:p>
       <w:r>
-        <w:object w:dxaOrig="6960" w:dyaOrig="23010" w14:anchorId="3DC8C59D">
+        <w:object w:dxaOrig="11635" w:dyaOrig="30420" w14:anchorId="5828E707">
           <v:shapetype id="_x0000_t75" coordsize="21600,21600" o:spt="75" o:preferrelative="t" path="m@4@5l@4@11@9@11@9@5xe" filled="f" stroked="f">
             <v:stroke joinstyle="miter"/>
             <v:formulas>
@@ -1325,10 +1325,10 @@
             <v:path o:extrusionok="f" gradientshapeok="t" o:connecttype="rect"/>
             <o:lock v:ext="edit" aspectratio="t"/>
           </v:shapetype>
-          <v:shape id="_x0000_i1068" type="#_x0000_t75" style="width:196pt;height:618.85pt" o:ole="">
+          <v:shape id="_x0000_i1028" type="#_x0000_t75" style="width:247.65pt;height:608.45pt" o:ole="">
             <v:imagedata r:id="rId8" o:title=""/>
           </v:shape>
-          <o:OLEObject Type="Embed" ProgID="Visio.Drawing.15" ShapeID="_x0000_i1068" DrawAspect="Content" ObjectID="_1702226229" r:id="rId9"/>
+          <o:OLEObject Type="Embed" ProgID="Visio.Drawing.15" ShapeID="_x0000_i1028" DrawAspect="Content" ObjectID="_1702270465" r:id="rId9"/>
         </w:object>
       </w:r>
       <w:r>
@@ -1350,7 +1350,7 @@
           <v:shape id="_x0000_i1026" type="#_x0000_t75" style="width:287.6pt;height:342.5pt" o:ole="">
             <v:imagedata r:id="rId10" o:title=""/>
           </v:shape>
-          <o:OLEObject Type="Embed" ProgID="Visio.Drawing.15" ShapeID="_x0000_i1026" DrawAspect="Content" ObjectID="_1702226230" r:id="rId11"/>
+          <o:OLEObject Type="Embed" ProgID="Visio.Drawing.15" ShapeID="_x0000_i1026" DrawAspect="Content" ObjectID="_1702270466" r:id="rId11"/>
         </w:object>
       </w:r>
     </w:p>

</xml_diff>

<commit_message>
In AdminController: Added private method executeQuery().
</commit_message>
<xml_diff>
--- a/Project1 Requirements & Design.docx
+++ b/Project1 Requirements & Design.docx
@@ -581,7 +581,19 @@
         <w:rPr>
           <w:rFonts w:cstheme="minorHAnsi"/>
         </w:rPr>
-        <w:t>What are the most-mentioned games in the last N years per year per month?</w:t>
+        <w:t xml:space="preserve">What are the most-mentioned games in the last </w:t>
+      </w:r>
+      <w:r>
+        <w:rPr>
+          <w:rFonts w:cstheme="minorHAnsi"/>
+        </w:rPr>
+        <w:t>10</w:t>
+      </w:r>
+      <w:r>
+        <w:rPr>
+          <w:rFonts w:cstheme="minorHAnsi"/>
+        </w:rPr>
+        <w:t xml:space="preserve"> years per year per month?</w:t>
       </w:r>
     </w:p>
     <w:p>
@@ -603,7 +615,19 @@
         <w:rPr>
           <w:rFonts w:cstheme="minorHAnsi"/>
         </w:rPr>
-        <w:t>What are the least-mentioned games in the last N years per year?</w:t>
+        <w:t xml:space="preserve">What are the least-mentioned games in the last </w:t>
+      </w:r>
+      <w:r>
+        <w:rPr>
+          <w:rFonts w:cstheme="minorHAnsi"/>
+        </w:rPr>
+        <w:t>10</w:t>
+      </w:r>
+      <w:r>
+        <w:rPr>
+          <w:rFonts w:cstheme="minorHAnsi"/>
+        </w:rPr>
+        <w:t xml:space="preserve"> years per year?</w:t>
       </w:r>
     </w:p>
     <w:p>
@@ -691,7 +715,19 @@
         <w:rPr>
           <w:rFonts w:cstheme="minorHAnsi"/>
         </w:rPr>
-        <w:t>What new games have been released, and what games have received new reviews and articles, and how many new reviews and articles, every API update?</w:t>
+        <w:t xml:space="preserve">What new games have been released, and what games have received new reviews and articles, and how many new reviews and articles, </w:t>
+      </w:r>
+      <w:r>
+        <w:rPr>
+          <w:rFonts w:cstheme="minorHAnsi"/>
+        </w:rPr>
+        <w:t>from a given date</w:t>
+      </w:r>
+      <w:r>
+        <w:rPr>
+          <w:rFonts w:cstheme="minorHAnsi"/>
+        </w:rPr>
+        <w:t>?</w:t>
       </w:r>
     </w:p>
     <w:p>
@@ -1305,7 +1341,58 @@
     </w:p>
     <w:p>
       <w:r>
-        <w:object w:dxaOrig="11635" w:dyaOrig="30420" w14:anchorId="5828E707">
+        <w:drawing>
+          <wp:inline distT="0" distB="0" distL="0" distR="0" wp14:anchorId="470CAC62" wp14:editId="49CF6288">
+            <wp:extent cx="2504435" cy="7743329"/>
+            <wp:effectExtent l="0" t="0" r="0" b="0"/>
+            <wp:docPr id="1" name="Picture 1"/>
+            <wp:cNvGraphicFramePr>
+              <a:graphicFrameLocks xmlns:a="http://schemas.openxmlformats.org/drawingml/2006/main" noChangeAspect="1"/>
+            </wp:cNvGraphicFramePr>
+            <a:graphic xmlns:a="http://schemas.openxmlformats.org/drawingml/2006/main">
+              <a:graphicData uri="http://schemas.openxmlformats.org/drawingml/2006/picture">
+                <pic:pic xmlns:pic="http://schemas.openxmlformats.org/drawingml/2006/picture">
+                  <pic:nvPicPr>
+                    <pic:cNvPr id="1" name=""/>
+                    <pic:cNvPicPr/>
+                  </pic:nvPicPr>
+                  <pic:blipFill>
+                    <a:blip r:embed="rId8"/>
+                    <a:stretch>
+                      <a:fillRect/>
+                    </a:stretch>
+                  </pic:blipFill>
+                  <pic:spPr>
+                    <a:xfrm>
+                      <a:off x="0" y="0"/>
+                      <a:ext cx="2513257" cy="7770606"/>
+                    </a:xfrm>
+                    <a:prstGeom prst="rect">
+                      <a:avLst/>
+                    </a:prstGeom>
+                  </pic:spPr>
+                </pic:pic>
+              </a:graphicData>
+            </a:graphic>
+          </wp:inline>
+        </w:drawing>
+      </w:r>
+      <w:r>
+        <w:br w:type="page"/>
+      </w:r>
+    </w:p>
+    <w:p>
+      <w:pPr>
+        <w:pStyle w:val="Heading1"/>
+      </w:pPr>
+      <w:r>
+        <w:lastRenderedPageBreak/>
+        <w:t>Database Diagram</w:t>
+      </w:r>
+    </w:p>
+    <w:p>
+      <w:r>
+        <w:object w:dxaOrig="5750" w:dyaOrig="6850" w14:anchorId="53D4BC85">
           <v:shapetype id="_x0000_t75" coordsize="21600,21600" o:spt="75" o:preferrelative="t" path="m@4@5l@4@11@9@11@9@5xe" filled="f" stroked="f">
             <v:stroke joinstyle="miter"/>
             <v:formulas>
@@ -1325,32 +1412,10 @@
             <v:path o:extrusionok="f" gradientshapeok="t" o:connecttype="rect"/>
             <o:lock v:ext="edit" aspectratio="t"/>
           </v:shapetype>
-          <v:shape id="_x0000_i1028" type="#_x0000_t75" style="width:247.65pt;height:608.45pt" o:ole="">
-            <v:imagedata r:id="rId8" o:title=""/>
+          <v:shape id="_x0000_i1026" type="#_x0000_t75" style="width:287.6pt;height:342.5pt" o:ole="">
+            <v:imagedata r:id="rId9" o:title=""/>
           </v:shape>
-          <o:OLEObject Type="Embed" ProgID="Visio.Drawing.15" ShapeID="_x0000_i1028" DrawAspect="Content" ObjectID="_1702270465" r:id="rId9"/>
-        </w:object>
-      </w:r>
-      <w:r>
-        <w:br w:type="page"/>
-      </w:r>
-    </w:p>
-    <w:p>
-      <w:pPr>
-        <w:pStyle w:val="Heading1"/>
-      </w:pPr>
-      <w:r>
-        <w:lastRenderedPageBreak/>
-        <w:t>Database Diagram</w:t>
-      </w:r>
-    </w:p>
-    <w:p>
-      <w:r>
-        <w:object w:dxaOrig="5750" w:dyaOrig="6850" w14:anchorId="53D4BC85">
-          <v:shape id="_x0000_i1026" type="#_x0000_t75" style="width:287.6pt;height:342.5pt" o:ole="">
-            <v:imagedata r:id="rId10" o:title=""/>
-          </v:shape>
-          <o:OLEObject Type="Embed" ProgID="Visio.Drawing.15" ShapeID="_x0000_i1026" DrawAspect="Content" ObjectID="_1702270466" r:id="rId11"/>
+          <o:OLEObject Type="Embed" ProgID="Visio.Drawing.15" ShapeID="_x0000_i1026" DrawAspect="Content" ObjectID="_1702284808" r:id="rId10"/>
         </w:object>
       </w:r>
     </w:p>

</xml_diff>

<commit_message>
In HiveDBManager: Redefined methods reviewExists(Long) and articleExists(Long) to include the partition year as a String parameter. Redefined gameExists(Long, String) to pass in year instead of game name for the second parameter.
</commit_message>
<xml_diff>
--- a/Project1 Requirements & Design.docx
+++ b/Project1 Requirements & Design.docx
@@ -1341,58 +1341,7 @@
     </w:p>
     <w:p>
       <w:r>
-        <w:drawing>
-          <wp:inline distT="0" distB="0" distL="0" distR="0" wp14:anchorId="470CAC62" wp14:editId="49CF6288">
-            <wp:extent cx="2504435" cy="7743329"/>
-            <wp:effectExtent l="0" t="0" r="0" b="0"/>
-            <wp:docPr id="1" name="Picture 1"/>
-            <wp:cNvGraphicFramePr>
-              <a:graphicFrameLocks xmlns:a="http://schemas.openxmlformats.org/drawingml/2006/main" noChangeAspect="1"/>
-            </wp:cNvGraphicFramePr>
-            <a:graphic xmlns:a="http://schemas.openxmlformats.org/drawingml/2006/main">
-              <a:graphicData uri="http://schemas.openxmlformats.org/drawingml/2006/picture">
-                <pic:pic xmlns:pic="http://schemas.openxmlformats.org/drawingml/2006/picture">
-                  <pic:nvPicPr>
-                    <pic:cNvPr id="1" name=""/>
-                    <pic:cNvPicPr/>
-                  </pic:nvPicPr>
-                  <pic:blipFill>
-                    <a:blip r:embed="rId8"/>
-                    <a:stretch>
-                      <a:fillRect/>
-                    </a:stretch>
-                  </pic:blipFill>
-                  <pic:spPr>
-                    <a:xfrm>
-                      <a:off x="0" y="0"/>
-                      <a:ext cx="2513257" cy="7770606"/>
-                    </a:xfrm>
-                    <a:prstGeom prst="rect">
-                      <a:avLst/>
-                    </a:prstGeom>
-                  </pic:spPr>
-                </pic:pic>
-              </a:graphicData>
-            </a:graphic>
-          </wp:inline>
-        </w:drawing>
-      </w:r>
-      <w:r>
-        <w:br w:type="page"/>
-      </w:r>
-    </w:p>
-    <w:p>
-      <w:pPr>
-        <w:pStyle w:val="Heading1"/>
-      </w:pPr>
-      <w:r>
-        <w:lastRenderedPageBreak/>
-        <w:t>Database Diagram</w:t>
-      </w:r>
-    </w:p>
-    <w:p>
-      <w:r>
-        <w:object w:dxaOrig="5750" w:dyaOrig="6850" w14:anchorId="53D4BC85">
+        <w:object w:dxaOrig="11635" w:dyaOrig="30420" w14:anchorId="0EABA262">
           <v:shapetype id="_x0000_t75" coordsize="21600,21600" o:spt="75" o:preferrelative="t" path="m@4@5l@4@11@9@11@9@5xe" filled="f" stroked="f">
             <v:stroke joinstyle="miter"/>
             <v:formulas>
@@ -1412,10 +1361,32 @@
             <v:path o:extrusionok="f" gradientshapeok="t" o:connecttype="rect"/>
             <o:lock v:ext="edit" aspectratio="t"/>
           </v:shapetype>
+          <v:shape id="_x0000_i1038" type="#_x0000_t75" style="width:247.65pt;height:617.6pt" o:ole="">
+            <v:imagedata r:id="rId8" o:title=""/>
+          </v:shape>
+          <o:OLEObject Type="Embed" ProgID="Visio.Drawing.15" ShapeID="_x0000_i1038" DrawAspect="Content" ObjectID="_1702286208" r:id="rId9"/>
+        </w:object>
+      </w:r>
+      <w:r>
+        <w:br w:type="page"/>
+      </w:r>
+    </w:p>
+    <w:p>
+      <w:pPr>
+        <w:pStyle w:val="Heading1"/>
+      </w:pPr>
+      <w:r>
+        <w:lastRenderedPageBreak/>
+        <w:t>Database Diagram</w:t>
+      </w:r>
+    </w:p>
+    <w:p>
+      <w:r>
+        <w:object w:dxaOrig="5750" w:dyaOrig="6850" w14:anchorId="53D4BC85">
           <v:shape id="_x0000_i1026" type="#_x0000_t75" style="width:287.6pt;height:342.5pt" o:ole="">
-            <v:imagedata r:id="rId9" o:title=""/>
+            <v:imagedata r:id="rId10" o:title=""/>
           </v:shape>
-          <o:OLEObject Type="Embed" ProgID="Visio.Drawing.15" ShapeID="_x0000_i1026" DrawAspect="Content" ObjectID="_1702284808" r:id="rId10"/>
+          <o:OLEObject Type="Embed" ProgID="Visio.Drawing.15" ShapeID="_x0000_i1026" DrawAspect="Content" ObjectID="_1702286209" r:id="rId11"/>
         </w:object>
       </w:r>
     </w:p>

</xml_diff>

<commit_message>
In HiveDBManager: Added methods createArticlesByYearCopy(String) and createReviewsByYearCopy(String) to more efficiently search by year in each. Worked in additional table into addArticle(Long, String), getArticle(Long, String), deleteGameArticles(Long), addReview(Long, Year), getReview(Long, String), and deleteGameReviews(Long)
</commit_message>
<xml_diff>
--- a/Project1 Requirements & Design.docx
+++ b/Project1 Requirements & Design.docx
@@ -693,7 +693,19 @@
         <w:rPr>
           <w:rFonts w:cstheme="minorHAnsi"/>
         </w:rPr>
-        <w:t>How does a game’s reviews look across the 1-5 spectrum 1, 5, 15, and 30 days out after a news article is released?</w:t>
+        <w:t>How does a game’s reviews look across the 1-</w:t>
+      </w:r>
+      <w:r>
+        <w:rPr>
+          <w:rFonts w:cstheme="minorHAnsi"/>
+        </w:rPr>
+        <w:t>10</w:t>
+      </w:r>
+      <w:r>
+        <w:rPr>
+          <w:rFonts w:cstheme="minorHAnsi"/>
+        </w:rPr>
+        <w:t xml:space="preserve"> spectrum 1, 5, 15, and 30 days out after a news article is released?</w:t>
       </w:r>
     </w:p>
     <w:p>
@@ -1341,7 +1353,7 @@
     </w:p>
     <w:p>
       <w:r>
-        <w:object w:dxaOrig="11635" w:dyaOrig="30420" w14:anchorId="1817BEC6">
+        <w:object w:dxaOrig="6960" w:dyaOrig="24510" w14:anchorId="452DFBD6">
           <v:shapetype id="_x0000_t75" coordsize="21600,21600" o:spt="75" o:preferrelative="t" path="m@4@5l@4@11@9@11@9@5xe" filled="f" stroked="f">
             <v:stroke joinstyle="miter"/>
             <v:formulas>
@@ -1361,10 +1373,10 @@
             <v:path o:extrusionok="f" gradientshapeok="t" o:connecttype="rect"/>
             <o:lock v:ext="edit" aspectratio="t"/>
           </v:shapetype>
-          <v:shape id="_x0000_i1075" type="#_x0000_t75" style="width:247.65pt;height:608.45pt" o:ole="">
+          <v:shape id="_x0000_i1028" type="#_x0000_t75" style="width:183.55pt;height:616.35pt" o:ole="">
             <v:imagedata r:id="rId8" o:title=""/>
           </v:shape>
-          <o:OLEObject Type="Embed" ProgID="Visio.Drawing.15" ShapeID="_x0000_i1075" DrawAspect="Content" ObjectID="_1702293448" r:id="rId9"/>
+          <o:OLEObject Type="Embed" ProgID="Visio.Drawing.15" ShapeID="_x0000_i1028" DrawAspect="Content" ObjectID="_1702359105" r:id="rId9"/>
         </w:object>
       </w:r>
       <w:r>
@@ -1386,7 +1398,7 @@
           <v:shape id="_x0000_i1026" type="#_x0000_t75" style="width:287.6pt;height:342.5pt" o:ole="">
             <v:imagedata r:id="rId10" o:title=""/>
           </v:shape>
-          <o:OLEObject Type="Embed" ProgID="Visio.Drawing.15" ShapeID="_x0000_i1026" DrawAspect="Content" ObjectID="_1702293449" r:id="rId11"/>
+          <o:OLEObject Type="Embed" ProgID="Visio.Drawing.15" ShapeID="_x0000_i1026" DrawAspect="Content" ObjectID="_1702359106" r:id="rId11"/>
         </w:object>
       </w:r>
     </w:p>

</xml_diff>

<commit_message>
In BasicController, BasicView, AdminController, and AdminView: Renamed the concept of Main Menu to User Menu, which also means renaming the mainMenu methods to userMenu.
</commit_message>
<xml_diff>
--- a/Project1 Requirements & Design.docx
+++ b/Project1 Requirements & Design.docx
@@ -1353,7 +1353,7 @@
     </w:p>
     <w:p>
       <w:r>
-        <w:object w:dxaOrig="6960" w:dyaOrig="24510" w14:anchorId="452DFBD6">
+        <w:object w:dxaOrig="6960" w:dyaOrig="24510" w14:anchorId="7B7F01D0">
           <v:shapetype id="_x0000_t75" coordsize="21600,21600" o:spt="75" o:preferrelative="t" path="m@4@5l@4@11@9@11@9@5xe" filled="f" stroked="f">
             <v:stroke joinstyle="miter"/>
             <v:formulas>
@@ -1373,10 +1373,10 @@
             <v:path o:extrusionok="f" gradientshapeok="t" o:connecttype="rect"/>
             <o:lock v:ext="edit" aspectratio="t"/>
           </v:shapetype>
-          <v:shape id="_x0000_i1028" type="#_x0000_t75" style="width:183.55pt;height:616.35pt" o:ole="">
+          <v:shape id="_x0000_i1032" type="#_x0000_t75" style="width:183.55pt;height:623.85pt" o:ole="">
             <v:imagedata r:id="rId8" o:title=""/>
           </v:shape>
-          <o:OLEObject Type="Embed" ProgID="Visio.Drawing.15" ShapeID="_x0000_i1028" DrawAspect="Content" ObjectID="_1702359105" r:id="rId9"/>
+          <o:OLEObject Type="Embed" ProgID="Visio.Drawing.15" ShapeID="_x0000_i1032" DrawAspect="Content" ObjectID="_1702373316" r:id="rId9"/>
         </w:object>
       </w:r>
       <w:r>
@@ -1398,7 +1398,7 @@
           <v:shape id="_x0000_i1026" type="#_x0000_t75" style="width:287.6pt;height:342.5pt" o:ole="">
             <v:imagedata r:id="rId10" o:title=""/>
           </v:shape>
-          <o:OLEObject Type="Embed" ProgID="Visio.Drawing.15" ShapeID="_x0000_i1026" DrawAspect="Content" ObjectID="_1702359106" r:id="rId11"/>
+          <o:OLEObject Type="Embed" ProgID="Visio.Drawing.15" ShapeID="_x0000_i1026" DrawAspect="Content" ObjectID="_1702373317" r:id="rId11"/>
         </w:object>
       </w:r>
     </w:p>

</xml_diff>

<commit_message>
In HiveDBManager: Added queryExists(Int).
</commit_message>
<xml_diff>
--- a/Project1 Requirements & Design.docx
+++ b/Project1 Requirements & Design.docx
@@ -1353,7 +1353,7 @@
     </w:p>
     <w:p>
       <w:r>
-        <w:object w:dxaOrig="6960" w:dyaOrig="24510" w14:anchorId="7B7F01D0">
+        <w:object w:dxaOrig="6960" w:dyaOrig="24750" w14:anchorId="2266D4CA">
           <v:shapetype id="_x0000_t75" coordsize="21600,21600" o:spt="75" o:preferrelative="t" path="m@4@5l@4@11@9@11@9@5xe" filled="f" stroked="f">
             <v:stroke joinstyle="miter"/>
             <v:formulas>
@@ -1373,10 +1373,10 @@
             <v:path o:extrusionok="f" gradientshapeok="t" o:connecttype="rect"/>
             <o:lock v:ext="edit" aspectratio="t"/>
           </v:shapetype>
-          <v:shape id="_x0000_i1032" type="#_x0000_t75" style="width:183.55pt;height:623.85pt" o:ole="">
+          <v:shape id="_x0000_i1040" type="#_x0000_t75" style="width:181.85pt;height:611.4pt" o:ole="">
             <v:imagedata r:id="rId8" o:title=""/>
           </v:shape>
-          <o:OLEObject Type="Embed" ProgID="Visio.Drawing.15" ShapeID="_x0000_i1032" DrawAspect="Content" ObjectID="_1702373316" r:id="rId9"/>
+          <o:OLEObject Type="Embed" ProgID="Visio.Drawing.15" ShapeID="_x0000_i1040" DrawAspect="Content" ObjectID="_1702374451" r:id="rId9"/>
         </w:object>
       </w:r>
       <w:r>
@@ -1398,7 +1398,7 @@
           <v:shape id="_x0000_i1026" type="#_x0000_t75" style="width:287.6pt;height:342.5pt" o:ole="">
             <v:imagedata r:id="rId10" o:title=""/>
           </v:shape>
-          <o:OLEObject Type="Embed" ProgID="Visio.Drawing.15" ShapeID="_x0000_i1026" DrawAspect="Content" ObjectID="_1702373317" r:id="rId11"/>
+          <o:OLEObject Type="Embed" ProgID="Visio.Drawing.15" ShapeID="_x0000_i1026" DrawAspect="Content" ObjectID="_1702374452" r:id="rId11"/>
         </w:object>
       </w:r>
     </w:p>

</xml_diff>

<commit_message>
In HiveDBManager: Created methods exportQueryResults(Int, String), getQuery(Int).
</commit_message>
<xml_diff>
--- a/Project1 Requirements & Design.docx
+++ b/Project1 Requirements & Design.docx
@@ -1353,7 +1353,7 @@
     </w:p>
     <w:p>
       <w:r>
-        <w:object w:dxaOrig="6960" w:dyaOrig="24750" w14:anchorId="2266D4CA">
+        <w:object w:dxaOrig="6960" w:dyaOrig="25170" w14:anchorId="3AEAB511">
           <v:shapetype id="_x0000_t75" coordsize="21600,21600" o:spt="75" o:preferrelative="t" path="m@4@5l@4@11@9@11@9@5xe" filled="f" stroked="f">
             <v:stroke joinstyle="miter"/>
             <v:formulas>
@@ -1373,10 +1373,10 @@
             <v:path o:extrusionok="f" gradientshapeok="t" o:connecttype="rect"/>
             <o:lock v:ext="edit" aspectratio="t"/>
           </v:shapetype>
-          <v:shape id="_x0000_i1040" type="#_x0000_t75" style="width:181.85pt;height:611.4pt" o:ole="">
+          <v:shape id="_x0000_i1049" type="#_x0000_t75" style="width:179.05pt;height:625.45pt" o:ole="">
             <v:imagedata r:id="rId8" o:title=""/>
           </v:shape>
-          <o:OLEObject Type="Embed" ProgID="Visio.Drawing.15" ShapeID="_x0000_i1040" DrawAspect="Content" ObjectID="_1702374451" r:id="rId9"/>
+          <o:OLEObject Type="Embed" ProgID="Visio.Drawing.15" ShapeID="_x0000_i1049" DrawAspect="Content" ObjectID="_1702382472" r:id="rId9"/>
         </w:object>
       </w:r>
       <w:r>
@@ -1395,10 +1395,10 @@
     <w:p>
       <w:r>
         <w:object w:dxaOrig="5750" w:dyaOrig="6850" w14:anchorId="53D4BC85">
-          <v:shape id="_x0000_i1026" type="#_x0000_t75" style="width:287.6pt;height:342.5pt" o:ole="">
+          <v:shape id="_x0000_i1026" type="#_x0000_t75" style="width:287.35pt;height:342.45pt" o:ole="">
             <v:imagedata r:id="rId10" o:title=""/>
           </v:shape>
-          <o:OLEObject Type="Embed" ProgID="Visio.Drawing.15" ShapeID="_x0000_i1026" DrawAspect="Content" ObjectID="_1702374452" r:id="rId11"/>
+          <o:OLEObject Type="Embed" ProgID="Visio.Drawing.15" ShapeID="_x0000_i1026" DrawAspect="Content" ObjectID="_1702382473" r:id="rId11"/>
         </w:object>
       </w:r>
     </w:p>

</xml_diff>

<commit_message>
In HiveDBManager: Added method startupDB() to get the initial loading of the database out of the way on program launch. In AdminController: Added query String parameter to saveQuery. Removed method deleteQuery() (already have one in HiveDBManager). Added user_id Int parameter to elevateBasicUser. Added user_id Int parameter to deleteBasicUser.
</commit_message>
<xml_diff>
--- a/Project1 Requirements & Design.docx
+++ b/Project1 Requirements & Design.docx
@@ -1353,7 +1353,7 @@
     </w:p>
     <w:p>
       <w:r>
-        <w:object w:dxaOrig="6960" w:dyaOrig="25170" w14:anchorId="3AEAB511">
+        <w:object w:dxaOrig="11635" w:dyaOrig="30420" w14:anchorId="098A981F">
           <v:shapetype id="_x0000_t75" coordsize="21600,21600" o:spt="75" o:preferrelative="t" path="m@4@5l@4@11@9@11@9@5xe" filled="f" stroked="f">
             <v:stroke joinstyle="miter"/>
             <v:formulas>
@@ -1373,10 +1373,10 @@
             <v:path o:extrusionok="f" gradientshapeok="t" o:connecttype="rect"/>
             <o:lock v:ext="edit" aspectratio="t"/>
           </v:shapetype>
-          <v:shape id="_x0000_i1049" type="#_x0000_t75" style="width:179.05pt;height:625.45pt" o:ole="">
+          <v:shape id="_x0000_i1036" type="#_x0000_t75" style="width:247.9pt;height:620.65pt" o:ole="">
             <v:imagedata r:id="rId8" o:title=""/>
           </v:shape>
-          <o:OLEObject Type="Embed" ProgID="Visio.Drawing.15" ShapeID="_x0000_i1049" DrawAspect="Content" ObjectID="_1702382472" r:id="rId9"/>
+          <o:OLEObject Type="Embed" ProgID="Visio.Drawing.15" ShapeID="_x0000_i1036" DrawAspect="Content" ObjectID="_1702465413" r:id="rId9"/>
         </w:object>
       </w:r>
       <w:r>
@@ -1395,10 +1395,10 @@
     <w:p>
       <w:r>
         <w:object w:dxaOrig="5750" w:dyaOrig="6850" w14:anchorId="53D4BC85">
-          <v:shape id="_x0000_i1026" type="#_x0000_t75" style="width:287.35pt;height:342.45pt" o:ole="">
+          <v:shape id="_x0000_i1026" type="#_x0000_t75" style="width:287.1pt;height:342.7pt" o:ole="">
             <v:imagedata r:id="rId10" o:title=""/>
           </v:shape>
-          <o:OLEObject Type="Embed" ProgID="Visio.Drawing.15" ShapeID="_x0000_i1026" DrawAspect="Content" ObjectID="_1702382473" r:id="rId11"/>
+          <o:OLEObject Type="Embed" ProgID="Visio.Drawing.15" ShapeID="_x0000_i1026" DrawAspect="Content" ObjectID="_1702465414" r:id="rId11"/>
         </w:object>
       </w:r>
     </w:p>

</xml_diff>

<commit_message>
In HiveDBManager: Removed duplicate articles and reviews table and added year partition to each initial table. Added year partition to SQL query for getGamesBetween, getMaxGameBetween, and getGameCountBetween. In Database Diagram: Formally added year partition to games table.
</commit_message>
<xml_diff>
--- a/Project1 Requirements & Design.docx
+++ b/Project1 Requirements & Design.docx
@@ -1376,7 +1376,7 @@
           <v:shape id="_x0000_i1036" type="#_x0000_t75" style="width:247.9pt;height:620.65pt" o:ole="">
             <v:imagedata r:id="rId8" o:title=""/>
           </v:shape>
-          <o:OLEObject Type="Embed" ProgID="Visio.Drawing.15" ShapeID="_x0000_i1036" DrawAspect="Content" ObjectID="_1702465413" r:id="rId9"/>
+          <o:OLEObject Type="Embed" ProgID="Visio.Drawing.15" ShapeID="_x0000_i1036" DrawAspect="Content" ObjectID="_1702468245" r:id="rId9"/>
         </w:object>
       </w:r>
       <w:r>
@@ -1394,11 +1394,11 @@
     </w:p>
     <w:p>
       <w:r>
-        <w:object w:dxaOrig="5750" w:dyaOrig="6850" w14:anchorId="53D4BC85">
-          <v:shape id="_x0000_i1026" type="#_x0000_t75" style="width:287.1pt;height:342.7pt" o:ole="">
+        <w:object w:dxaOrig="6231" w:dyaOrig="7240" w14:anchorId="70B1888E">
+          <v:shape id="_x0000_i1042" type="#_x0000_t75" style="width:311.7pt;height:361.8pt" o:ole="">
             <v:imagedata r:id="rId10" o:title=""/>
           </v:shape>
-          <o:OLEObject Type="Embed" ProgID="Visio.Drawing.15" ShapeID="_x0000_i1026" DrawAspect="Content" ObjectID="_1702465414" r:id="rId11"/>
+          <o:OLEObject Type="Embed" ProgID="Visio.Drawing.15" ShapeID="_x0000_i1042" DrawAspect="Content" ObjectID="_1702468246" r:id="rId11"/>
         </w:object>
       </w:r>
     </w:p>

</xml_diff>

<commit_message>
In HiveDBManager: Added method renameQuery(Int, String).
</commit_message>
<xml_diff>
--- a/Project1 Requirements & Design.docx
+++ b/Project1 Requirements & Design.docx
@@ -1353,7 +1353,7 @@
     </w:p>
     <w:p>
       <w:r>
-        <w:object w:dxaOrig="11635" w:dyaOrig="30420" w14:anchorId="098A981F">
+        <w:object w:dxaOrig="6960" w:dyaOrig="25590" w14:anchorId="4F55B225">
           <v:shapetype id="_x0000_t75" coordsize="21600,21600" o:spt="75" o:preferrelative="t" path="m@4@5l@4@11@9@11@9@5xe" filled="f" stroked="f">
             <v:stroke joinstyle="miter"/>
             <v:formulas>
@@ -1373,10 +1373,10 @@
             <v:path o:extrusionok="f" gradientshapeok="t" o:connecttype="rect"/>
             <o:lock v:ext="edit" aspectratio="t"/>
           </v:shapetype>
-          <v:shape id="_x0000_i1036" type="#_x0000_t75" style="width:247.9pt;height:620.65pt" o:ole="">
+          <v:shape id="_x0000_i1048" type="#_x0000_t75" style="width:175.9pt;height:619.3pt" o:ole="">
             <v:imagedata r:id="rId8" o:title=""/>
           </v:shape>
-          <o:OLEObject Type="Embed" ProgID="Visio.Drawing.15" ShapeID="_x0000_i1036" DrawAspect="Content" ObjectID="_1702468245" r:id="rId9"/>
+          <o:OLEObject Type="Embed" ProgID="Visio.Drawing.15" ShapeID="_x0000_i1048" DrawAspect="Content" ObjectID="_1702477451" r:id="rId9"/>
         </w:object>
       </w:r>
       <w:r>
@@ -1398,7 +1398,7 @@
           <v:shape id="_x0000_i1042" type="#_x0000_t75" style="width:311.7pt;height:361.8pt" o:ole="">
             <v:imagedata r:id="rId10" o:title=""/>
           </v:shape>
-          <o:OLEObject Type="Embed" ProgID="Visio.Drawing.15" ShapeID="_x0000_i1042" DrawAspect="Content" ObjectID="_1702468246" r:id="rId11"/>
+          <o:OLEObject Type="Embed" ProgID="Visio.Drawing.15" ShapeID="_x0000_i1042" DrawAspect="Content" ObjectID="_1702477452" r:id="rId11"/>
         </w:object>
       </w:r>
     </w:p>

</xml_diff>

<commit_message>
In AdminController: Added methods renameQuery(), deleteQuery(). Renamed issueQuery to writeQuery.
</commit_message>
<xml_diff>
--- a/Project1 Requirements & Design.docx
+++ b/Project1 Requirements & Design.docx
@@ -1353,7 +1353,7 @@
     </w:p>
     <w:p>
       <w:r>
-        <w:object w:dxaOrig="6960" w:dyaOrig="25590" w14:anchorId="4F55B225">
+        <w:object w:dxaOrig="6960" w:dyaOrig="25590" w14:anchorId="5764E38A">
           <v:shapetype id="_x0000_t75" coordsize="21600,21600" o:spt="75" o:preferrelative="t" path="m@4@5l@4@11@9@11@9@5xe" filled="f" stroked="f">
             <v:stroke joinstyle="miter"/>
             <v:formulas>
@@ -1373,10 +1373,10 @@
             <v:path o:extrusionok="f" gradientshapeok="t" o:connecttype="rect"/>
             <o:lock v:ext="edit" aspectratio="t"/>
           </v:shapetype>
-          <v:shape id="_x0000_i1048" type="#_x0000_t75" style="width:175.9pt;height:619.3pt" o:ole="">
+          <v:shape id="_x0000_i1052" type="#_x0000_t75" style="width:175.9pt;height:620.65pt" o:ole="">
             <v:imagedata r:id="rId8" o:title=""/>
           </v:shape>
-          <o:OLEObject Type="Embed" ProgID="Visio.Drawing.15" ShapeID="_x0000_i1048" DrawAspect="Content" ObjectID="_1702477451" r:id="rId9"/>
+          <o:OLEObject Type="Embed" ProgID="Visio.Drawing.15" ShapeID="_x0000_i1052" DrawAspect="Content" ObjectID="_1702479345" r:id="rId9"/>
         </w:object>
       </w:r>
       <w:r>
@@ -1398,7 +1398,7 @@
           <v:shape id="_x0000_i1042" type="#_x0000_t75" style="width:311.7pt;height:361.8pt" o:ole="">
             <v:imagedata r:id="rId10" o:title=""/>
           </v:shape>
-          <o:OLEObject Type="Embed" ProgID="Visio.Drawing.15" ShapeID="_x0000_i1042" DrawAspect="Content" ObjectID="_1702477452" r:id="rId11"/>
+          <o:OLEObject Type="Embed" ProgID="Visio.Drawing.15" ShapeID="_x0000_i1042" DrawAspect="Content" ObjectID="_1702479346" r:id="rId11"/>
         </w:object>
       </w:r>
     </w:p>

</xml_diff>

<commit_message>
Converted tables to 3NF.
In HiveDBManager:
Change table creation scripts.
Add tables genres, gameGenres, themes, gameThemes, categories, articleCategories, authors, articleAuthors, reviewAuthors.
Add methods addAuthor(String), authorExists(String), getAuthor(String), getNextAuthorId(), addArticleAuthor(Long, String), getArticleAuthors(Long), deleteArticleAuthors(Long), addReviewAuthor(Long, String), getReviewAuthors(Long), deleteReviewAuthors(Long), categoryExists(Long), addCategory(Long, String), addArticleCategory(Long, String), getArticleCategories(Long), deleteArticleCategories(Long), genreExists(Long), addGenre(Long, String), addGameGenre(Long, Long), getGameGenres(Long), deleteGameGenres(Long), themeExists(Long), addTheme(Long, String), addGameTheme(Long, Long), getGameThemes(Long), deleteGameThemes(Long).
Remove methods getAvgScore, updateAvgScore

For games:
Drop columns avg_score, genres, themes.
For articles:
Drop columns authors, categories.
for reviews:
Drop column authors.
</commit_message>
<xml_diff>
--- a/Project1 Requirements & Design.docx
+++ b/Project1 Requirements & Design.docx
@@ -1353,7 +1353,7 @@
     </w:p>
     <w:p>
       <w:r>
-        <w:object w:dxaOrig="6960" w:dyaOrig="25590" w14:anchorId="5764E38A">
+        <w:object w:dxaOrig="3480" w:dyaOrig="16755" w14:anchorId="14ABCC3A">
           <v:shapetype id="_x0000_t75" coordsize="21600,21600" o:spt="75" o:preferrelative="t" path="m@4@5l@4@11@9@11@9@5xe" filled="f" stroked="f">
             <v:stroke joinstyle="miter"/>
             <v:formulas>
@@ -1373,10 +1373,10 @@
             <v:path o:extrusionok="f" gradientshapeok="t" o:connecttype="rect"/>
             <o:lock v:ext="edit" aspectratio="t"/>
           </v:shapetype>
-          <v:shape id="_x0000_i1052" type="#_x0000_t75" style="width:175.9pt;height:620.65pt" o:ole="">
+          <v:shape id="_x0000_i1090" type="#_x0000_t75" style="width:134.45pt;height:625.65pt" o:ole="">
             <v:imagedata r:id="rId8" o:title=""/>
           </v:shape>
-          <o:OLEObject Type="Embed" ProgID="Visio.Drawing.15" ShapeID="_x0000_i1052" DrawAspect="Content" ObjectID="_1702479345" r:id="rId9"/>
+          <o:OLEObject Type="Embed" ProgID="Visio.Drawing.15" ShapeID="_x0000_i1090" DrawAspect="Content" ObjectID="_1702643960" r:id="rId9"/>
         </w:object>
       </w:r>
       <w:r>
@@ -1394,11 +1394,11 @@
     </w:p>
     <w:p>
       <w:r>
-        <w:object w:dxaOrig="6231" w:dyaOrig="7240" w14:anchorId="70B1888E">
-          <v:shape id="_x0000_i1042" type="#_x0000_t75" style="width:311.7pt;height:361.8pt" o:ole="">
+        <w:object w:dxaOrig="9020" w:dyaOrig="11640" w14:anchorId="4E2A47A5">
+          <v:shape id="_x0000_i1036" type="#_x0000_t75" style="width:451.15pt;height:581.9pt" o:ole="">
             <v:imagedata r:id="rId10" o:title=""/>
           </v:shape>
-          <o:OLEObject Type="Embed" ProgID="Visio.Drawing.15" ShapeID="_x0000_i1042" DrawAspect="Content" ObjectID="_1702479346" r:id="rId11"/>
+          <o:OLEObject Type="Embed" ProgID="Visio.Drawing.15" ShapeID="_x0000_i1036" DrawAspect="Content" ObjectID="_1702643961" r:id="rId11"/>
         </w:object>
       </w:r>
     </w:p>

</xml_diff>

<commit_message>
In APIFetcher: Added methods getAllGameThemes(), getAllGameGenres(). In HiveDBManager: Changed visibility of genreExists, addGenre, themeExists, addTheme to public.
</commit_message>
<xml_diff>
--- a/Project1 Requirements & Design.docx
+++ b/Project1 Requirements & Design.docx
@@ -1353,7 +1353,7 @@
     </w:p>
     <w:p>
       <w:r>
-        <w:object w:dxaOrig="3480" w:dyaOrig="16755" w14:anchorId="14ABCC3A">
+        <w:object w:dxaOrig="3480" w:dyaOrig="16755" w14:anchorId="1D9CB0A2">
           <v:shapetype id="_x0000_t75" coordsize="21600,21600" o:spt="75" o:preferrelative="t" path="m@4@5l@4@11@9@11@9@5xe" filled="f" stroked="f">
             <v:stroke joinstyle="miter"/>
             <v:formulas>
@@ -1373,10 +1373,10 @@
             <v:path o:extrusionok="f" gradientshapeok="t" o:connecttype="rect"/>
             <o:lock v:ext="edit" aspectratio="t"/>
           </v:shapetype>
-          <v:shape id="_x0000_i1090" type="#_x0000_t75" style="width:134.45pt;height:625.65pt" o:ole="">
+          <v:shape id="_x0000_i1098" type="#_x0000_t75" style="width:134.45pt;height:619.75pt" o:ole="">
             <v:imagedata r:id="rId8" o:title=""/>
           </v:shape>
-          <o:OLEObject Type="Embed" ProgID="Visio.Drawing.15" ShapeID="_x0000_i1090" DrawAspect="Content" ObjectID="_1702643960" r:id="rId9"/>
+          <o:OLEObject Type="Embed" ProgID="Visio.Drawing.15" ShapeID="_x0000_i1098" DrawAspect="Content" ObjectID="_1702648619" r:id="rId9"/>
         </w:object>
       </w:r>
       <w:r>
@@ -1398,7 +1398,7 @@
           <v:shape id="_x0000_i1036" type="#_x0000_t75" style="width:451.15pt;height:581.9pt" o:ole="">
             <v:imagedata r:id="rId10" o:title=""/>
           </v:shape>
-          <o:OLEObject Type="Embed" ProgID="Visio.Drawing.15" ShapeID="_x0000_i1036" DrawAspect="Content" ObjectID="_1702643961" r:id="rId11"/>
+          <o:OLEObject Type="Embed" ProgID="Visio.Drawing.15" ShapeID="_x0000_i1036" DrawAspect="Content" ObjectID="_1702648620" r:id="rId11"/>
         </w:object>
       </w:r>
     </w:p>

</xml_diff>

<commit_message>
In GamespotAPI: Added method fieldList(String)
</commit_message>
<xml_diff>
--- a/Project1 Requirements & Design.docx
+++ b/Project1 Requirements & Design.docx
@@ -1353,7 +1353,7 @@
     </w:p>
     <w:p>
       <w:r>
-        <w:object w:dxaOrig="3480" w:dyaOrig="16755" w14:anchorId="1D9CB0A2">
+        <w:object w:dxaOrig="3480" w:dyaOrig="16755" w14:anchorId="42A55BAD">
           <v:shapetype id="_x0000_t75" coordsize="21600,21600" o:spt="75" o:preferrelative="t" path="m@4@5l@4@11@9@11@9@5xe" filled="f" stroked="f">
             <v:stroke joinstyle="miter"/>
             <v:formulas>
@@ -1373,10 +1373,10 @@
             <v:path o:extrusionok="f" gradientshapeok="t" o:connecttype="rect"/>
             <o:lock v:ext="edit" aspectratio="t"/>
           </v:shapetype>
-          <v:shape id="_x0000_i1098" type="#_x0000_t75" style="width:134.45pt;height:619.75pt" o:ole="">
+          <v:shape id="_x0000_i1103" type="#_x0000_t75" style="width:134.45pt;height:617.45pt" o:ole="">
             <v:imagedata r:id="rId8" o:title=""/>
           </v:shape>
-          <o:OLEObject Type="Embed" ProgID="Visio.Drawing.15" ShapeID="_x0000_i1098" DrawAspect="Content" ObjectID="_1702648619" r:id="rId9"/>
+          <o:OLEObject Type="Embed" ProgID="Visio.Drawing.15" ShapeID="_x0000_i1103" DrawAspect="Content" ObjectID="_1702649749" r:id="rId9"/>
         </w:object>
       </w:r>
       <w:r>
@@ -1398,7 +1398,7 @@
           <v:shape id="_x0000_i1036" type="#_x0000_t75" style="width:451.15pt;height:581.9pt" o:ole="">
             <v:imagedata r:id="rId10" o:title=""/>
           </v:shape>
-          <o:OLEObject Type="Embed" ProgID="Visio.Drawing.15" ShapeID="_x0000_i1036" DrawAspect="Content" ObjectID="_1702648620" r:id="rId11"/>
+          <o:OLEObject Type="Embed" ProgID="Visio.Drawing.15" ShapeID="_x0000_i1036" DrawAspect="Content" ObjectID="_1702649750" r:id="rId11"/>
         </w:object>
       </w:r>
     </w:p>

</xml_diff>

<commit_message>
In HiveDBManager: Removed expectation that genres and themes have a unique id. Added methods getGenreId(String), getNextGenreId(), getThemeId(String), getNextThemeId(). Changed genreExists, themeExists to accept String instead of Long. Removed genre_id from addGenre, theme_id addTheme, and instead had them return the resulting ID. Changed getGameGenres, deleteGameGenres, getGameThemes, deleteGameThemes to return a List[String].
In APIFetcher:
Changed game's genres and themes definitions to List[String].
</commit_message>
<xml_diff>
--- a/Project1 Requirements & Design.docx
+++ b/Project1 Requirements & Design.docx
@@ -1353,7 +1353,7 @@
     </w:p>
     <w:p>
       <w:r>
-        <w:object w:dxaOrig="3480" w:dyaOrig="16755" w14:anchorId="42A55BAD">
+        <w:object w:dxaOrig="3480" w:dyaOrig="17055" w14:anchorId="7E09BF7F">
           <v:shapetype id="_x0000_t75" coordsize="21600,21600" o:spt="75" o:preferrelative="t" path="m@4@5l@4@11@9@11@9@5xe" filled="f" stroked="f">
             <v:stroke joinstyle="miter"/>
             <v:formulas>
@@ -1373,10 +1373,10 @@
             <v:path o:extrusionok="f" gradientshapeok="t" o:connecttype="rect"/>
             <o:lock v:ext="edit" aspectratio="t"/>
           </v:shapetype>
-          <v:shape id="_x0000_i1103" type="#_x0000_t75" style="width:134.45pt;height:617.45pt" o:ole="">
+          <v:shape id="_x0000_i1115" type="#_x0000_t75" style="width:132.15pt;height:623.4pt" o:ole="">
             <v:imagedata r:id="rId8" o:title=""/>
           </v:shape>
-          <o:OLEObject Type="Embed" ProgID="Visio.Drawing.15" ShapeID="_x0000_i1103" DrawAspect="Content" ObjectID="_1702649749" r:id="rId9"/>
+          <o:OLEObject Type="Embed" ProgID="Visio.Drawing.15" ShapeID="_x0000_i1115" DrawAspect="Content" ObjectID="_1702652550" r:id="rId9"/>
         </w:object>
       </w:r>
       <w:r>
@@ -1398,7 +1398,7 @@
           <v:shape id="_x0000_i1036" type="#_x0000_t75" style="width:451.15pt;height:581.9pt" o:ole="">
             <v:imagedata r:id="rId10" o:title=""/>
           </v:shape>
-          <o:OLEObject Type="Embed" ProgID="Visio.Drawing.15" ShapeID="_x0000_i1036" DrawAspect="Content" ObjectID="_1702649750" r:id="rId11"/>
+          <o:OLEObject Type="Embed" ProgID="Visio.Drawing.15" ShapeID="_x0000_i1036" DrawAspect="Content" ObjectID="_1702652551" r:id="rId11"/>
         </w:object>
       </w:r>
     </w:p>

</xml_diff>

<commit_message>
Changed due date details to 1/3/2022 and split reviewType out into its own tables.
</commit_message>
<xml_diff>
--- a/Project1 Requirements & Design.docx
+++ b/Project1 Requirements & Design.docx
@@ -396,7 +396,13 @@
         </w:numPr>
       </w:pPr>
       <w:r>
-        <w:t>Presentations will take place on Thursday, 12/30.</w:t>
+        <w:t xml:space="preserve">Presentations will take place on </w:t>
+      </w:r>
+      <w:r>
+        <w:t>Monday</w:t>
+      </w:r>
+      <w:r>
+        <w:t>, 1/3.</w:t>
       </w:r>
     </w:p>
     <w:p>
@@ -1376,7 +1382,7 @@
           <v:shape id="_x0000_i1115" type="#_x0000_t75" style="width:132.15pt;height:623.4pt" o:ole="">
             <v:imagedata r:id="rId8" o:title=""/>
           </v:shape>
-          <o:OLEObject Type="Embed" ProgID="Visio.Drawing.15" ShapeID="_x0000_i1115" DrawAspect="Content" ObjectID="_1702652550" r:id="rId9"/>
+          <o:OLEObject Type="Embed" ProgID="Visio.Drawing.15" ShapeID="_x0000_i1115" DrawAspect="Content" ObjectID="_1702668098" r:id="rId9"/>
         </w:object>
       </w:r>
       <w:r>
@@ -1394,11 +1400,11 @@
     </w:p>
     <w:p>
       <w:r>
-        <w:object w:dxaOrig="9020" w:dyaOrig="11640" w14:anchorId="4E2A47A5">
-          <v:shape id="_x0000_i1036" type="#_x0000_t75" style="width:451.15pt;height:581.9pt" o:ole="">
+        <w:object w:dxaOrig="9980" w:dyaOrig="11640" w14:anchorId="2D9F52F7">
+          <v:shape id="_x0000_i1125" type="#_x0000_t75" style="width:467.55pt;height:545.45pt" o:ole="">
             <v:imagedata r:id="rId10" o:title=""/>
           </v:shape>
-          <o:OLEObject Type="Embed" ProgID="Visio.Drawing.15" ShapeID="_x0000_i1036" DrawAspect="Content" ObjectID="_1702652551" r:id="rId11"/>
+          <o:OLEObject Type="Embed" ProgID="Visio.Drawing.15" ShapeID="_x0000_i1125" DrawAspect="Content" ObjectID="_1702668099" r:id="rId11"/>
         </w:object>
       </w:r>
     </w:p>

</xml_diff>

<commit_message>
Re-added review_type to reviews.
</commit_message>
<xml_diff>
--- a/Project1 Requirements & Design.docx
+++ b/Project1 Requirements & Design.docx
@@ -1379,10 +1379,10 @@
             <v:path o:extrusionok="f" gradientshapeok="t" o:connecttype="rect"/>
             <o:lock v:ext="edit" aspectratio="t"/>
           </v:shapetype>
-          <v:shape id="_x0000_i1115" type="#_x0000_t75" style="width:132.15pt;height:623.4pt" o:ole="">
+          <v:shape id="_x0000_i1025" type="#_x0000_t75" style="width:132.15pt;height:623.4pt" o:ole="">
             <v:imagedata r:id="rId8" o:title=""/>
           </v:shape>
-          <o:OLEObject Type="Embed" ProgID="Visio.Drawing.15" ShapeID="_x0000_i1115" DrawAspect="Content" ObjectID="_1702668098" r:id="rId9"/>
+          <o:OLEObject Type="Embed" ProgID="Visio.Drawing.15" ShapeID="_x0000_i1025" DrawAspect="Content" ObjectID="_1702671389" r:id="rId9"/>
         </w:object>
       </w:r>
       <w:r>
@@ -1400,11 +1400,11 @@
     </w:p>
     <w:p>
       <w:r>
-        <w:object w:dxaOrig="9980" w:dyaOrig="11640" w14:anchorId="2D9F52F7">
-          <v:shape id="_x0000_i1125" type="#_x0000_t75" style="width:467.55pt;height:545.45pt" o:ole="">
+        <w:object w:dxaOrig="9020" w:dyaOrig="11640" w14:anchorId="1741A924">
+          <v:shape id="_x0000_i1028" type="#_x0000_t75" style="width:451.15pt;height:581.9pt" o:ole="">
             <v:imagedata r:id="rId10" o:title=""/>
           </v:shape>
-          <o:OLEObject Type="Embed" ProgID="Visio.Drawing.15" ShapeID="_x0000_i1125" DrawAspect="Content" ObjectID="_1702668099" r:id="rId11"/>
+          <o:OLEObject Type="Embed" ProgID="Visio.Drawing.15" ShapeID="_x0000_i1028" DrawAspect="Content" ObjectID="_1702671390" r:id="rId11"/>
         </w:object>
       </w:r>
     </w:p>

</xml_diff>

<commit_message>
For GamespotAPI: Added userAgent attribute, setUserAgent(String), and getUserAgent() methods to allow other users to easily set their own UserAgent through the apiDetails.txt file.
</commit_message>
<xml_diff>
--- a/Project1 Requirements & Design.docx
+++ b/Project1 Requirements & Design.docx
@@ -1359,7 +1359,7 @@
     </w:p>
     <w:p>
       <w:r>
-        <w:object w:dxaOrig="3480" w:dyaOrig="17055" w14:anchorId="7E09BF7F">
+        <w:object w:dxaOrig="3480" w:dyaOrig="17055" w14:anchorId="19B89277">
           <v:shapetype id="_x0000_t75" coordsize="21600,21600" o:spt="75" o:preferrelative="t" path="m@4@5l@4@11@9@11@9@5xe" filled="f" stroked="f">
             <v:stroke joinstyle="miter"/>
             <v:formulas>
@@ -1379,10 +1379,10 @@
             <v:path o:extrusionok="f" gradientshapeok="t" o:connecttype="rect"/>
             <o:lock v:ext="edit" aspectratio="t"/>
           </v:shapetype>
-          <v:shape id="_x0000_i1025" type="#_x0000_t75" style="width:132.15pt;height:623.4pt" o:ole="">
+          <v:shape id="_x0000_i1028" type="#_x0000_t75" style="width:132pt;height:620pt" o:ole="">
             <v:imagedata r:id="rId8" o:title=""/>
           </v:shape>
-          <o:OLEObject Type="Embed" ProgID="Visio.Drawing.15" ShapeID="_x0000_i1025" DrawAspect="Content" ObjectID="_1702671389" r:id="rId9"/>
+          <o:OLEObject Type="Embed" ProgID="Visio.Drawing.15" ShapeID="_x0000_i1028" DrawAspect="Content" ObjectID="_1704806405" r:id="rId9"/>
         </w:object>
       </w:r>
       <w:r>
@@ -1401,10 +1401,10 @@
     <w:p>
       <w:r>
         <w:object w:dxaOrig="9020" w:dyaOrig="11640" w14:anchorId="1741A924">
-          <v:shape id="_x0000_i1028" type="#_x0000_t75" style="width:451.15pt;height:581.9pt" o:ole="">
+          <v:shape id="_x0000_i1026" type="#_x0000_t75" style="width:451pt;height:582pt" o:ole="">
             <v:imagedata r:id="rId10" o:title=""/>
           </v:shape>
-          <o:OLEObject Type="Embed" ProgID="Visio.Drawing.15" ShapeID="_x0000_i1028" DrawAspect="Content" ObjectID="_1702671390" r:id="rId11"/>
+          <o:OLEObject Type="Embed" ProgID="Visio.Drawing.15" ShapeID="_x0000_i1026" DrawAspect="Content" ObjectID="_1704806406" r:id="rId11"/>
         </w:object>
       </w:r>
     </w:p>

</xml_diff>